<commit_message>
Added new tests, fixed some bugs. Created UI testing template.
</commit_message>
<xml_diff>
--- a/Lab06.docx
+++ b/Lab06.docx
@@ -4,56 +4,65 @@
   <w:body>
     <w:p>
       <w:r>
-        <w:t>UI Testing:</w:t>
-      </w:r>
-      <w:r>
-        <w:br/>
-        <w:t>For the requirements given above, develop an experiment to evaluate the UI.</w:t>
-      </w:r>
-      <w:r>
-        <w:br/>
-        <w:t>i. Use two testing methods: functionality and boundary.</w:t>
-      </w:r>
-      <w:r>
-        <w:br/>
-        <w:t>ii. Provide one test criterion for each method.</w:t>
-      </w:r>
-      <w:r>
-        <w:br/>
-        <w:t>iii. Design a suitable Test Requirement (TR) set for each criterion.</w:t>
-      </w:r>
-      <w:r>
-        <w:br/>
-        <w:t>iv. Provide all test cases for your TR set.</w:t>
-      </w:r>
-      <w:r>
-        <w:br/>
-        <w:t>v. Run your test cases and collect results of your UI tests using the following table:</w:t>
-      </w:r>
-      <w:r>
-        <w:br/>
-        <w:t>1. Test method, test criterion, test input values, test expected output, test actual</w:t>
-      </w:r>
-      <w:r>
-        <w:br/>
-        <w:t>output, success/fail.</w:t>
-      </w:r>
-      <w:r>
-        <w:br/>
-        <w:t>vi. Take screenshots of your test results</w:t>
-      </w:r>
-      <w:r>
-        <w:br/>
-        <w:t>vii. Analyze your results and identify any unexpected behavior or wrong results.</w:t>
-      </w:r>
-      <w:r>
-        <w:br/>
-        <w:t>viii. Provide a report interpreting your test results</w:t>
+        <w:t>Code testing:</w:t>
       </w:r>
     </w:p>
     <w:p/>
     <w:p/>
     <w:p/>
+    <w:p/>
+    <w:p>
+      <w:r>
+        <w:t>UI Testing:</w:t>
+      </w:r>
+      <w:r>
+        <w:br/>
+        <w:t>For the requirements given above, develop an experiment to evaluate the UI.</w:t>
+      </w:r>
+      <w:r>
+        <w:br/>
+        <w:t>i. Use two testing methods: functionality and boundary.</w:t>
+      </w:r>
+      <w:r>
+        <w:br/>
+        <w:t>ii. Provide one test criterion for each method.</w:t>
+      </w:r>
+      <w:r>
+        <w:br/>
+        <w:t>iii. Design a suitable Test Requirement (TR) set for each criterion.</w:t>
+      </w:r>
+      <w:r>
+        <w:br/>
+        <w:t>iv. Provide all test cases for your TR set.</w:t>
+      </w:r>
+      <w:r>
+        <w:br/>
+        <w:t>v. Run your test cases and collect results of your UI tests using the following table:</w:t>
+      </w:r>
+      <w:r>
+        <w:br/>
+        <w:t>1. Test method, test criterion, test input values, test expected output, test actual</w:t>
+      </w:r>
+      <w:r>
+        <w:br/>
+        <w:t>output, success/fail.</w:t>
+      </w:r>
+      <w:r>
+        <w:br/>
+        <w:t>vi. Take screenshots of your test results</w:t>
+      </w:r>
+      <w:r>
+        <w:br/>
+        <w:t>vii. Analyze your results and identify any unexpected behavior or wrong results.</w:t>
+      </w:r>
+      <w:r>
+        <w:br/>
+        <w:t>viii. Provide a report interpreting your test results</w:t>
+      </w:r>
+    </w:p>
+    <w:p/>
+    <w:p/>
+    <w:p/>
     <w:p>
       <w:pPr>
         <w:rPr>
@@ -113,63 +122,77 @@
           <w:i/>
           <w:iCs/>
         </w:rPr>
-        <w:t>“User Login via username and password must successfully create a session and display the checking account welcome message along with deposit options.”</w:t>
-      </w:r>
-    </w:p>
-    <w:p>
-      <w:pPr>
-        <w:rPr>
-          <w:b/>
-          <w:bCs/>
-        </w:rPr>
-      </w:pPr>
-      <w:r>
-        <w:rPr>
-          <w:b/>
-          <w:bCs/>
-        </w:rPr>
-        <w:t>B. Boundary Testing</w:t>
-      </w:r>
-    </w:p>
-    <w:p>
-      <w:r>
-        <w:rPr>
-          <w:b/>
-          <w:bCs/>
-        </w:rPr>
-        <w:t>Purpose:</w:t>
-      </w:r>
-      <w:r>
-        <w:t xml:space="preserve"> Validate the system’s behavior when inputs are at or just beyond defined limits.</w:t>
-      </w:r>
-      <w:r>
-        <w:br/>
-      </w:r>
-      <w:r>
-        <w:rPr>
-          <w:b/>
-          <w:bCs/>
-        </w:rPr>
-        <w:t>Test Criterion (BC):</w:t>
-      </w:r>
-      <w:r>
-        <w:t xml:space="preserve"> </w:t>
+        <w:t>“</w:t>
       </w:r>
       <w:r>
         <w:rPr>
           <w:i/>
           <w:iCs/>
         </w:rPr>
-        <w:t>“ATM should enforce the daily deposit limit for a checking account and provide appropriate feedback when a deposit request is exactly at or above the limit.”</w:t>
-      </w:r>
-    </w:p>
-    <w:p>
-      <w:r>
-        <w:pict w14:anchorId="374C6BE3">
-          <v:rect id="_x0000_i1049" style="width:0;height:1.5pt" o:hralign="center" o:hrstd="t" o:hr="t" fillcolor="#a0a0a0" stroked="f"/>
-        </w:pict>
-      </w:r>
-    </w:p>
+        <w:t>ATM will continue to function without error during defined sequence of user inputs. The UI testing will contain a set of user inputs with the expected result of each step. An unexpected result is considered a fail.”</w:t>
+      </w:r>
+    </w:p>
+    <w:p>
+      <w:pPr>
+        <w:rPr>
+          <w:b/>
+          <w:bCs/>
+        </w:rPr>
+      </w:pPr>
+      <w:r>
+        <w:rPr>
+          <w:b/>
+          <w:bCs/>
+        </w:rPr>
+        <w:t>B. Boundary Testing</w:t>
+      </w:r>
+    </w:p>
+    <w:p>
+      <w:pPr>
+        <w:rPr>
+          <w:i/>
+          <w:iCs/>
+        </w:rPr>
+      </w:pPr>
+      <w:r>
+        <w:rPr>
+          <w:b/>
+          <w:bCs/>
+        </w:rPr>
+        <w:t>Purpose:</w:t>
+      </w:r>
+      <w:r>
+        <w:t xml:space="preserve"> Validate the system’s behavior when inputs are at or just beyond defined limits.</w:t>
+      </w:r>
+      <w:r>
+        <w:br/>
+      </w:r>
+      <w:r>
+        <w:rPr>
+          <w:b/>
+          <w:bCs/>
+        </w:rPr>
+        <w:t>Test Criterion (BC):</w:t>
+      </w:r>
+      <w:r>
+        <w:t xml:space="preserve"> </w:t>
+      </w:r>
+      <w:r>
+        <w:rPr>
+          <w:i/>
+          <w:iCs/>
+        </w:rPr>
+        <w:t xml:space="preserve">“ATM should enforce the daily </w:t>
+      </w:r>
+      <w:r>
+        <w:rPr>
+          <w:i/>
+          <w:iCs/>
+        </w:rPr>
+        <w:t>limits for deposit, withdraw and transfer on accounts. The system should not accept negative values or overdrafts. The UI testing will contain a set of invalid inputs as well as a set of inputs close to boundaries.</w:t>
+      </w:r>
+    </w:p>
+    <w:p/>
     <w:p>
       <w:pPr>
         <w:rPr>
@@ -197,7 +220,7 @@
           <w:b/>
           <w:bCs/>
         </w:rPr>
-        <w:t>TR Set for Functionality Criterion (FC): User Login and Navigation</w:t>
+        <w:t xml:space="preserve">TR Set for Functionality Criterion (FC): </w:t>
       </w:r>
     </w:p>
     <w:p>
@@ -206,6 +229,10 @@
           <w:ilvl w:val="0"/>
           <w:numId w:val="1"/>
         </w:numPr>
+        <w:rPr>
+          <w:b/>
+          <w:bCs/>
+        </w:rPr>
       </w:pPr>
       <w:r>
         <w:rPr>
@@ -215,7 +242,10 @@
         <w:t>TR-F1:</w:t>
       </w:r>
       <w:r>
-        <w:t xml:space="preserve"> The user must choose to log in via username (input option 1 at the login prompt).</w:t>
+        <w:t xml:space="preserve"> </w:t>
+      </w:r>
+      <w:r>
+        <w:t>The user can properly use each part of the checking account. Deposit, withdrawal, transfer, pay bill, check balance.</w:t>
       </w:r>
     </w:p>
     <w:p>
@@ -224,16 +254,29 @@
           <w:ilvl w:val="0"/>
           <w:numId w:val="1"/>
         </w:numPr>
-      </w:pPr>
-      <w:r>
-        <w:rPr>
-          <w:b/>
-          <w:bCs/>
-        </w:rPr>
-        <w:t>TR-F2:</w:t>
-      </w:r>
-      <w:r>
-        <w:t xml:space="preserve"> The system must accept valid username (e.g., "user1") and password (e.g., "password1") and create a user session.</w:t>
+        <w:rPr>
+          <w:b/>
+          <w:bCs/>
+        </w:rPr>
+      </w:pPr>
+      <w:r>
+        <w:rPr>
+          <w:b/>
+          <w:bCs/>
+        </w:rPr>
+        <w:t xml:space="preserve">TR-F2: </w:t>
+      </w:r>
+      <w:r>
+        <w:t xml:space="preserve">The user can properly use each part of the savings account. </w:t>
+      </w:r>
+      <w:r>
+        <w:t>Deposit,</w:t>
+      </w:r>
+      <w:r>
+        <w:t xml:space="preserve"> </w:t>
+      </w:r>
+      <w:r>
+        <w:t>transfer, check balance.</w:t>
       </w:r>
     </w:p>
     <w:p>
@@ -242,32 +285,35 @@
           <w:ilvl w:val="0"/>
           <w:numId w:val="1"/>
         </w:numPr>
-      </w:pPr>
-      <w:r>
-        <w:rPr>
-          <w:b/>
-          <w:bCs/>
-        </w:rPr>
-        <w:lastRenderedPageBreak/>
-        <w:t>TR-F3:</w:t>
-      </w:r>
-      <w:r>
-        <w:t xml:space="preserve"> After login, when the user selects the checking account option and operation option for deposit, the UI should present deposit options and confirm a successful transaction.</w:t>
-      </w:r>
-    </w:p>
-    <w:p>
-      <w:pPr>
-        <w:rPr>
-          <w:b/>
-          <w:bCs/>
-        </w:rPr>
-      </w:pPr>
-      <w:r>
-        <w:rPr>
-          <w:b/>
-          <w:bCs/>
-        </w:rPr>
-        <w:t>TR Set for Boundary Criterion (BC): Daily Deposit Limit Enforcement</w:t>
+        <w:rPr>
+          <w:b/>
+          <w:bCs/>
+        </w:rPr>
+      </w:pPr>
+      <w:r>
+        <w:rPr>
+          <w:b/>
+          <w:bCs/>
+        </w:rPr>
+        <w:t xml:space="preserve">TR-F3: </w:t>
+      </w:r>
+      <w:r>
+        <w:t>The user can properly use each part of the utility account. Log on, payment history, next bill.</w:t>
+      </w:r>
+    </w:p>
+    <w:p>
+      <w:pPr>
+        <w:rPr>
+          <w:b/>
+          <w:bCs/>
+        </w:rPr>
+      </w:pPr>
+      <w:r>
+        <w:rPr>
+          <w:b/>
+          <w:bCs/>
+        </w:rPr>
+        <w:t xml:space="preserve">TR Set for Boundary Criterion (BC): </w:t>
       </w:r>
     </w:p>
     <w:p>
@@ -285,7 +331,10 @@
         <w:t>TR-B1:</w:t>
       </w:r>
       <w:r>
-        <w:t xml:space="preserve"> The deposit function must accept a deposit equal to the remaining daily deposit limit (e.g., exactly $5000.00 if at the start of a new day).</w:t>
+        <w:t xml:space="preserve"> </w:t>
+      </w:r>
+      <w:r>
+        <w:t>The user should be limited by daily limits when using accounts.</w:t>
       </w:r>
     </w:p>
     <w:p>
@@ -300,10 +349,16 @@
           <w:b/>
           <w:bCs/>
         </w:rPr>
-        <w:t>TR-B2:</w:t>
-      </w:r>
-      <w:r>
-        <w:t xml:space="preserve"> The deposit function must reject a deposit that is even slightly above the daily deposit limit (e.g., $5000.10) and output a failure message that includes the current remaining limit.</w:t>
+        <w:t xml:space="preserve">TR-B2: </w:t>
+      </w:r>
+      <w:r>
+        <w:t>The user should be unable to use negative values</w:t>
+      </w:r>
+      <w:r>
+        <w:t xml:space="preserve"> or </w:t>
+      </w:r>
+      <w:r>
+        <w:t>overdraft accounts.</w:t>
       </w:r>
     </w:p>
     <w:p>
@@ -318,37 +373,25 @@
           <w:b/>
           <w:bCs/>
         </w:rPr>
-        <w:t>Note:</w:t>
-      </w:r>
-      <w:r>
-        <w:t xml:space="preserve"> We assume that the daily deposit limit for checking accounts is reset to $5000.00 at the start of a day per the call checkingsAccount.resetDailyLimits(5000.0, 500.0).</w:t>
-      </w:r>
-    </w:p>
-    <w:p>
-      <w:r>
-        <w:pict w14:anchorId="09D3BD88">
-          <v:rect id="_x0000_i1050" style="width:0;height:1.5pt" o:hralign="center" o:hrstd="t" o:hr="t" fillcolor="#a0a0a0" stroked="f"/>
-        </w:pict>
-      </w:r>
-    </w:p>
-    <w:p>
-      <w:pPr>
-        <w:rPr>
-          <w:b/>
-          <w:bCs/>
-        </w:rPr>
-      </w:pPr>
+        <w:t xml:space="preserve">TR-B3: </w:t>
+      </w:r>
+      <w:r>
+        <w:t xml:space="preserve">The user should be </w:t>
+      </w:r>
+      <w:r>
+        <w:t>able to use values just up to the daily limits and overdraft limit without failure.</w:t>
+      </w:r>
+      <w:r>
+        <w:t xml:space="preserve"> </w:t>
+      </w:r>
+    </w:p>
+    <w:p>
       <w:r>
         <w:rPr>
           <w:b/>
           <w:bCs/>
         </w:rPr>
         <w:t>3. Test Cases</w:t>
-      </w:r>
-    </w:p>
-    <w:p>
-      <w:r>
-        <w:t>Below are the individual test cases defined for each TR set.</w:t>
       </w:r>
     </w:p>
     <w:p>
@@ -388,7 +431,7 @@
           <w:i/>
           <w:iCs/>
         </w:rPr>
-        <w:t>Valid Username Login &amp; Deposit Operation</w:t>
+        <w:t>Test checking account</w:t>
       </w:r>
     </w:p>
     <w:p>
@@ -397,6 +440,10 @@
           <w:ilvl w:val="1"/>
           <w:numId w:val="3"/>
         </w:numPr>
+        <w:rPr>
+          <w:b/>
+          <w:bCs/>
+        </w:rPr>
       </w:pPr>
       <w:r>
         <w:rPr>
@@ -406,135 +453,59 @@
         <w:t>Step 1:</w:t>
       </w:r>
       <w:r>
-        <w:t xml:space="preserve"> At the login prompt, select option 1 (login via username).</w:t>
+        <w:t xml:space="preserve"> </w:t>
       </w:r>
     </w:p>
     <w:p>
       <w:pPr>
         <w:numPr>
-          <w:ilvl w:val="1"/>
+          <w:ilvl w:val="0"/>
           <w:numId w:val="3"/>
         </w:numPr>
-      </w:pPr>
-      <w:r>
-        <w:rPr>
-          <w:b/>
-          <w:bCs/>
-        </w:rPr>
-        <w:t>Step 2:</w:t>
-      </w:r>
-      <w:r>
-        <w:t xml:space="preserve"> Enter username: "user1".</w:t>
+        <w:rPr>
+          <w:b/>
+          <w:bCs/>
+        </w:rPr>
+      </w:pPr>
+      <w:r>
+        <w:rPr>
+          <w:b/>
+          <w:bCs/>
+        </w:rPr>
+        <w:t xml:space="preserve">Test Case FC2: </w:t>
+      </w:r>
+      <w:r>
+        <w:rPr>
+          <w:i/>
+          <w:iCs/>
+        </w:rPr>
+        <w:t>Test savings account</w:t>
       </w:r>
     </w:p>
     <w:p>
       <w:pPr>
         <w:numPr>
-          <w:ilvl w:val="1"/>
+          <w:ilvl w:val="0"/>
           <w:numId w:val="3"/>
         </w:numPr>
-      </w:pPr>
-      <w:r>
-        <w:rPr>
-          <w:b/>
-          <w:bCs/>
-        </w:rPr>
-        <w:t>Step 3:</w:t>
-      </w:r>
-      <w:r>
-        <w:t xml:space="preserve"> Enter password: "password1".</w:t>
-      </w:r>
-    </w:p>
-    <w:p>
-      <w:pPr>
-        <w:numPr>
-          <w:ilvl w:val="1"/>
-          <w:numId w:val="3"/>
-        </w:numPr>
-      </w:pPr>
-      <w:r>
-        <w:rPr>
-          <w:b/>
-          <w:bCs/>
-        </w:rPr>
-        <w:t>Step 4:</w:t>
-      </w:r>
-      <w:r>
-        <w:t xml:space="preserve"> After login, at the account selection prompt, enter 1 to choose the checking account.</w:t>
-      </w:r>
-    </w:p>
-    <w:p>
-      <w:pPr>
-        <w:numPr>
-          <w:ilvl w:val="1"/>
-          <w:numId w:val="3"/>
-        </w:numPr>
-      </w:pPr>
-      <w:r>
-        <w:rPr>
-          <w:b/>
-          <w:bCs/>
-        </w:rPr>
-        <w:t>Step 5:</w:t>
-      </w:r>
-      <w:r>
-        <w:t xml:space="preserve"> When prompted with checking account operations, choose deposit by entering 1.</w:t>
-      </w:r>
-    </w:p>
-    <w:p>
-      <w:pPr>
-        <w:numPr>
-          <w:ilvl w:val="1"/>
-          <w:numId w:val="3"/>
-        </w:numPr>
-      </w:pPr>
-      <w:r>
-        <w:rPr>
-          <w:b/>
-          <w:bCs/>
-        </w:rPr>
-        <w:t>Step 6:</w:t>
-      </w:r>
-      <w:r>
-        <w:t xml:space="preserve"> Input a valid deposit amount (e.g., 100.0).</w:t>
-      </w:r>
-    </w:p>
-    <w:p>
-      <w:pPr>
-        <w:numPr>
-          <w:ilvl w:val="1"/>
-          <w:numId w:val="3"/>
-        </w:numPr>
-      </w:pPr>
-      <w:r>
-        <w:rPr>
-          <w:b/>
-          <w:bCs/>
-        </w:rPr>
-        <w:t>Expected Output:</w:t>
-      </w:r>
-    </w:p>
-    <w:p>
-      <w:pPr>
-        <w:numPr>
-          <w:ilvl w:val="2"/>
-          <w:numId w:val="3"/>
-        </w:numPr>
-      </w:pPr>
-      <w:r>
-        <w:t>A welcome message: “Welcome to your checking account user1!”</w:t>
-      </w:r>
-    </w:p>
-    <w:p>
-      <w:pPr>
-        <w:numPr>
-          <w:ilvl w:val="2"/>
-          <w:numId w:val="3"/>
-        </w:numPr>
-      </w:pPr>
-      <w:r>
-        <w:lastRenderedPageBreak/>
-        <w:t>A prompt indicating deposit options and confirmation of a successful deposit: “Successfully deposited $100.0” and updated daily deposit limit.</w:t>
+        <w:rPr>
+          <w:b/>
+          <w:bCs/>
+        </w:rPr>
+      </w:pPr>
+      <w:r>
+        <w:rPr>
+          <w:b/>
+          <w:bCs/>
+        </w:rPr>
+        <w:t xml:space="preserve">Test Case FC3: </w:t>
+      </w:r>
+      <w:r>
+        <w:rPr>
+          <w:i/>
+          <w:iCs/>
+        </w:rPr>
+        <w:t>Test utility account</w:t>
       </w:r>
     </w:p>
     <w:p>
@@ -574,98 +545,7 @@
           <w:i/>
           <w:iCs/>
         </w:rPr>
-        <w:t>Deposit Exactly at the Daily Deposit Limit</w:t>
-      </w:r>
-    </w:p>
-    <w:p>
-      <w:pPr>
-        <w:numPr>
-          <w:ilvl w:val="1"/>
-          <w:numId w:val="4"/>
-        </w:numPr>
-      </w:pPr>
-      <w:r>
-        <w:rPr>
-          <w:b/>
-          <w:bCs/>
-        </w:rPr>
-        <w:t>Precondition:</w:t>
-      </w:r>
-      <w:r>
-        <w:t xml:space="preserve"> Daily deposit limit is $5000.00.</w:t>
-      </w:r>
-    </w:p>
-    <w:p>
-      <w:pPr>
-        <w:numPr>
-          <w:ilvl w:val="1"/>
-          <w:numId w:val="4"/>
-        </w:numPr>
-      </w:pPr>
-      <w:r>
-        <w:rPr>
-          <w:b/>
-          <w:bCs/>
-        </w:rPr>
-        <w:t>Step 1:</w:t>
-      </w:r>
-      <w:r>
-        <w:t xml:space="preserve"> Follow login and navigation as in FC1 to reach the deposit operation in the checking account.</w:t>
-      </w:r>
-    </w:p>
-    <w:p>
-      <w:pPr>
-        <w:numPr>
-          <w:ilvl w:val="1"/>
-          <w:numId w:val="4"/>
-        </w:numPr>
-      </w:pPr>
-      <w:r>
-        <w:rPr>
-          <w:b/>
-          <w:bCs/>
-        </w:rPr>
-        <w:t>Step 2:</w:t>
-      </w:r>
-      <w:r>
-        <w:t xml:space="preserve"> Input the deposit amount of exactly 5000.0.</w:t>
-      </w:r>
-    </w:p>
-    <w:p>
-      <w:pPr>
-        <w:numPr>
-          <w:ilvl w:val="1"/>
-          <w:numId w:val="4"/>
-        </w:numPr>
-      </w:pPr>
-      <w:r>
-        <w:rPr>
-          <w:b/>
-          <w:bCs/>
-        </w:rPr>
-        <w:t>Expected Output:</w:t>
-      </w:r>
-    </w:p>
-    <w:p>
-      <w:pPr>
-        <w:numPr>
-          <w:ilvl w:val="2"/>
-          <w:numId w:val="4"/>
-        </w:numPr>
-      </w:pPr>
-      <w:r>
-        <w:t>“Successfully deposited $5000.0”</w:t>
-      </w:r>
-    </w:p>
-    <w:p>
-      <w:pPr>
-        <w:numPr>
-          <w:ilvl w:val="2"/>
-          <w:numId w:val="4"/>
-        </w:numPr>
-      </w:pPr>
-      <w:r>
-        <w:t>Updated daily deposit limit should indicate $0.0 remaining.</w:t>
+        <w:t>Test daily limits</w:t>
       </w:r>
     </w:p>
     <w:p>
@@ -690,13 +570,27 @@
           <w:i/>
           <w:iCs/>
         </w:rPr>
-        <w:t>Deposit Slightly Exceeding the Daily Deposit Limit</w:t>
+        <w:t>Test negative values</w:t>
+      </w:r>
+      <w:r>
+        <w:rPr>
+          <w:i/>
+          <w:iCs/>
+        </w:rPr>
+        <w:t xml:space="preserve"> and </w:t>
+      </w:r>
+      <w:r>
+        <w:rPr>
+          <w:i/>
+          <w:iCs/>
+        </w:rPr>
+        <w:t>overdraft</w:t>
       </w:r>
     </w:p>
     <w:p>
       <w:pPr>
         <w:numPr>
-          <w:ilvl w:val="1"/>
+          <w:ilvl w:val="0"/>
           <w:numId w:val="4"/>
         </w:numPr>
       </w:pPr>
@@ -705,508 +599,17 @@
           <w:b/>
           <w:bCs/>
         </w:rPr>
-        <w:t>Precondition:</w:t>
-      </w:r>
-      <w:r>
-        <w:t xml:space="preserve"> Reset daily deposit limit to $5000.00.</w:t>
-      </w:r>
-    </w:p>
-    <w:p>
-      <w:pPr>
-        <w:numPr>
-          <w:ilvl w:val="1"/>
-          <w:numId w:val="4"/>
-        </w:numPr>
-      </w:pPr>
-      <w:r>
-        <w:rPr>
-          <w:b/>
-          <w:bCs/>
-        </w:rPr>
-        <w:t>Step 1:</w:t>
-      </w:r>
-      <w:r>
-        <w:t xml:space="preserve"> Follow login and navigation as in FC1 to reach the deposit operation in the checking account.</w:t>
-      </w:r>
-    </w:p>
-    <w:p>
-      <w:pPr>
-        <w:numPr>
-          <w:ilvl w:val="1"/>
-          <w:numId w:val="4"/>
-        </w:numPr>
-      </w:pPr>
-      <w:r>
-        <w:rPr>
-          <w:b/>
-          <w:bCs/>
-        </w:rPr>
-        <w:t>Step 2:</w:t>
-      </w:r>
-      <w:r>
-        <w:t xml:space="preserve"> Input the deposit amount of 5000.1.</w:t>
-      </w:r>
-    </w:p>
-    <w:p>
-      <w:pPr>
-        <w:numPr>
-          <w:ilvl w:val="1"/>
-          <w:numId w:val="4"/>
-        </w:numPr>
-      </w:pPr>
-      <w:r>
-        <w:rPr>
-          <w:b/>
-          <w:bCs/>
-        </w:rPr>
-        <w:t>Expected Output:</w:t>
-      </w:r>
-    </w:p>
-    <w:p>
-      <w:pPr>
-        <w:numPr>
-          <w:ilvl w:val="2"/>
-          <w:numId w:val="4"/>
-        </w:numPr>
-      </w:pPr>
-      <w:r>
-        <w:t>“Failure to deposit. You have only $5000.0 daily deposit limit remaining!”</w:t>
-      </w:r>
-    </w:p>
-    <w:p>
-      <w:pPr>
-        <w:numPr>
-          <w:ilvl w:val="2"/>
-          <w:numId w:val="4"/>
-        </w:numPr>
-      </w:pPr>
-      <w:r>
-        <w:t>No change to the account balance.</w:t>
-      </w:r>
-    </w:p>
-    <w:p>
-      <w:r>
-        <w:pict w14:anchorId="1B1ACA9F">
-          <v:rect id="_x0000_i1051" style="width:0;height:1.5pt" o:hralign="center" o:hrstd="t" o:hr="t" fillcolor="#a0a0a0" stroked="f"/>
-        </w:pict>
-      </w:r>
-    </w:p>
-    <w:p>
-      <w:pPr>
-        <w:rPr>
-          <w:b/>
-          <w:bCs/>
-        </w:rPr>
-      </w:pPr>
-      <w:r>
-        <w:rPr>
-          <w:b/>
-          <w:bCs/>
-        </w:rPr>
-        <w:t>4. Test Case Execution Results Table</w:t>
-      </w:r>
-    </w:p>
-    <w:p>
-      <w:r>
-        <w:t>Below is the table summarizing each test case, its inputs, expected outputs, simulated actual outputs, and a success/fail determination:</w:t>
-      </w:r>
-    </w:p>
-    <w:tbl>
-      <w:tblPr>
-        <w:tblW w:w="0" w:type="auto"/>
-        <w:tblCellSpacing w:w="15" w:type="dxa"/>
-        <w:tblCellMar>
-          <w:top w:w="15" w:type="dxa"/>
-          <w:left w:w="15" w:type="dxa"/>
-          <w:bottom w:w="15" w:type="dxa"/>
-          <w:right w:w="15" w:type="dxa"/>
-        </w:tblCellMar>
-        <w:tblLook w:val="04A0" w:firstRow="1" w:lastRow="0" w:firstColumn="1" w:lastColumn="0" w:noHBand="0" w:noVBand="1"/>
-      </w:tblPr>
-      <w:tblGrid>
-        <w:gridCol w:w="1425"/>
-        <w:gridCol w:w="1455"/>
-        <w:gridCol w:w="1581"/>
-        <w:gridCol w:w="1735"/>
-        <w:gridCol w:w="1681"/>
-        <w:gridCol w:w="1483"/>
-      </w:tblGrid>
-      <w:tr>
-        <w:trPr>
-          <w:tblHeader/>
-          <w:tblCellSpacing w:w="15" w:type="dxa"/>
-        </w:trPr>
-        <w:tc>
-          <w:tcPr>
-            <w:tcW w:w="0" w:type="auto"/>
-            <w:vAlign w:val="center"/>
-            <w:hideMark/>
-          </w:tcPr>
-          <w:p>
-            <w:pPr>
-              <w:rPr>
-                <w:b/>
-                <w:bCs/>
-              </w:rPr>
-            </w:pPr>
-            <w:r>
-              <w:rPr>
-                <w:b/>
-                <w:bCs/>
-              </w:rPr>
-              <w:lastRenderedPageBreak/>
-              <w:t>Test Method</w:t>
-            </w:r>
-          </w:p>
-        </w:tc>
-        <w:tc>
-          <w:tcPr>
-            <w:tcW w:w="0" w:type="auto"/>
-            <w:vAlign w:val="center"/>
-            <w:hideMark/>
-          </w:tcPr>
-          <w:p>
-            <w:pPr>
-              <w:rPr>
-                <w:b/>
-                <w:bCs/>
-              </w:rPr>
-            </w:pPr>
-            <w:r>
-              <w:rPr>
-                <w:b/>
-                <w:bCs/>
-              </w:rPr>
-              <w:t>Test Criterion</w:t>
-            </w:r>
-          </w:p>
-        </w:tc>
-        <w:tc>
-          <w:tcPr>
-            <w:tcW w:w="0" w:type="auto"/>
-            <w:vAlign w:val="center"/>
-            <w:hideMark/>
-          </w:tcPr>
-          <w:p>
-            <w:pPr>
-              <w:rPr>
-                <w:b/>
-                <w:bCs/>
-              </w:rPr>
-            </w:pPr>
-            <w:r>
-              <w:rPr>
-                <w:b/>
-                <w:bCs/>
-              </w:rPr>
-              <w:t>Test Input Values</w:t>
-            </w:r>
-          </w:p>
-        </w:tc>
-        <w:tc>
-          <w:tcPr>
-            <w:tcW w:w="0" w:type="auto"/>
-            <w:vAlign w:val="center"/>
-            <w:hideMark/>
-          </w:tcPr>
-          <w:p>
-            <w:pPr>
-              <w:rPr>
-                <w:b/>
-                <w:bCs/>
-              </w:rPr>
-            </w:pPr>
-            <w:r>
-              <w:rPr>
-                <w:b/>
-                <w:bCs/>
-              </w:rPr>
-              <w:t>Test Expected Output</w:t>
-            </w:r>
-          </w:p>
-        </w:tc>
-        <w:tc>
-          <w:tcPr>
-            <w:tcW w:w="0" w:type="auto"/>
-            <w:vAlign w:val="center"/>
-            <w:hideMark/>
-          </w:tcPr>
-          <w:p>
-            <w:pPr>
-              <w:rPr>
-                <w:b/>
-                <w:bCs/>
-              </w:rPr>
-            </w:pPr>
-            <w:r>
-              <w:rPr>
-                <w:b/>
-                <w:bCs/>
-              </w:rPr>
-              <w:t>Test Actual Output</w:t>
-            </w:r>
-          </w:p>
-        </w:tc>
-        <w:tc>
-          <w:tcPr>
-            <w:tcW w:w="0" w:type="auto"/>
-            <w:vAlign w:val="center"/>
-            <w:hideMark/>
-          </w:tcPr>
-          <w:p>
-            <w:pPr>
-              <w:rPr>
-                <w:b/>
-                <w:bCs/>
-              </w:rPr>
-            </w:pPr>
-            <w:r>
-              <w:rPr>
-                <w:b/>
-                <w:bCs/>
-              </w:rPr>
-              <w:t>Success/Fail</w:t>
-            </w:r>
-          </w:p>
-        </w:tc>
-      </w:tr>
-      <w:tr>
-        <w:trPr>
-          <w:tblCellSpacing w:w="15" w:type="dxa"/>
-        </w:trPr>
-        <w:tc>
-          <w:tcPr>
-            <w:tcW w:w="0" w:type="auto"/>
-            <w:vAlign w:val="center"/>
-            <w:hideMark/>
-          </w:tcPr>
-          <w:p>
-            <w:r>
-              <w:t>Functionality</w:t>
-            </w:r>
-          </w:p>
-        </w:tc>
-        <w:tc>
-          <w:tcPr>
-            <w:tcW w:w="0" w:type="auto"/>
-            <w:vAlign w:val="center"/>
-            <w:hideMark/>
-          </w:tcPr>
-          <w:p>
-            <w:r>
-              <w:t>FC: Successful login via username and subsequent deposit action</w:t>
-            </w:r>
-          </w:p>
-        </w:tc>
-        <w:tc>
-          <w:tcPr>
-            <w:tcW w:w="0" w:type="auto"/>
-            <w:vAlign w:val="center"/>
-            <w:hideMark/>
-          </w:tcPr>
-          <w:p>
-            <w:r>
-              <w:t>1 (login mode) → username: "user1", password: "password1"; then select account: 1; choose deposit option: 1; deposit amount: 100.0</w:t>
-            </w:r>
-          </w:p>
-        </w:tc>
-        <w:tc>
-          <w:tcPr>
-            <w:tcW w:w="0" w:type="auto"/>
-            <w:vAlign w:val="center"/>
-            <w:hideMark/>
-          </w:tcPr>
-          <w:p>
-            <w:r>
-              <w:t>Display login confirmation with “Welcome to your checking account user1!”; after deposit, print “Successfully deposited $100.0” along with updated deposit limit message (e.g., “You have $4900.0 daily deposit limit remaining!”)</w:t>
-            </w:r>
-          </w:p>
-        </w:tc>
-        <w:tc>
-          <w:tcPr>
-            <w:tcW w:w="0" w:type="auto"/>
-            <w:vAlign w:val="center"/>
-            <w:hideMark/>
-          </w:tcPr>
-          <w:p>
-            <w:r>
-              <w:t>The ATM displays “Welcome to your checking account user1!”; on depositing $100.0, it returns “Successfully deposited $100.0” and “You have $4900.0 daily deposit limit remaining!”.</w:t>
-            </w:r>
-          </w:p>
-        </w:tc>
-        <w:tc>
-          <w:tcPr>
-            <w:tcW w:w="0" w:type="auto"/>
-            <w:vAlign w:val="center"/>
-            <w:hideMark/>
-          </w:tcPr>
-          <w:p>
-            <w:r>
-              <w:t>Pass</w:t>
-            </w:r>
-          </w:p>
-        </w:tc>
-      </w:tr>
-      <w:tr>
-        <w:trPr>
-          <w:tblCellSpacing w:w="15" w:type="dxa"/>
-        </w:trPr>
-        <w:tc>
-          <w:tcPr>
-            <w:tcW w:w="0" w:type="auto"/>
-            <w:vAlign w:val="center"/>
-            <w:hideMark/>
-          </w:tcPr>
-          <w:p>
-            <w:r>
-              <w:t>Boundary</w:t>
-            </w:r>
-          </w:p>
-        </w:tc>
-        <w:tc>
-          <w:tcPr>
-            <w:tcW w:w="0" w:type="auto"/>
-            <w:vAlign w:val="center"/>
-            <w:hideMark/>
-          </w:tcPr>
-          <w:p>
-            <w:r>
-              <w:t>BC: Daily deposit limit enforcement</w:t>
-            </w:r>
-          </w:p>
-        </w:tc>
-        <w:tc>
-          <w:tcPr>
-            <w:tcW w:w="0" w:type="auto"/>
-            <w:vAlign w:val="center"/>
-            <w:hideMark/>
-          </w:tcPr>
-          <w:p>
-            <w:r>
-              <w:rPr>
-                <w:b/>
-                <w:bCs/>
-              </w:rPr>
-              <w:t>BC1:</w:t>
-            </w:r>
-            <w:r>
-              <w:t xml:space="preserve"> Deposit amount: 5000.0 (exact limit) </w:t>
-            </w:r>
-            <w:r>
-              <w:br/>
-            </w:r>
-            <w:r>
-              <w:rPr>
-                <w:b/>
-                <w:bCs/>
-              </w:rPr>
-              <w:t>BC2:</w:t>
-            </w:r>
-            <w:r>
-              <w:t xml:space="preserve"> Deposit amount: 5000.1 (exceeds limit)</w:t>
-            </w:r>
-          </w:p>
-        </w:tc>
-        <w:tc>
-          <w:tcPr>
-            <w:tcW w:w="0" w:type="auto"/>
-            <w:vAlign w:val="center"/>
-            <w:hideMark/>
-          </w:tcPr>
-          <w:p>
-            <w:r>
-              <w:rPr>
-                <w:b/>
-                <w:bCs/>
-              </w:rPr>
-              <w:t>BC1:</w:t>
-            </w:r>
-            <w:r>
-              <w:t xml:space="preserve"> “Successfully deposited $5000.0” with a message showing $0.0 remaining. </w:t>
-            </w:r>
-            <w:r>
-              <w:br/>
-            </w:r>
-            <w:r>
-              <w:rPr>
-                <w:b/>
-                <w:bCs/>
-              </w:rPr>
-              <w:t>BC2:</w:t>
-            </w:r>
-            <w:r>
-              <w:t xml:space="preserve"> “Failure to deposit. You have only $5000.0 daily deposit limit remaining!”</w:t>
-            </w:r>
-          </w:p>
-        </w:tc>
-        <w:tc>
-          <w:tcPr>
-            <w:tcW w:w="0" w:type="auto"/>
-            <w:vAlign w:val="center"/>
-            <w:hideMark/>
-          </w:tcPr>
-          <w:p>
-            <w:r>
-              <w:rPr>
-                <w:b/>
-                <w:bCs/>
-              </w:rPr>
-              <w:t>BC1:</w:t>
-            </w:r>
-            <w:r>
-              <w:t xml:space="preserve"> The system accepted the deposit of $5000.0 and updated the daily deposit limit to $0.0. </w:t>
-            </w:r>
-            <w:r>
-              <w:br/>
-            </w:r>
-            <w:r>
-              <w:rPr>
-                <w:b/>
-                <w:bCs/>
-              </w:rPr>
-              <w:t>BC2:</w:t>
-            </w:r>
-            <w:r>
-              <w:t xml:space="preserve"> The system correctly rejected a deposit of $5000.1 with the failure </w:t>
-            </w:r>
-            <w:r>
-              <w:lastRenderedPageBreak/>
-              <w:t>message as specified.</w:t>
-            </w:r>
-          </w:p>
-        </w:tc>
-        <w:tc>
-          <w:tcPr>
-            <w:tcW w:w="0" w:type="auto"/>
-            <w:vAlign w:val="center"/>
-            <w:hideMark/>
-          </w:tcPr>
-          <w:p>
-            <w:r>
-              <w:lastRenderedPageBreak/>
-              <w:t>Pass for both</w:t>
-            </w:r>
-          </w:p>
-        </w:tc>
-      </w:tr>
-    </w:tbl>
-    <w:p>
+        <w:t>Test Case BC3:</w:t>
+      </w:r>
+      <w:r>
+        <w:t xml:space="preserve"> </w:t>
+      </w:r>
       <w:r>
         <w:rPr>
           <w:i/>
           <w:iCs/>
         </w:rPr>
-        <w:t>Note:</w:t>
-      </w:r>
-      <w:r>
-        <w:t xml:space="preserve"> The actual output values in our table are based on simulated results. When executing the tests on your development environment, please capture the real outputs in a similar table.</w:t>
-      </w:r>
-    </w:p>
-    <w:p>
-      <w:r>
-        <w:pict w14:anchorId="6DDC02C9">
-          <v:rect id="_x0000_i1052" style="width:0;height:1.5pt" o:hralign="center" o:hrstd="t" o:hr="t" fillcolor="#a0a0a0" stroked="f"/>
-        </w:pict>
+        <w:t>Test boundary values</w:t>
       </w:r>
     </w:p>
     <w:p>
@@ -1251,6 +654,7 @@
           <w:b/>
           <w:bCs/>
         </w:rPr>
+        <w:lastRenderedPageBreak/>
         <w:t>Simulated Run:</w:t>
       </w:r>
       <w:r>

</xml_diff>

<commit_message>
working on lab doc
</commit_message>
<xml_diff>
--- a/Lab06.docx
+++ b/Lab06.docx
@@ -2,9 +2,1348 @@
 <file path=word/document.xml><?xml version="1.0" encoding="utf-8"?>
 <w:document xmlns:wpc="http://schemas.microsoft.com/office/word/2010/wordprocessingCanvas" xmlns:cx="http://schemas.microsoft.com/office/drawing/2014/chartex" xmlns:cx1="http://schemas.microsoft.com/office/drawing/2015/9/8/chartex" xmlns:cx2="http://schemas.microsoft.com/office/drawing/2015/10/21/chartex" xmlns:cx3="http://schemas.microsoft.com/office/drawing/2016/5/9/chartex" xmlns:cx4="http://schemas.microsoft.com/office/drawing/2016/5/10/chartex" xmlns:cx5="http://schemas.microsoft.com/office/drawing/2016/5/11/chartex" xmlns:cx6="http://schemas.microsoft.com/office/drawing/2016/5/12/chartex" xmlns:cx7="http://schemas.microsoft.com/office/drawing/2016/5/13/chartex" xmlns:cx8="http://schemas.microsoft.com/office/drawing/2016/5/14/chartex" xmlns:mc="http://schemas.openxmlformats.org/markup-compatibility/2006" xmlns:aink="http://schemas.microsoft.com/office/drawing/2016/ink" xmlns:am3d="http://schemas.microsoft.com/office/drawing/2017/model3d" xmlns:o="urn:schemas-microsoft-com:office:office" xmlns:oel="http://schemas.microsoft.com/office/2019/extlst" xmlns:r="http://schemas.openxmlformats.org/officeDocument/2006/relationships" xmlns:m="http://schemas.openxmlformats.org/officeDocument/2006/math" xmlns:v="urn:schemas-microsoft-com:vml" xmlns:wp14="http://schemas.microsoft.com/office/word/2010/wordprocessingDrawing" xmlns:wp="http://schemas.openxmlformats.org/drawingml/2006/wordprocessingDrawing" xmlns:w10="urn:schemas-microsoft-com:office:word" xmlns:w="http://schemas.openxmlformats.org/wordprocessingml/2006/main" xmlns:w14="http://schemas.microsoft.com/office/word/2010/wordml" xmlns:w15="http://schemas.microsoft.com/office/word/2012/wordml" xmlns:w16cex="http://schemas.microsoft.com/office/word/2018/wordml/cex" xmlns:w16cid="http://schemas.microsoft.com/office/word/2016/wordml/cid" xmlns:w16="http://schemas.microsoft.com/office/word/2018/wordml" xmlns:w16du="http://schemas.microsoft.com/office/word/2023/wordml/word16du" xmlns:w16sdtdh="http://schemas.microsoft.com/office/word/2020/wordml/sdtdatahash" xmlns:w16sdtfl="http://schemas.microsoft.com/office/word/2024/wordml/sdtformatlock" xmlns:w16se="http://schemas.microsoft.com/office/word/2015/wordml/symex" xmlns:wpg="http://schemas.microsoft.com/office/word/2010/wordprocessingGroup" xmlns:wpi="http://schemas.microsoft.com/office/word/2010/wordprocessingInk" xmlns:wne="http://schemas.microsoft.com/office/word/2006/wordml" xmlns:wps="http://schemas.microsoft.com/office/word/2010/wordprocessingShape" mc:Ignorable="w14 w15 w16se w16cid w16 w16cex w16sdtdh w16sdtfl w16du wp14">
   <w:body>
-    <w:p>
-      <w:r>
-        <w:t>Code testing:</w:t>
+    <w:p/>
+    <w:p>
+      <w:pPr>
+        <w:pStyle w:val="Title"/>
+      </w:pPr>
+      <w:r>
+        <w:t>Lab 06 Report</w:t>
+      </w:r>
+    </w:p>
+    <w:p>
+      <w:r>
+        <w:t>By Josh Scheitler and Ethan Meyer</w:t>
+      </w:r>
+    </w:p>
+    <w:p>
+      <w:pPr>
+        <w:pStyle w:val="Heading2"/>
+        <w:rPr>
+          <w:sz w:val="24"/>
+          <w:szCs w:val="24"/>
+        </w:rPr>
+      </w:pPr>
+      <w:r>
+        <w:rPr>
+          <w:sz w:val="24"/>
+          <w:szCs w:val="24"/>
+        </w:rPr>
+        <w:t>1) A schematic diagram of the three subsystems (Bank Checking, Bank Saving, and Utility</w:t>
+      </w:r>
+    </w:p>
+    <w:p>
+      <w:r>
+        <w:t>INSERT DIAGRAM</w:t>
+      </w:r>
+    </w:p>
+    <w:p>
+      <w:pPr>
+        <w:pStyle w:val="Heading2"/>
+        <w:rPr>
+          <w:sz w:val="24"/>
+          <w:szCs w:val="24"/>
+        </w:rPr>
+      </w:pPr>
+      <w:r>
+        <w:rPr>
+          <w:sz w:val="24"/>
+          <w:szCs w:val="24"/>
+        </w:rPr>
+        <w:t>2) Source Code</w:t>
+      </w:r>
+    </w:p>
+    <w:p>
+      <w:r>
+        <w:t>a. Use exception handling and add appropriate comments to your code.</w:t>
+      </w:r>
+    </w:p>
+    <w:p>
+      <w:r>
+        <w:t>b. Use appropriate persistent storage structures for the bank and the utility company accounts.</w:t>
+      </w:r>
+    </w:p>
+    <w:p>
+      <w:r>
+        <w:t>c. Interaction I/O will be done using command line.</w:t>
+      </w:r>
+    </w:p>
+    <w:p>
+      <w:r>
+        <w:t>d. Add a Read-Me file of how to deploy and use your assignment.</w:t>
+      </w:r>
+    </w:p>
+    <w:p>
+      <w:r>
+        <w:t>e. Use your own software code components, do not use any existing application</w:t>
+      </w:r>
+    </w:p>
+    <w:p>
+      <w:pPr>
+        <w:pStyle w:val="Heading2"/>
+        <w:rPr>
+          <w:sz w:val="24"/>
+          <w:szCs w:val="24"/>
+        </w:rPr>
+      </w:pPr>
+      <w:r>
+        <w:rPr>
+          <w:sz w:val="24"/>
+          <w:szCs w:val="24"/>
+        </w:rPr>
+        <w:t xml:space="preserve">3) </w:t>
+      </w:r>
+      <w:r>
+        <w:rPr>
+          <w:sz w:val="24"/>
+          <w:szCs w:val="24"/>
+        </w:rPr>
+        <w:t>S</w:t>
+      </w:r>
+      <w:r>
+        <w:rPr>
+          <w:sz w:val="24"/>
+          <w:szCs w:val="24"/>
+        </w:rPr>
+        <w:t>creenshots showing steps</w:t>
+      </w:r>
+    </w:p>
+    <w:p/>
+    <w:p>
+      <w:pPr>
+        <w:pStyle w:val="Heading1"/>
+      </w:pPr>
+      <w:r>
+        <w:t>Part 4 – Code Testing Overview</w:t>
+      </w:r>
+    </w:p>
+    <w:p>
+      <w:r>
+        <w:t>This test plan verifies the functionality, persistence, and error handling of a distributed ATM system consisting of three core subsystems: Checking Account, Savings Account, and Utility Account. Tests are written in JUnit 4 and cover both valid and invalid scenarios across data transactions and persistence.</w:t>
+      </w:r>
+    </w:p>
+    <w:p>
+      <w:pPr>
+        <w:pStyle w:val="Heading1"/>
+      </w:pPr>
+      <w:r>
+        <w:t>Test Categories &amp; Designs</w:t>
+      </w:r>
+    </w:p>
+    <w:p>
+      <w:pPr>
+        <w:pStyle w:val="Heading2"/>
+      </w:pPr>
+      <w:r>
+        <w:t>1. Account Functional Tests</w:t>
+      </w:r>
+    </w:p>
+    <w:p>
+      <w:r>
+        <w:t>Test Objectives:</w:t>
+      </w:r>
+    </w:p>
+    <w:p>
+      <w:r>
+        <w:t>- Validate balance tracking, deposit/withdraw/transfer limits</w:t>
+      </w:r>
+      <w:r>
+        <w:br/>
+        <w:t>- Enforce overdraft and daily limits</w:t>
+      </w:r>
+      <w:r>
+        <w:br/>
+        <w:t>- Confirm invalid inputs are handled</w:t>
+      </w:r>
+    </w:p>
+    <w:tbl>
+      <w:tblPr>
+        <w:tblStyle w:val="TableGrid"/>
+        <w:tblW w:w="0" w:type="auto"/>
+        <w:tblLook w:val="04A0" w:firstRow="1" w:lastRow="0" w:firstColumn="1" w:lastColumn="0" w:noHBand="0" w:noVBand="1"/>
+      </w:tblPr>
+      <w:tblGrid>
+        <w:gridCol w:w="2880"/>
+        <w:gridCol w:w="3146"/>
+        <w:gridCol w:w="2880"/>
+      </w:tblGrid>
+      <w:tr>
+        <w:tc>
+          <w:tcPr>
+            <w:tcW w:w="2880" w:type="dxa"/>
+          </w:tcPr>
+          <w:p>
+            <w:r>
+              <w:t>Test Name</w:t>
+            </w:r>
+          </w:p>
+        </w:tc>
+        <w:tc>
+          <w:tcPr>
+            <w:tcW w:w="2880" w:type="dxa"/>
+          </w:tcPr>
+          <w:p>
+            <w:r>
+              <w:t>Method</w:t>
+            </w:r>
+          </w:p>
+        </w:tc>
+        <w:tc>
+          <w:tcPr>
+            <w:tcW w:w="2880" w:type="dxa"/>
+          </w:tcPr>
+          <w:p>
+            <w:r>
+              <w:t>Purpose</w:t>
+            </w:r>
+          </w:p>
+        </w:tc>
+      </w:tr>
+      <w:tr>
+        <w:tc>
+          <w:tcPr>
+            <w:tcW w:w="2880" w:type="dxa"/>
+          </w:tcPr>
+          <w:p>
+            <w:r>
+              <w:lastRenderedPageBreak/>
+              <w:t>Account Constructor Test</w:t>
+            </w:r>
+          </w:p>
+        </w:tc>
+        <w:tc>
+          <w:tcPr>
+            <w:tcW w:w="2880" w:type="dxa"/>
+          </w:tcPr>
+          <w:p>
+            <w:r>
+              <w:t>testAccountConstructor()</w:t>
+            </w:r>
+          </w:p>
+        </w:tc>
+        <w:tc>
+          <w:tcPr>
+            <w:tcW w:w="2880" w:type="dxa"/>
+          </w:tcPr>
+          <w:p>
+            <w:r>
+              <w:t>Ensures default values (balance = 0, limits set) are initialized properly</w:t>
+            </w:r>
+          </w:p>
+        </w:tc>
+      </w:tr>
+      <w:tr>
+        <w:tc>
+          <w:tcPr>
+            <w:tcW w:w="2880" w:type="dxa"/>
+          </w:tcPr>
+          <w:p>
+            <w:r>
+              <w:t>Valid Deposit</w:t>
+            </w:r>
+          </w:p>
+        </w:tc>
+        <w:tc>
+          <w:tcPr>
+            <w:tcW w:w="2880" w:type="dxa"/>
+          </w:tcPr>
+          <w:p>
+            <w:r>
+              <w:t>testAccountDeposit()</w:t>
+            </w:r>
+          </w:p>
+        </w:tc>
+        <w:tc>
+          <w:tcPr>
+            <w:tcW w:w="2880" w:type="dxa"/>
+          </w:tcPr>
+          <w:p>
+            <w:r>
+              <w:t>Verifies correct balance updates after deposits</w:t>
+            </w:r>
+          </w:p>
+        </w:tc>
+      </w:tr>
+      <w:tr>
+        <w:tc>
+          <w:tcPr>
+            <w:tcW w:w="2880" w:type="dxa"/>
+          </w:tcPr>
+          <w:p>
+            <w:r>
+              <w:t>Valid Withdraw</w:t>
+            </w:r>
+          </w:p>
+        </w:tc>
+        <w:tc>
+          <w:tcPr>
+            <w:tcW w:w="2880" w:type="dxa"/>
+          </w:tcPr>
+          <w:p>
+            <w:r>
+              <w:t>testAccountWithdraw()</w:t>
+            </w:r>
+          </w:p>
+        </w:tc>
+        <w:tc>
+          <w:tcPr>
+            <w:tcW w:w="2880" w:type="dxa"/>
+          </w:tcPr>
+          <w:p>
+            <w:r>
+              <w:t>Confirms withdrawals reduce balance correctly</w:t>
+            </w:r>
+          </w:p>
+        </w:tc>
+      </w:tr>
+      <w:tr>
+        <w:tc>
+          <w:tcPr>
+            <w:tcW w:w="2880" w:type="dxa"/>
+          </w:tcPr>
+          <w:p>
+            <w:r>
+              <w:t>Valid Transfers (both ways)</w:t>
+            </w:r>
+          </w:p>
+        </w:tc>
+        <w:tc>
+          <w:tcPr>
+            <w:tcW w:w="2880" w:type="dxa"/>
+          </w:tcPr>
+          <w:p>
+            <w:r>
+              <w:t>testAccountTransfer()</w:t>
+            </w:r>
+          </w:p>
+        </w:tc>
+        <w:tc>
+          <w:tcPr>
+            <w:tcW w:w="2880" w:type="dxa"/>
+          </w:tcPr>
+          <w:p>
+            <w:r>
+              <w:t>Tests transfer logic from checking → savings and savings → checking</w:t>
+            </w:r>
+          </w:p>
+        </w:tc>
+      </w:tr>
+      <w:tr>
+        <w:tc>
+          <w:tcPr>
+            <w:tcW w:w="2880" w:type="dxa"/>
+          </w:tcPr>
+          <w:p>
+            <w:r>
+              <w:t>Invalid Deposits</w:t>
+            </w:r>
+          </w:p>
+        </w:tc>
+        <w:tc>
+          <w:tcPr>
+            <w:tcW w:w="2880" w:type="dxa"/>
+          </w:tcPr>
+          <w:p>
+            <w:r>
+              <w:t>testAccountDepositInvalid()</w:t>
+            </w:r>
+          </w:p>
+        </w:tc>
+        <w:tc>
+          <w:tcPr>
+            <w:tcW w:w="2880" w:type="dxa"/>
+          </w:tcPr>
+          <w:p>
+            <w:r>
+              <w:t>Tests deposit amount exceeding daily limit</w:t>
+            </w:r>
+          </w:p>
+        </w:tc>
+      </w:tr>
+      <w:tr>
+        <w:tc>
+          <w:tcPr>
+            <w:tcW w:w="2880" w:type="dxa"/>
+          </w:tcPr>
+          <w:p>
+            <w:r>
+              <w:t>Invalid Withdrawals</w:t>
+            </w:r>
+          </w:p>
+        </w:tc>
+        <w:tc>
+          <w:tcPr>
+            <w:tcW w:w="2880" w:type="dxa"/>
+          </w:tcPr>
+          <w:p>
+            <w:r>
+              <w:t>testAccountWithdrawInvalid()</w:t>
+            </w:r>
+          </w:p>
+        </w:tc>
+        <w:tc>
+          <w:tcPr>
+            <w:tcW w:w="2880" w:type="dxa"/>
+          </w:tcPr>
+          <w:p>
+            <w:r>
+              <w:t>Tests withdraw amount exceeding daily limit</w:t>
+            </w:r>
+          </w:p>
+        </w:tc>
+      </w:tr>
+      <w:tr>
+        <w:tc>
+          <w:tcPr>
+            <w:tcW w:w="2880" w:type="dxa"/>
+          </w:tcPr>
+          <w:p>
+            <w:r>
+              <w:t>Invalid Transfers</w:t>
+            </w:r>
+          </w:p>
+        </w:tc>
+        <w:tc>
+          <w:tcPr>
+            <w:tcW w:w="2880" w:type="dxa"/>
+          </w:tcPr>
+          <w:p>
+            <w:r>
+              <w:t>testAccountTransferInvalid()</w:t>
+            </w:r>
+          </w:p>
+        </w:tc>
+        <w:tc>
+          <w:tcPr>
+            <w:tcW w:w="2880" w:type="dxa"/>
+          </w:tcPr>
+          <w:p>
+            <w:r>
+              <w:t>Tests over-limit and negative transfer amounts</w:t>
+            </w:r>
+          </w:p>
+        </w:tc>
+      </w:tr>
+      <w:tr>
+        <w:tc>
+          <w:tcPr>
+            <w:tcW w:w="2880" w:type="dxa"/>
+          </w:tcPr>
+          <w:p>
+            <w:r>
+              <w:t>Negative Value Inputs</w:t>
+            </w:r>
+          </w:p>
+        </w:tc>
+        <w:tc>
+          <w:tcPr>
+            <w:tcW w:w="2880" w:type="dxa"/>
+          </w:tcPr>
+          <w:p>
+            <w:r>
+              <w:t>testAccountDepositNegative(), etc.</w:t>
+            </w:r>
+          </w:p>
+        </w:tc>
+        <w:tc>
+          <w:tcPr>
+            <w:tcW w:w="2880" w:type="dxa"/>
+          </w:tcPr>
+          <w:p>
+            <w:r>
+              <w:t>Prevents negative values from affecting accounts</w:t>
+            </w:r>
+          </w:p>
+        </w:tc>
+      </w:tr>
+      <w:tr>
+        <w:tc>
+          <w:tcPr>
+            <w:tcW w:w="2880" w:type="dxa"/>
+          </w:tcPr>
+          <w:p>
+            <w:r>
+              <w:t>Daily Limit Reset</w:t>
+            </w:r>
+          </w:p>
+        </w:tc>
+        <w:tc>
+          <w:tcPr>
+            <w:tcW w:w="2880" w:type="dxa"/>
+          </w:tcPr>
+          <w:p>
+            <w:r>
+              <w:t>testAccountResetDailyLimits()</w:t>
+            </w:r>
+          </w:p>
+        </w:tc>
+        <w:tc>
+          <w:tcPr>
+            <w:tcW w:w="2880" w:type="dxa"/>
+          </w:tcPr>
+          <w:p>
+            <w:r>
+              <w:t>Verifies correct reset of daily limits for deposits, withdrawals, and transfers</w:t>
+            </w:r>
+          </w:p>
+        </w:tc>
+      </w:tr>
+      <w:tr>
+        <w:tc>
+          <w:tcPr>
+            <w:tcW w:w="2880" w:type="dxa"/>
+          </w:tcPr>
+          <w:p>
+            <w:r>
+              <w:t>Limit Trackers</w:t>
+            </w:r>
+          </w:p>
+        </w:tc>
+        <w:tc>
+          <w:tcPr>
+            <w:tcW w:w="2880" w:type="dxa"/>
+          </w:tcPr>
+          <w:p>
+            <w:r>
+              <w:t>testAccountGetDepositLimit(), etc.</w:t>
+            </w:r>
+          </w:p>
+        </w:tc>
+        <w:tc>
+          <w:tcPr>
+            <w:tcW w:w="2880" w:type="dxa"/>
+          </w:tcPr>
+          <w:p>
+            <w:r>
+              <w:t>Checks updates to limits after valid transactions</w:t>
+            </w:r>
+          </w:p>
+        </w:tc>
+      </w:tr>
+      <w:tr>
+        <w:tc>
+          <w:tcPr>
+            <w:tcW w:w="2880" w:type="dxa"/>
+          </w:tcPr>
+          <w:p>
+            <w:r>
+              <w:t>Balance Management</w:t>
+            </w:r>
+          </w:p>
+        </w:tc>
+        <w:tc>
+          <w:tcPr>
+            <w:tcW w:w="2880" w:type="dxa"/>
+          </w:tcPr>
+          <w:p>
+            <w:r>
+              <w:t>testAccountGetBalance(), etc.</w:t>
+            </w:r>
+          </w:p>
+        </w:tc>
+        <w:tc>
+          <w:tcPr>
+            <w:tcW w:w="2880" w:type="dxa"/>
+          </w:tcPr>
+          <w:p>
+            <w:r>
+              <w:t>Validates get/set functionality with edge case handling</w:t>
+            </w:r>
+          </w:p>
+        </w:tc>
+      </w:tr>
+    </w:tbl>
+    <w:p>
+      <w:pPr>
+        <w:pStyle w:val="Heading2"/>
+      </w:pPr>
+      <w:r>
+        <w:t>2. User Functional Tests</w:t>
+      </w:r>
+    </w:p>
+    <w:p>
+      <w:r>
+        <w:t>Test Objectives:</w:t>
+      </w:r>
+    </w:p>
+    <w:p>
+      <w:r>
+        <w:t>- Validate retrieval of user’s linked accounts</w:t>
+      </w:r>
+      <w:r>
+        <w:br/>
+        <w:t>- Confirm file-based persistence of user accounts</w:t>
+      </w:r>
+    </w:p>
+    <w:tbl>
+      <w:tblPr>
+        <w:tblStyle w:val="TableGrid"/>
+        <w:tblW w:w="0" w:type="auto"/>
+        <w:tblLook w:val="04A0" w:firstRow="1" w:lastRow="0" w:firstColumn="1" w:lastColumn="0" w:noHBand="0" w:noVBand="1"/>
+      </w:tblPr>
+      <w:tblGrid>
+        <w:gridCol w:w="2880"/>
+        <w:gridCol w:w="2880"/>
+        <w:gridCol w:w="2880"/>
+      </w:tblGrid>
+      <w:tr>
+        <w:tc>
+          <w:tcPr>
+            <w:tcW w:w="2880" w:type="dxa"/>
+          </w:tcPr>
+          <w:p>
+            <w:r>
+              <w:t>Test Name</w:t>
+            </w:r>
+          </w:p>
+        </w:tc>
+        <w:tc>
+          <w:tcPr>
+            <w:tcW w:w="2880" w:type="dxa"/>
+          </w:tcPr>
+          <w:p>
+            <w:r>
+              <w:t>Method</w:t>
+            </w:r>
+          </w:p>
+        </w:tc>
+        <w:tc>
+          <w:tcPr>
+            <w:tcW w:w="2880" w:type="dxa"/>
+          </w:tcPr>
+          <w:p>
+            <w:r>
+              <w:t>Purpose</w:t>
+            </w:r>
+          </w:p>
+        </w:tc>
+      </w:tr>
+      <w:tr>
+        <w:tc>
+          <w:tcPr>
+            <w:tcW w:w="2880" w:type="dxa"/>
+          </w:tcPr>
+          <w:p>
+            <w:r>
+              <w:t>Account Access</w:t>
+            </w:r>
+          </w:p>
+        </w:tc>
+        <w:tc>
+          <w:tcPr>
+            <w:tcW w:w="2880" w:type="dxa"/>
+          </w:tcPr>
+          <w:p>
+            <w:r>
+              <w:t>testGetCheckings(), etc.</w:t>
+            </w:r>
+          </w:p>
+        </w:tc>
+        <w:tc>
+          <w:tcPr>
+            <w:tcW w:w="2880" w:type="dxa"/>
+          </w:tcPr>
+          <w:p>
+            <w:r>
+              <w:t>Ensures all account references are properly initialized</w:t>
+            </w:r>
+          </w:p>
+        </w:tc>
+      </w:tr>
+      <w:tr>
+        <w:tc>
+          <w:tcPr>
+            <w:tcW w:w="2880" w:type="dxa"/>
+          </w:tcPr>
+          <w:p>
+            <w:r>
+              <w:t>Account Save/Load</w:t>
+            </w:r>
+          </w:p>
+        </w:tc>
+        <w:tc>
+          <w:tcPr>
+            <w:tcW w:w="2880" w:type="dxa"/>
+          </w:tcPr>
+          <w:p>
+            <w:r>
+              <w:t>testSaveAccounts(), testLoadAccounts()</w:t>
+            </w:r>
+          </w:p>
+        </w:tc>
+        <w:tc>
+          <w:tcPr>
+            <w:tcW w:w="2880" w:type="dxa"/>
+          </w:tcPr>
+          <w:p>
+            <w:r>
+              <w:t>Verifies persistence of account state using storage files</w:t>
+            </w:r>
+          </w:p>
+        </w:tc>
+      </w:tr>
+    </w:tbl>
+    <w:p>
+      <w:pPr>
+        <w:pStyle w:val="Heading2"/>
+      </w:pPr>
+      <w:r>
+        <w:t>3. Payment &amp; Utility Tests</w:t>
+      </w:r>
+    </w:p>
+    <w:p>
+      <w:r>
+        <w:t>Test Objectives:</w:t>
+      </w:r>
+    </w:p>
+    <w:p>
+      <w:r>
+        <w:lastRenderedPageBreak/>
+        <w:t>- Validate payment recording and history retrieval</w:t>
+      </w:r>
+      <w:r>
+        <w:br/>
+        <w:t>- Confirm login methods</w:t>
+      </w:r>
+      <w:r>
+        <w:br/>
+        <w:t>- Test data formatting and error paths</w:t>
+      </w:r>
+    </w:p>
+    <w:tbl>
+      <w:tblPr>
+        <w:tblStyle w:val="TableGrid"/>
+        <w:tblW w:w="0" w:type="auto"/>
+        <w:tblLook w:val="04A0" w:firstRow="1" w:lastRow="0" w:firstColumn="1" w:lastColumn="0" w:noHBand="0" w:noVBand="1"/>
+      </w:tblPr>
+      <w:tblGrid>
+        <w:gridCol w:w="2880"/>
+        <w:gridCol w:w="3030"/>
+        <w:gridCol w:w="2880"/>
+      </w:tblGrid>
+      <w:tr>
+        <w:tc>
+          <w:tcPr>
+            <w:tcW w:w="2880" w:type="dxa"/>
+          </w:tcPr>
+          <w:p>
+            <w:r>
+              <w:t>Test Name</w:t>
+            </w:r>
+          </w:p>
+        </w:tc>
+        <w:tc>
+          <w:tcPr>
+            <w:tcW w:w="2880" w:type="dxa"/>
+          </w:tcPr>
+          <w:p>
+            <w:r>
+              <w:t>Method</w:t>
+            </w:r>
+          </w:p>
+        </w:tc>
+        <w:tc>
+          <w:tcPr>
+            <w:tcW w:w="2880" w:type="dxa"/>
+          </w:tcPr>
+          <w:p>
+            <w:r>
+              <w:t>Purpose</w:t>
+            </w:r>
+          </w:p>
+        </w:tc>
+      </w:tr>
+      <w:tr>
+        <w:tc>
+          <w:tcPr>
+            <w:tcW w:w="2880" w:type="dxa"/>
+          </w:tcPr>
+          <w:p>
+            <w:r>
+              <w:t>Payment Constructor</w:t>
+            </w:r>
+          </w:p>
+        </w:tc>
+        <w:tc>
+          <w:tcPr>
+            <w:tcW w:w="2880" w:type="dxa"/>
+          </w:tcPr>
+          <w:p>
+            <w:r>
+              <w:t>testGetPaidAmount(), etc.</w:t>
+            </w:r>
+          </w:p>
+        </w:tc>
+        <w:tc>
+          <w:tcPr>
+            <w:tcW w:w="2880" w:type="dxa"/>
+          </w:tcPr>
+          <w:p>
+            <w:r>
+              <w:t>Confirms object fields are returned correctly</w:t>
+            </w:r>
+          </w:p>
+        </w:tc>
+      </w:tr>
+      <w:tr>
+        <w:tc>
+          <w:tcPr>
+            <w:tcW w:w="2880" w:type="dxa"/>
+          </w:tcPr>
+          <w:p>
+            <w:r>
+              <w:t>Username + Account Number Login</w:t>
+            </w:r>
+          </w:p>
+        </w:tc>
+        <w:tc>
+          <w:tcPr>
+            <w:tcW w:w="2880" w:type="dxa"/>
+          </w:tcPr>
+          <w:p>
+            <w:r>
+              <w:t>testCorrectUserNameLogin(), etc.</w:t>
+            </w:r>
+          </w:p>
+        </w:tc>
+        <w:tc>
+          <w:tcPr>
+            <w:tcW w:w="2880" w:type="dxa"/>
+          </w:tcPr>
+          <w:p>
+            <w:r>
+              <w:t>Confirms both username and account number logins work</w:t>
+            </w:r>
+          </w:p>
+        </w:tc>
+      </w:tr>
+      <w:tr>
+        <w:tc>
+          <w:tcPr>
+            <w:tcW w:w="2880" w:type="dxa"/>
+          </w:tcPr>
+          <w:p>
+            <w:r>
+              <w:t>Login Failures</w:t>
+            </w:r>
+          </w:p>
+        </w:tc>
+        <w:tc>
+          <w:tcPr>
+            <w:tcW w:w="2880" w:type="dxa"/>
+          </w:tcPr>
+          <w:p>
+            <w:r>
+              <w:t>testWrongLogin()</w:t>
+            </w:r>
+          </w:p>
+        </w:tc>
+        <w:tc>
+          <w:tcPr>
+            <w:tcW w:w="2880" w:type="dxa"/>
+          </w:tcPr>
+          <w:p>
+            <w:r>
+              <w:t>Ensures bad credentials are rejected</w:t>
+            </w:r>
+          </w:p>
+        </w:tc>
+      </w:tr>
+      <w:tr>
+        <w:tc>
+          <w:tcPr>
+            <w:tcW w:w="2880" w:type="dxa"/>
+          </w:tcPr>
+          <w:p>
+            <w:r>
+              <w:t>Save Payment &amp; History</w:t>
+            </w:r>
+          </w:p>
+        </w:tc>
+        <w:tc>
+          <w:tcPr>
+            <w:tcW w:w="2880" w:type="dxa"/>
+          </w:tcPr>
+          <w:p>
+            <w:r>
+              <w:t>testSavePayment(), testGetPaymentHistory()</w:t>
+            </w:r>
+          </w:p>
+        </w:tc>
+        <w:tc>
+          <w:tcPr>
+            <w:tcW w:w="2880" w:type="dxa"/>
+          </w:tcPr>
+          <w:p>
+            <w:r>
+              <w:t>Validates saving and retrieving of payments</w:t>
+            </w:r>
+          </w:p>
+        </w:tc>
+      </w:tr>
+      <w:tr>
+        <w:tc>
+          <w:tcPr>
+            <w:tcW w:w="2880" w:type="dxa"/>
+          </w:tcPr>
+          <w:p>
+            <w:r>
+              <w:t>Payment Formatting</w:t>
+            </w:r>
+          </w:p>
+        </w:tc>
+        <w:tc>
+          <w:tcPr>
+            <w:tcW w:w="2880" w:type="dxa"/>
+          </w:tcPr>
+          <w:p>
+            <w:r>
+              <w:t>testPaymentFormat()</w:t>
+            </w:r>
+          </w:p>
+        </w:tc>
+        <w:tc>
+          <w:tcPr>
+            <w:tcW w:w="2880" w:type="dxa"/>
+          </w:tcPr>
+          <w:p>
+            <w:r>
+              <w:t>Confirms format of stored payment record</w:t>
+            </w:r>
+          </w:p>
+        </w:tc>
+      </w:tr>
+      <w:tr>
+        <w:tc>
+          <w:tcPr>
+            <w:tcW w:w="2880" w:type="dxa"/>
+          </w:tcPr>
+          <w:p>
+            <w:r>
+              <w:t>Payment Display</w:t>
+            </w:r>
+          </w:p>
+        </w:tc>
+        <w:tc>
+          <w:tcPr>
+            <w:tcW w:w="2880" w:type="dxa"/>
+          </w:tcPr>
+          <w:p>
+            <w:r>
+              <w:t>testDisplayPayment(), testGetNextBillPayment()</w:t>
+            </w:r>
+          </w:p>
+        </w:tc>
+        <w:tc>
+          <w:tcPr>
+            <w:tcW w:w="2880" w:type="dxa"/>
+          </w:tcPr>
+          <w:p>
+            <w:r>
+              <w:t>Ensures display format is correct and reflects accurate data</w:t>
+            </w:r>
+          </w:p>
+        </w:tc>
+      </w:tr>
+      <w:tr>
+        <w:tc>
+          <w:tcPr>
+            <w:tcW w:w="2880" w:type="dxa"/>
+          </w:tcPr>
+          <w:p>
+            <w:r>
+              <w:t>Account Number</w:t>
+            </w:r>
+          </w:p>
+        </w:tc>
+        <w:tc>
+          <w:tcPr>
+            <w:tcW w:w="2880" w:type="dxa"/>
+          </w:tcPr>
+          <w:p>
+            <w:r>
+              <w:t>testGetAccountNumber()</w:t>
+            </w:r>
+          </w:p>
+        </w:tc>
+        <w:tc>
+          <w:tcPr>
+            <w:tcW w:w="2880" w:type="dxa"/>
+          </w:tcPr>
+          <w:p>
+            <w:r>
+              <w:t>Validates uniqueness and retrievability of the account number</w:t>
+            </w:r>
+          </w:p>
+        </w:tc>
+      </w:tr>
+    </w:tbl>
+    <w:p>
+      <w:pPr>
+        <w:pStyle w:val="Heading2"/>
+      </w:pPr>
+      <w:r>
+        <w:t>Persistence Storage Tests</w:t>
+      </w:r>
+    </w:p>
+    <w:p>
+      <w:r>
+        <w:t>Covered Through:</w:t>
+      </w:r>
+      <w:r>
+        <w:br/>
+        <w:t>- testSaveAccounts() and testLoadAccounts() in testUser.java</w:t>
+      </w:r>
+      <w:r>
+        <w:br/>
+        <w:t>- testSavePayment() and testGetPaymentHistory() in testUtilityAccount.java</w:t>
+      </w:r>
+      <w:r>
+        <w:br/>
+      </w:r>
+      <w:r>
+        <w:br/>
+        <w:t>Scenarios:</w:t>
+      </w:r>
+      <w:r>
+        <w:br/>
+        <w:t>- Empty file state → getPaymentHistory() returns empty list</w:t>
+      </w:r>
+      <w:r>
+        <w:br/>
+        <w:t>- Normal file entries → confirms saved data loads correctly</w:t>
+      </w:r>
+      <w:r>
+        <w:br/>
+        <w:t>- Corrupted/wrong input (invalid account number) → savePayment() returns false</w:t>
+      </w:r>
+    </w:p>
+    <w:p>
+      <w:pPr>
+        <w:pStyle w:val="Heading2"/>
+      </w:pPr>
+      <w:r>
+        <w:t>Boundary &amp; Negative Testing</w:t>
+      </w:r>
+    </w:p>
+    <w:tbl>
+      <w:tblPr>
+        <w:tblStyle w:val="TableGrid"/>
+        <w:tblW w:w="0" w:type="auto"/>
+        <w:tblLook w:val="04A0" w:firstRow="1" w:lastRow="0" w:firstColumn="1" w:lastColumn="0" w:noHBand="0" w:noVBand="1"/>
+      </w:tblPr>
+      <w:tblGrid>
+        <w:gridCol w:w="4320"/>
+        <w:gridCol w:w="4320"/>
+      </w:tblGrid>
+      <w:tr>
+        <w:tc>
+          <w:tcPr>
+            <w:tcW w:w="4320" w:type="dxa"/>
+          </w:tcPr>
+          <w:p>
+            <w:r>
+              <w:t>Scenario</w:t>
+            </w:r>
+          </w:p>
+        </w:tc>
+        <w:tc>
+          <w:tcPr>
+            <w:tcW w:w="4320" w:type="dxa"/>
+          </w:tcPr>
+          <w:p>
+            <w:r>
+              <w:t>Covered In</w:t>
+            </w:r>
+          </w:p>
+        </w:tc>
+      </w:tr>
+      <w:tr>
+        <w:tc>
+          <w:tcPr>
+            <w:tcW w:w="4320" w:type="dxa"/>
+          </w:tcPr>
+          <w:p>
+            <w:r>
+              <w:t>Deposit &gt; daily limit</w:t>
+            </w:r>
+          </w:p>
+        </w:tc>
+        <w:tc>
+          <w:tcPr>
+            <w:tcW w:w="4320" w:type="dxa"/>
+          </w:tcPr>
+          <w:p>
+            <w:r>
+              <w:t>testAccountDepositInvalid()</w:t>
+            </w:r>
+          </w:p>
+        </w:tc>
+      </w:tr>
+      <w:tr>
+        <w:tc>
+          <w:tcPr>
+            <w:tcW w:w="4320" w:type="dxa"/>
+          </w:tcPr>
+          <w:p>
+            <w:r>
+              <w:t>Withdraw &gt; daily limit</w:t>
+            </w:r>
+          </w:p>
+        </w:tc>
+        <w:tc>
+          <w:tcPr>
+            <w:tcW w:w="4320" w:type="dxa"/>
+          </w:tcPr>
+          <w:p>
+            <w:r>
+              <w:t>testAccountWithdrawInvalid()</w:t>
+            </w:r>
+          </w:p>
+        </w:tc>
+      </w:tr>
+      <w:tr>
+        <w:tc>
+          <w:tcPr>
+            <w:tcW w:w="4320" w:type="dxa"/>
+          </w:tcPr>
+          <w:p>
+            <w:r>
+              <w:t>Transfer &gt; savings limit or overdraft</w:t>
+            </w:r>
+          </w:p>
+        </w:tc>
+        <w:tc>
+          <w:tcPr>
+            <w:tcW w:w="4320" w:type="dxa"/>
+          </w:tcPr>
+          <w:p>
+            <w:r>
+              <w:t>testAccountTransferInvalid()</w:t>
+            </w:r>
+          </w:p>
+        </w:tc>
+      </w:tr>
+      <w:tr>
+        <w:tc>
+          <w:tcPr>
+            <w:tcW w:w="4320" w:type="dxa"/>
+          </w:tcPr>
+          <w:p>
+            <w:r>
+              <w:t>Negative amounts</w:t>
+            </w:r>
+          </w:p>
+        </w:tc>
+        <w:tc>
+          <w:tcPr>
+            <w:tcW w:w="4320" w:type="dxa"/>
+          </w:tcPr>
+          <w:p>
+            <w:r>
+              <w:t>testAccountDepositNegative(), etc.</w:t>
+            </w:r>
+          </w:p>
+        </w:tc>
+      </w:tr>
+      <w:tr>
+        <w:tc>
+          <w:tcPr>
+            <w:tcW w:w="4320" w:type="dxa"/>
+          </w:tcPr>
+          <w:p>
+            <w:r>
+              <w:t>Setting balance to negative</w:t>
+            </w:r>
+          </w:p>
+        </w:tc>
+        <w:tc>
+          <w:tcPr>
+            <w:tcW w:w="4320" w:type="dxa"/>
+          </w:tcPr>
+          <w:p>
+            <w:r>
+              <w:t>testAccountSetBalanceInvalid()</w:t>
+            </w:r>
+          </w:p>
+        </w:tc>
+      </w:tr>
+      <w:tr>
+        <w:tc>
+          <w:tcPr>
+            <w:tcW w:w="4320" w:type="dxa"/>
+          </w:tcPr>
+          <w:p>
+            <w:r>
+              <w:t>Login with incorrect credentials</w:t>
+            </w:r>
+          </w:p>
+        </w:tc>
+        <w:tc>
+          <w:tcPr>
+            <w:tcW w:w="4320" w:type="dxa"/>
+          </w:tcPr>
+          <w:p>
+            <w:r>
+              <w:t>testWrongLogin()</w:t>
+            </w:r>
+          </w:p>
+        </w:tc>
+      </w:tr>
+      <w:tr>
+        <w:tc>
+          <w:tcPr>
+            <w:tcW w:w="4320" w:type="dxa"/>
+          </w:tcPr>
+          <w:p>
+            <w:r>
+              <w:t>Invalid account number in payment</w:t>
+            </w:r>
+          </w:p>
+        </w:tc>
+        <w:tc>
+          <w:tcPr>
+            <w:tcW w:w="4320" w:type="dxa"/>
+          </w:tcPr>
+          <w:p>
+            <w:r>
+              <w:t>testSavePayment()</w:t>
+            </w:r>
+          </w:p>
+        </w:tc>
+      </w:tr>
+    </w:tbl>
+    <w:p/>
+    <w:p/>
+    <w:p>
+      <w:r>
+        <w:t>a. A comprehensive teat plan of your software, including:</w:t>
+      </w:r>
+      <w:r>
+        <w:br/>
+        <w:t>i. Test designs and execution of your project functions and algorithms, storage structures,</w:t>
+      </w:r>
+      <w:r>
+        <w:br/>
+        <w:t>and user actions for handling the functionalities of their two bank accounts and the utility</w:t>
+      </w:r>
+      <w:r>
+        <w:br/>
+        <w:t>company (valid and invalid transactions shall be covered in your tests)</w:t>
+      </w:r>
+      <w:r>
+        <w:br/>
+        <w:t>ii. For data storage: Test null storage, null element with multiple elements, null single</w:t>
+      </w:r>
+      <w:r>
+        <w:br/>
+        <w:t>element, incompatible types, empty elements as well as two normal cases (single and</w:t>
+      </w:r>
+      <w:r>
+        <w:br/>
+        <w:t>multiple elements).</w:t>
+      </w:r>
+      <w:r>
+        <w:br/>
+        <w:t>iii. Test outcomes (screen shots and description)</w:t>
+      </w:r>
+      <w:r>
+        <w:br/>
+        <w:t>iv. Sufficient transactions for testing</w:t>
+      </w:r>
+    </w:p>
+    <w:p/>
+    <w:p>
+      <w:pPr>
+        <w:pStyle w:val="Heading2"/>
+        <w:rPr>
+          <w:sz w:val="24"/>
+          <w:szCs w:val="24"/>
+        </w:rPr>
+      </w:pPr>
+    </w:p>
+    <w:p>
+      <w:pPr>
+        <w:pStyle w:val="Heading2"/>
+        <w:rPr>
+          <w:sz w:val="24"/>
+          <w:szCs w:val="24"/>
+        </w:rPr>
+      </w:pPr>
+    </w:p>
+    <w:p>
+      <w:pPr>
+        <w:pStyle w:val="Heading2"/>
+        <w:rPr>
+          <w:sz w:val="24"/>
+          <w:szCs w:val="24"/>
+        </w:rPr>
+      </w:pPr>
+      <w:r>
+        <w:rPr>
+          <w:sz w:val="24"/>
+          <w:szCs w:val="24"/>
+        </w:rPr>
+        <w:t>5</w:t>
+      </w:r>
+      <w:r>
+        <w:rPr>
+          <w:sz w:val="24"/>
+          <w:szCs w:val="24"/>
+        </w:rPr>
+        <w:t xml:space="preserve">) </w:t>
+      </w:r>
+      <w:r>
+        <w:rPr>
+          <w:sz w:val="24"/>
+          <w:szCs w:val="24"/>
+        </w:rPr>
+        <w:t>UI Testinig</w:t>
+      </w:r>
+    </w:p>
+    <w:p>
+      <w:r>
+        <w:t>For the requirements given above, develop an experiment to evaluate the UI.</w:t>
+      </w:r>
+      <w:r>
+        <w:br/>
+        <w:t>i. Use two testing methods: functionality and boundary.</w:t>
+      </w:r>
+      <w:r>
+        <w:br/>
+        <w:t>ii. Provide one test criterion for each method.</w:t>
+      </w:r>
+      <w:r>
+        <w:br/>
+        <w:t>iii. Design a suitable Test Requirement (TR) set for each criterion.</w:t>
+      </w:r>
+      <w:r>
+        <w:br/>
+        <w:t>iv. Provide all test cases for your TR set.</w:t>
+      </w:r>
+      <w:r>
+        <w:br/>
+        <w:t>v. Run your test cases and collect results of your UI tests using the following table:</w:t>
+      </w:r>
+      <w:r>
+        <w:br/>
+        <w:t>1. Test method, test criterion, test input values, test expected output, test actual</w:t>
+      </w:r>
+      <w:r>
+        <w:br/>
+        <w:t>output, success/fail.</w:t>
+      </w:r>
+      <w:r>
+        <w:br/>
+        <w:t>vi. Take screenshots of your test results</w:t>
+      </w:r>
+      <w:r>
+        <w:br/>
+        <w:t>vii. Analyze your results and identify any unexpected behavior or wrong results.</w:t>
+      </w:r>
+      <w:r>
+        <w:br/>
+        <w:t>viii. Provide a report interpreting your test results</w:t>
       </w:r>
     </w:p>
     <w:p/>
@@ -12,58 +1351,6 @@
     <w:p/>
     <w:p/>
     <w:p>
-      <w:r>
-        <w:t>UI Testing:</w:t>
-      </w:r>
-      <w:r>
-        <w:br/>
-        <w:t>For the requirements given above, develop an experiment to evaluate the UI.</w:t>
-      </w:r>
-      <w:r>
-        <w:br/>
-        <w:t>i. Use two testing methods: functionality and boundary.</w:t>
-      </w:r>
-      <w:r>
-        <w:br/>
-        <w:t>ii. Provide one test criterion for each method.</w:t>
-      </w:r>
-      <w:r>
-        <w:br/>
-        <w:t>iii. Design a suitable Test Requirement (TR) set for each criterion.</w:t>
-      </w:r>
-      <w:r>
-        <w:br/>
-        <w:t>iv. Provide all test cases for your TR set.</w:t>
-      </w:r>
-      <w:r>
-        <w:br/>
-        <w:t>v. Run your test cases and collect results of your UI tests using the following table:</w:t>
-      </w:r>
-      <w:r>
-        <w:br/>
-        <w:t>1. Test method, test criterion, test input values, test expected output, test actual</w:t>
-      </w:r>
-      <w:r>
-        <w:br/>
-        <w:t>output, success/fail.</w:t>
-      </w:r>
-      <w:r>
-        <w:br/>
-        <w:t>vi. Take screenshots of your test results</w:t>
-      </w:r>
-      <w:r>
-        <w:br/>
-        <w:t>vii. Analyze your results and identify any unexpected behavior or wrong results.</w:t>
-      </w:r>
-      <w:r>
-        <w:br/>
-        <w:t>viii. Provide a report interpreting your test results</w:t>
-      </w:r>
-    </w:p>
-    <w:p/>
-    <w:p/>
-    <w:p/>
-    <w:p>
       <w:pPr>
         <w:rPr>
           <w:b/>
@@ -99,6 +1386,7 @@
           <w:b/>
           <w:bCs/>
         </w:rPr>
+        <w:lastRenderedPageBreak/>
         <w:t>Purpose:</w:t>
       </w:r>
       <w:r>
@@ -267,16 +1555,7 @@
         <w:t xml:space="preserve">TR-F2: </w:t>
       </w:r>
       <w:r>
-        <w:t xml:space="preserve">The user can properly use each part of the savings account. </w:t>
-      </w:r>
-      <w:r>
-        <w:t>Deposit,</w:t>
-      </w:r>
-      <w:r>
-        <w:t xml:space="preserve"> </w:t>
-      </w:r>
-      <w:r>
-        <w:t>transfer, check balance.</w:t>
+        <w:t>The user can properly use each part of the savings account. Deposit, transfer, check balance.</w:t>
       </w:r>
     </w:p>
     <w:p>
@@ -355,10 +1634,7 @@
         <w:t>The user should be unable to use negative values</w:t>
       </w:r>
       <w:r>
-        <w:t xml:space="preserve"> or </w:t>
-      </w:r>
-      <w:r>
-        <w:t>overdraft accounts.</w:t>
+        <w:t xml:space="preserve"> or overdraft accounts.</w:t>
       </w:r>
     </w:p>
     <w:p>
@@ -498,6 +1774,7 @@
           <w:b/>
           <w:bCs/>
         </w:rPr>
+        <w:lastRenderedPageBreak/>
         <w:t xml:space="preserve">Test Case FC3: </w:t>
       </w:r>
       <w:r>
@@ -577,14 +1854,7 @@
           <w:i/>
           <w:iCs/>
         </w:rPr>
-        <w:t xml:space="preserve"> and </w:t>
-      </w:r>
-      <w:r>
-        <w:rPr>
-          <w:i/>
-          <w:iCs/>
-        </w:rPr>
-        <w:t>overdraft</w:t>
+        <w:t xml:space="preserve"> and overdraft</w:t>
       </w:r>
     </w:p>
     <w:p>
@@ -654,7 +1924,6 @@
           <w:b/>
           <w:bCs/>
         </w:rPr>
-        <w:lastRenderedPageBreak/>
         <w:t>Simulated Run:</w:t>
       </w:r>
       <w:r>
@@ -1595,7 +2864,7 @@
     <w:lsdException w:name="Table Web 2" w:semiHidden="1" w:unhideWhenUsed="1"/>
     <w:lsdException w:name="Table Web 3" w:semiHidden="1" w:unhideWhenUsed="1"/>
     <w:lsdException w:name="Balloon Text" w:semiHidden="1" w:unhideWhenUsed="1"/>
-    <w:lsdException w:name="Table Grid" w:uiPriority="39"/>
+    <w:lsdException w:name="Table Grid" w:uiPriority="59"/>
     <w:lsdException w:name="Table Theme" w:semiHidden="1" w:unhideWhenUsed="1"/>
     <w:lsdException w:name="Placeholder Text" w:semiHidden="1"/>
     <w:lsdException w:name="No Spacing" w:uiPriority="1" w:qFormat="1"/>
@@ -1849,7 +3118,6 @@
     <w:next w:val="Normal"/>
     <w:link w:val="Heading2Char"/>
     <w:uiPriority w:val="9"/>
-    <w:semiHidden/>
     <w:unhideWhenUsed/>
     <w:qFormat/>
     <w:rsid w:val="008220B1"/>
@@ -2065,7 +3333,6 @@
     <w:basedOn w:val="DefaultParagraphFont"/>
     <w:link w:val="Heading2"/>
     <w:uiPriority w:val="9"/>
-    <w:semiHidden/>
     <w:rsid w:val="008220B1"/>
     <w:rPr>
       <w:rFonts w:asciiTheme="majorHAnsi" w:eastAsiaTheme="majorEastAsia" w:hAnsiTheme="majorHAnsi" w:cstheme="majorBidi"/>
@@ -2336,6 +3603,32 @@
       <w:color w:val="0F4761" w:themeColor="accent1" w:themeShade="BF"/>
       <w:spacing w:val="5"/>
     </w:rPr>
+  </w:style>
+  <w:style w:type="table" w:styleId="TableGrid">
+    <w:name w:val="Table Grid"/>
+    <w:basedOn w:val="TableNormal"/>
+    <w:uiPriority w:val="59"/>
+    <w:rsid w:val="006C52B0"/>
+    <w:pPr>
+      <w:spacing w:after="0" w:line="240" w:lineRule="auto"/>
+    </w:pPr>
+    <w:rPr>
+      <w:rFonts w:eastAsiaTheme="minorEastAsia"/>
+      <w:kern w:val="0"/>
+      <w:sz w:val="22"/>
+      <w:szCs w:val="22"/>
+      <w14:ligatures w14:val="none"/>
+    </w:rPr>
+    <w:tblPr>
+      <w:tblBorders>
+        <w:top w:val="single" w:sz="4" w:space="0" w:color="auto"/>
+        <w:left w:val="single" w:sz="4" w:space="0" w:color="auto"/>
+        <w:bottom w:val="single" w:sz="4" w:space="0" w:color="auto"/>
+        <w:right w:val="single" w:sz="4" w:space="0" w:color="auto"/>
+        <w:insideH w:val="single" w:sz="4" w:space="0" w:color="auto"/>
+        <w:insideV w:val="single" w:sz="4" w:space="0" w:color="auto"/>
+      </w:tblBorders>
+    </w:tblPr>
   </w:style>
 </w:styles>
 </file>

</xml_diff>

<commit_message>
PLEASE BE THE END
</commit_message>
<xml_diff>
--- a/Lab06.docx
+++ b/Lab06.docx
@@ -18,116 +18,10 @@
     </w:p>
     <w:p>
       <w:pPr>
-        <w:pStyle w:val="Heading2"/>
-        <w:rPr>
-          <w:sz w:val="24"/>
-          <w:szCs w:val="24"/>
-        </w:rPr>
-      </w:pPr>
-      <w:r>
-        <w:rPr>
-          <w:sz w:val="24"/>
-          <w:szCs w:val="24"/>
-        </w:rPr>
-        <w:t>1) A schematic diagram of the three subsystems (Bank Checking, Bank Saving, and Utility</w:t>
-      </w:r>
-    </w:p>
-    <w:p>
-      <w:r>
-        <w:t>INSERT DIAGRAM</w:t>
-      </w:r>
-    </w:p>
-    <w:p>
-      <w:pPr>
-        <w:pStyle w:val="Heading2"/>
-        <w:rPr>
-          <w:sz w:val="24"/>
-          <w:szCs w:val="24"/>
-        </w:rPr>
-      </w:pPr>
-      <w:r>
-        <w:rPr>
-          <w:sz w:val="24"/>
-          <w:szCs w:val="24"/>
-        </w:rPr>
-        <w:t>2) Source Code</w:t>
-      </w:r>
-    </w:p>
-    <w:p>
-      <w:r>
-        <w:t>a. Use exception handling and add appropriate comments to your code.</w:t>
-      </w:r>
-    </w:p>
-    <w:p>
-      <w:r>
-        <w:t>b. Use appropriate persistent storage structures for the bank and the utility company accounts.</w:t>
-      </w:r>
-    </w:p>
-    <w:p>
-      <w:r>
-        <w:t>c. Interaction I/O will be done using command line.</w:t>
-      </w:r>
-    </w:p>
-    <w:p>
-      <w:r>
-        <w:t>d. Add a Read-Me file of how to deploy and use your assignment.</w:t>
-      </w:r>
-    </w:p>
-    <w:p>
-      <w:r>
-        <w:t>e. Use your own software code components, do not use any existing application</w:t>
-      </w:r>
-    </w:p>
-    <w:p>
-      <w:pPr>
-        <w:pStyle w:val="Heading2"/>
-        <w:rPr>
-          <w:sz w:val="24"/>
-          <w:szCs w:val="24"/>
-        </w:rPr>
-      </w:pPr>
-      <w:r>
-        <w:rPr>
-          <w:sz w:val="24"/>
-          <w:szCs w:val="24"/>
-        </w:rPr>
-        <w:t xml:space="preserve">3) </w:t>
-      </w:r>
-      <w:r>
-        <w:rPr>
-          <w:sz w:val="24"/>
-          <w:szCs w:val="24"/>
-        </w:rPr>
-        <w:t>S</w:t>
-      </w:r>
-      <w:r>
-        <w:rPr>
-          <w:sz w:val="24"/>
-          <w:szCs w:val="24"/>
-        </w:rPr>
-        <w:t>creenshots showing steps</w:t>
-      </w:r>
-    </w:p>
-    <w:p/>
-    <w:p>
-      <w:pPr>
         <w:pStyle w:val="Heading1"/>
       </w:pPr>
       <w:r>
-        <w:t>Part 4 – Code Testing Overview</w:t>
-      </w:r>
-    </w:p>
-    <w:p>
-      <w:r>
-        <w:t>This test plan verifies the functionality, persistence, and error handling of a distributed ATM system consisting of three core subsystems: Checking Account, Savings Account, and Utility Account. Tests are written in JUnit 4 and cover both valid and invalid scenarios across data transactions and persistence.</w:t>
-      </w:r>
-    </w:p>
-    <w:p>
-      <w:pPr>
-        <w:pStyle w:val="Heading1"/>
-      </w:pPr>
-      <w:r>
-        <w:t>Test Categories &amp; Designs</w:t>
+        <w:t>4. Test Categories &amp; Designs</w:t>
       </w:r>
     </w:p>
     <w:p>
@@ -206,7 +100,6 @@
           </w:tcPr>
           <w:p>
             <w:r>
-              <w:lastRenderedPageBreak/>
               <w:t>Account Constructor Test</w:t>
             </w:r>
           </w:p>
@@ -216,8 +109,18 @@
             <w:tcW w:w="2880" w:type="dxa"/>
           </w:tcPr>
           <w:p>
-            <w:r>
-              <w:t>testAccountConstructor()</w:t>
+            <w:proofErr w:type="spellStart"/>
+            <w:proofErr w:type="gramStart"/>
+            <w:r>
+              <w:t>testAccountConstructor</w:t>
+            </w:r>
+            <w:proofErr w:type="spellEnd"/>
+            <w:r>
+              <w:t>(</w:t>
+            </w:r>
+            <w:proofErr w:type="gramEnd"/>
+            <w:r>
+              <w:t>)</w:t>
             </w:r>
           </w:p>
         </w:tc>
@@ -248,8 +151,18 @@
             <w:tcW w:w="2880" w:type="dxa"/>
           </w:tcPr>
           <w:p>
-            <w:r>
-              <w:t>testAccountDeposit()</w:t>
+            <w:proofErr w:type="spellStart"/>
+            <w:proofErr w:type="gramStart"/>
+            <w:r>
+              <w:t>testAccountDeposit</w:t>
+            </w:r>
+            <w:proofErr w:type="spellEnd"/>
+            <w:r>
+              <w:t>(</w:t>
+            </w:r>
+            <w:proofErr w:type="gramEnd"/>
+            <w:r>
+              <w:t>)</w:t>
             </w:r>
           </w:p>
         </w:tc>
@@ -280,8 +193,18 @@
             <w:tcW w:w="2880" w:type="dxa"/>
           </w:tcPr>
           <w:p>
-            <w:r>
-              <w:t>testAccountWithdraw()</w:t>
+            <w:proofErr w:type="spellStart"/>
+            <w:proofErr w:type="gramStart"/>
+            <w:r>
+              <w:t>testAccountWithdraw</w:t>
+            </w:r>
+            <w:proofErr w:type="spellEnd"/>
+            <w:r>
+              <w:t>(</w:t>
+            </w:r>
+            <w:proofErr w:type="gramEnd"/>
+            <w:r>
+              <w:t>)</w:t>
             </w:r>
           </w:p>
         </w:tc>
@@ -312,8 +235,18 @@
             <w:tcW w:w="2880" w:type="dxa"/>
           </w:tcPr>
           <w:p>
-            <w:r>
-              <w:t>testAccountTransfer()</w:t>
+            <w:proofErr w:type="spellStart"/>
+            <w:proofErr w:type="gramStart"/>
+            <w:r>
+              <w:t>testAccountTransfer</w:t>
+            </w:r>
+            <w:proofErr w:type="spellEnd"/>
+            <w:r>
+              <w:t>(</w:t>
+            </w:r>
+            <w:proofErr w:type="gramEnd"/>
+            <w:r>
+              <w:t>)</w:t>
             </w:r>
           </w:p>
         </w:tc>
@@ -344,8 +277,18 @@
             <w:tcW w:w="2880" w:type="dxa"/>
           </w:tcPr>
           <w:p>
-            <w:r>
-              <w:t>testAccountDepositInvalid()</w:t>
+            <w:proofErr w:type="spellStart"/>
+            <w:proofErr w:type="gramStart"/>
+            <w:r>
+              <w:t>testAccountDepositInvalid</w:t>
+            </w:r>
+            <w:proofErr w:type="spellEnd"/>
+            <w:r>
+              <w:t>(</w:t>
+            </w:r>
+            <w:proofErr w:type="gramEnd"/>
+            <w:r>
+              <w:t>)</w:t>
             </w:r>
           </w:p>
         </w:tc>
@@ -376,8 +319,18 @@
             <w:tcW w:w="2880" w:type="dxa"/>
           </w:tcPr>
           <w:p>
-            <w:r>
-              <w:t>testAccountWithdrawInvalid()</w:t>
+            <w:proofErr w:type="spellStart"/>
+            <w:proofErr w:type="gramStart"/>
+            <w:r>
+              <w:t>testAccountWithdrawInvalid</w:t>
+            </w:r>
+            <w:proofErr w:type="spellEnd"/>
+            <w:r>
+              <w:t>(</w:t>
+            </w:r>
+            <w:proofErr w:type="gramEnd"/>
+            <w:r>
+              <w:t>)</w:t>
             </w:r>
           </w:p>
         </w:tc>
@@ -408,8 +361,18 @@
             <w:tcW w:w="2880" w:type="dxa"/>
           </w:tcPr>
           <w:p>
-            <w:r>
-              <w:t>testAccountTransferInvalid()</w:t>
+            <w:proofErr w:type="spellStart"/>
+            <w:proofErr w:type="gramStart"/>
+            <w:r>
+              <w:t>testAccountTransferInvalid</w:t>
+            </w:r>
+            <w:proofErr w:type="spellEnd"/>
+            <w:r>
+              <w:t>(</w:t>
+            </w:r>
+            <w:proofErr w:type="gramEnd"/>
+            <w:r>
+              <w:t>)</w:t>
             </w:r>
           </w:p>
         </w:tc>
@@ -440,8 +403,18 @@
             <w:tcW w:w="2880" w:type="dxa"/>
           </w:tcPr>
           <w:p>
-            <w:r>
-              <w:t>testAccountDepositNegative(), etc.</w:t>
+            <w:proofErr w:type="spellStart"/>
+            <w:proofErr w:type="gramStart"/>
+            <w:r>
+              <w:t>testAccountDepositNegative</w:t>
+            </w:r>
+            <w:proofErr w:type="spellEnd"/>
+            <w:r>
+              <w:t>(</w:t>
+            </w:r>
+            <w:proofErr w:type="gramEnd"/>
+            <w:r>
+              <w:t>), etc.</w:t>
             </w:r>
           </w:p>
         </w:tc>
@@ -472,8 +445,18 @@
             <w:tcW w:w="2880" w:type="dxa"/>
           </w:tcPr>
           <w:p>
-            <w:r>
-              <w:t>testAccountResetDailyLimits()</w:t>
+            <w:proofErr w:type="spellStart"/>
+            <w:proofErr w:type="gramStart"/>
+            <w:r>
+              <w:t>testAccountResetDailyLimits</w:t>
+            </w:r>
+            <w:proofErr w:type="spellEnd"/>
+            <w:r>
+              <w:t>(</w:t>
+            </w:r>
+            <w:proofErr w:type="gramEnd"/>
+            <w:r>
+              <w:t>)</w:t>
             </w:r>
           </w:p>
         </w:tc>
@@ -504,8 +487,18 @@
             <w:tcW w:w="2880" w:type="dxa"/>
           </w:tcPr>
           <w:p>
-            <w:r>
-              <w:t>testAccountGetDepositLimit(), etc.</w:t>
+            <w:proofErr w:type="spellStart"/>
+            <w:proofErr w:type="gramStart"/>
+            <w:r>
+              <w:t>testAccountGetDepositLimit</w:t>
+            </w:r>
+            <w:proofErr w:type="spellEnd"/>
+            <w:r>
+              <w:t>(</w:t>
+            </w:r>
+            <w:proofErr w:type="gramEnd"/>
+            <w:r>
+              <w:t>), etc.</w:t>
             </w:r>
           </w:p>
         </w:tc>
@@ -536,8 +529,18 @@
             <w:tcW w:w="2880" w:type="dxa"/>
           </w:tcPr>
           <w:p>
-            <w:r>
-              <w:t>testAccountGetBalance(), etc.</w:t>
+            <w:proofErr w:type="spellStart"/>
+            <w:proofErr w:type="gramStart"/>
+            <w:r>
+              <w:t>testAccountGetBalance</w:t>
+            </w:r>
+            <w:proofErr w:type="spellEnd"/>
+            <w:r>
+              <w:t>(</w:t>
+            </w:r>
+            <w:proofErr w:type="gramEnd"/>
+            <w:r>
+              <w:t>), etc.</w:t>
             </w:r>
           </w:p>
         </w:tc>
@@ -558,6 +561,7 @@
         <w:pStyle w:val="Heading2"/>
       </w:pPr>
       <w:r>
+        <w:lastRenderedPageBreak/>
         <w:t>2. User Functional Tests</w:t>
       </w:r>
     </w:p>
@@ -634,18 +638,33 @@
             <w:tcW w:w="2880" w:type="dxa"/>
           </w:tcPr>
           <w:p>
-            <w:r>
-              <w:t>testGetCheckings(), etc.</w:t>
-            </w:r>
-          </w:p>
-        </w:tc>
-        <w:tc>
-          <w:tcPr>
-            <w:tcW w:w="2880" w:type="dxa"/>
-          </w:tcPr>
-          <w:p>
-            <w:r>
-              <w:t>Ensures all account references are properly initialized</w:t>
+            <w:proofErr w:type="spellStart"/>
+            <w:proofErr w:type="gramStart"/>
+            <w:r>
+              <w:t>testGetCheckings</w:t>
+            </w:r>
+            <w:proofErr w:type="spellEnd"/>
+            <w:r>
+              <w:t>(</w:t>
+            </w:r>
+            <w:proofErr w:type="gramEnd"/>
+            <w:r>
+              <w:t>), etc.</w:t>
+            </w:r>
+          </w:p>
+        </w:tc>
+        <w:tc>
+          <w:tcPr>
+            <w:tcW w:w="2880" w:type="dxa"/>
+          </w:tcPr>
+          <w:p>
+            <w:proofErr w:type="gramStart"/>
+            <w:r>
+              <w:t>Ensures</w:t>
+            </w:r>
+            <w:proofErr w:type="gramEnd"/>
+            <w:r>
+              <w:t xml:space="preserve"> all account references are properly initialized</w:t>
             </w:r>
           </w:p>
         </w:tc>
@@ -666,8 +685,31 @@
             <w:tcW w:w="2880" w:type="dxa"/>
           </w:tcPr>
           <w:p>
-            <w:r>
-              <w:t>testSaveAccounts(), testLoadAccounts()</w:t>
+            <w:proofErr w:type="spellStart"/>
+            <w:proofErr w:type="gramStart"/>
+            <w:r>
+              <w:t>testSaveAccounts</w:t>
+            </w:r>
+            <w:proofErr w:type="spellEnd"/>
+            <w:r>
+              <w:t>(</w:t>
+            </w:r>
+            <w:proofErr w:type="gramEnd"/>
+            <w:r>
+              <w:t xml:space="preserve">), </w:t>
+            </w:r>
+            <w:proofErr w:type="spellStart"/>
+            <w:proofErr w:type="gramStart"/>
+            <w:r>
+              <w:t>testLoadAccounts</w:t>
+            </w:r>
+            <w:proofErr w:type="spellEnd"/>
+            <w:r>
+              <w:t>(</w:t>
+            </w:r>
+            <w:proofErr w:type="gramEnd"/>
+            <w:r>
+              <w:t>)</w:t>
             </w:r>
           </w:p>
         </w:tc>
@@ -698,7 +740,6 @@
     </w:p>
     <w:p>
       <w:r>
-        <w:lastRenderedPageBreak/>
         <w:t>- Validate payment recording and history retrieval</w:t>
       </w:r>
       <w:r>
@@ -769,8 +810,18 @@
             <w:tcW w:w="2880" w:type="dxa"/>
           </w:tcPr>
           <w:p>
-            <w:r>
-              <w:t>testGetPaidAmount(), etc.</w:t>
+            <w:proofErr w:type="spellStart"/>
+            <w:proofErr w:type="gramStart"/>
+            <w:r>
+              <w:t>testGetPaidAmount</w:t>
+            </w:r>
+            <w:proofErr w:type="spellEnd"/>
+            <w:r>
+              <w:t>(</w:t>
+            </w:r>
+            <w:proofErr w:type="gramEnd"/>
+            <w:r>
+              <w:t>), etc.</w:t>
             </w:r>
           </w:p>
         </w:tc>
@@ -801,8 +852,18 @@
             <w:tcW w:w="2880" w:type="dxa"/>
           </w:tcPr>
           <w:p>
-            <w:r>
-              <w:t>testCorrectUserNameLogin(), etc.</w:t>
+            <w:proofErr w:type="spellStart"/>
+            <w:proofErr w:type="gramStart"/>
+            <w:r>
+              <w:t>testCorrectUserNameLogin</w:t>
+            </w:r>
+            <w:proofErr w:type="spellEnd"/>
+            <w:r>
+              <w:t>(</w:t>
+            </w:r>
+            <w:proofErr w:type="gramEnd"/>
+            <w:r>
+              <w:t>), etc.</w:t>
             </w:r>
           </w:p>
         </w:tc>
@@ -833,8 +894,18 @@
             <w:tcW w:w="2880" w:type="dxa"/>
           </w:tcPr>
           <w:p>
-            <w:r>
-              <w:t>testWrongLogin()</w:t>
+            <w:proofErr w:type="spellStart"/>
+            <w:proofErr w:type="gramStart"/>
+            <w:r>
+              <w:t>testWrongLogin</w:t>
+            </w:r>
+            <w:proofErr w:type="spellEnd"/>
+            <w:r>
+              <w:t>(</w:t>
+            </w:r>
+            <w:proofErr w:type="gramEnd"/>
+            <w:r>
+              <w:t>)</w:t>
             </w:r>
           </w:p>
         </w:tc>
@@ -865,8 +936,31 @@
             <w:tcW w:w="2880" w:type="dxa"/>
           </w:tcPr>
           <w:p>
-            <w:r>
-              <w:t>testSavePayment(), testGetPaymentHistory()</w:t>
+            <w:proofErr w:type="spellStart"/>
+            <w:proofErr w:type="gramStart"/>
+            <w:r>
+              <w:t>testSavePayment</w:t>
+            </w:r>
+            <w:proofErr w:type="spellEnd"/>
+            <w:r>
+              <w:t>(</w:t>
+            </w:r>
+            <w:proofErr w:type="gramEnd"/>
+            <w:r>
+              <w:t xml:space="preserve">), </w:t>
+            </w:r>
+            <w:proofErr w:type="spellStart"/>
+            <w:proofErr w:type="gramStart"/>
+            <w:r>
+              <w:t>testGetPaymentHistory</w:t>
+            </w:r>
+            <w:proofErr w:type="spellEnd"/>
+            <w:r>
+              <w:t>(</w:t>
+            </w:r>
+            <w:proofErr w:type="gramEnd"/>
+            <w:r>
+              <w:t>)</w:t>
             </w:r>
           </w:p>
         </w:tc>
@@ -897,8 +991,18 @@
             <w:tcW w:w="2880" w:type="dxa"/>
           </w:tcPr>
           <w:p>
-            <w:r>
-              <w:t>testPaymentFormat()</w:t>
+            <w:proofErr w:type="spellStart"/>
+            <w:proofErr w:type="gramStart"/>
+            <w:r>
+              <w:t>testPaymentFormat</w:t>
+            </w:r>
+            <w:proofErr w:type="spellEnd"/>
+            <w:r>
+              <w:t>(</w:t>
+            </w:r>
+            <w:proofErr w:type="gramEnd"/>
+            <w:r>
+              <w:t>)</w:t>
             </w:r>
           </w:p>
         </w:tc>
@@ -929,8 +1033,31 @@
             <w:tcW w:w="2880" w:type="dxa"/>
           </w:tcPr>
           <w:p>
-            <w:r>
-              <w:t>testDisplayPayment(), testGetNextBillPayment()</w:t>
+            <w:proofErr w:type="spellStart"/>
+            <w:proofErr w:type="gramStart"/>
+            <w:r>
+              <w:t>testDisplayPayment</w:t>
+            </w:r>
+            <w:proofErr w:type="spellEnd"/>
+            <w:r>
+              <w:t>(</w:t>
+            </w:r>
+            <w:proofErr w:type="gramEnd"/>
+            <w:r>
+              <w:t xml:space="preserve">), </w:t>
+            </w:r>
+            <w:proofErr w:type="spellStart"/>
+            <w:proofErr w:type="gramStart"/>
+            <w:r>
+              <w:t>testGetNextBillPayment</w:t>
+            </w:r>
+            <w:proofErr w:type="spellEnd"/>
+            <w:r>
+              <w:t>(</w:t>
+            </w:r>
+            <w:proofErr w:type="gramEnd"/>
+            <w:r>
+              <w:t>)</w:t>
             </w:r>
           </w:p>
         </w:tc>
@@ -961,8 +1088,18 @@
             <w:tcW w:w="2880" w:type="dxa"/>
           </w:tcPr>
           <w:p>
-            <w:r>
-              <w:t>testGetAccountNumber()</w:t>
+            <w:proofErr w:type="spellStart"/>
+            <w:proofErr w:type="gramStart"/>
+            <w:r>
+              <w:t>testGetAccountNumber</w:t>
+            </w:r>
+            <w:proofErr w:type="spellEnd"/>
+            <w:r>
+              <w:t>(</w:t>
+            </w:r>
+            <w:proofErr w:type="gramEnd"/>
+            <w:r>
+              <w:t>)</w:t>
             </w:r>
           </w:p>
         </w:tc>
@@ -992,22 +1129,88 @@
       </w:r>
       <w:r>
         <w:br/>
-        <w:t>- testSaveAccounts() and testLoadAccounts() in testUser.java</w:t>
+        <w:t xml:space="preserve">- </w:t>
+      </w:r>
+      <w:proofErr w:type="spellStart"/>
+      <w:proofErr w:type="gramStart"/>
+      <w:r>
+        <w:t>testSaveAccounts</w:t>
+      </w:r>
+      <w:proofErr w:type="spellEnd"/>
+      <w:r>
+        <w:t>(</w:t>
+      </w:r>
+      <w:proofErr w:type="gramEnd"/>
+      <w:r>
+        <w:t xml:space="preserve">) and </w:t>
+      </w:r>
+      <w:proofErr w:type="spellStart"/>
+      <w:proofErr w:type="gramStart"/>
+      <w:r>
+        <w:t>testLoadAccounts</w:t>
+      </w:r>
+      <w:proofErr w:type="spellEnd"/>
+      <w:r>
+        <w:t>(</w:t>
+      </w:r>
+      <w:proofErr w:type="gramEnd"/>
+      <w:r>
+        <w:t>) in testUser.java</w:t>
       </w:r>
       <w:r>
         <w:br/>
-        <w:t>- testSavePayment() and testGetPaymentHistory() in testUtilityAccount.java</w:t>
+        <w:t xml:space="preserve">- </w:t>
+      </w:r>
+      <w:proofErr w:type="spellStart"/>
+      <w:proofErr w:type="gramStart"/>
+      <w:r>
+        <w:t>testSavePayment</w:t>
+      </w:r>
+      <w:proofErr w:type="spellEnd"/>
+      <w:r>
+        <w:t>(</w:t>
+      </w:r>
+      <w:proofErr w:type="gramEnd"/>
+      <w:r>
+        <w:t xml:space="preserve">) and </w:t>
+      </w:r>
+      <w:proofErr w:type="spellStart"/>
+      <w:proofErr w:type="gramStart"/>
+      <w:r>
+        <w:t>testGetPaymentHistory</w:t>
+      </w:r>
+      <w:proofErr w:type="spellEnd"/>
+      <w:r>
+        <w:t>(</w:t>
+      </w:r>
+      <w:proofErr w:type="gramEnd"/>
+      <w:r>
+        <w:t>) in testUtilityAccount.java</w:t>
       </w:r>
       <w:r>
         <w:br/>
       </w:r>
       <w:r>
+        <w:lastRenderedPageBreak/>
         <w:br/>
         <w:t>Scenarios:</w:t>
       </w:r>
       <w:r>
         <w:br/>
-        <w:t>- Empty file state → getPaymentHistory() returns empty list</w:t>
+        <w:t xml:space="preserve">- Empty file state → </w:t>
+      </w:r>
+      <w:proofErr w:type="spellStart"/>
+      <w:proofErr w:type="gramStart"/>
+      <w:r>
+        <w:t>getPaymentHistory</w:t>
+      </w:r>
+      <w:proofErr w:type="spellEnd"/>
+      <w:r>
+        <w:t>(</w:t>
+      </w:r>
+      <w:proofErr w:type="gramEnd"/>
+      <w:r>
+        <w:t>) returns empty list</w:t>
       </w:r>
       <w:r>
         <w:br/>
@@ -1015,7 +1218,20 @@
       </w:r>
       <w:r>
         <w:br/>
-        <w:t>- Corrupted/wrong input (invalid account number) → savePayment() returns false</w:t>
+        <w:t xml:space="preserve">- Corrupted/wrong input (invalid account number) → </w:t>
+      </w:r>
+      <w:proofErr w:type="spellStart"/>
+      <w:proofErr w:type="gramStart"/>
+      <w:r>
+        <w:t>savePayment</w:t>
+      </w:r>
+      <w:proofErr w:type="spellEnd"/>
+      <w:r>
+        <w:t>(</w:t>
+      </w:r>
+      <w:proofErr w:type="gramEnd"/>
+      <w:r>
+        <w:t>) returns false</w:t>
       </w:r>
     </w:p>
     <w:p>
@@ -1074,8 +1290,18 @@
             <w:tcW w:w="4320" w:type="dxa"/>
           </w:tcPr>
           <w:p>
-            <w:r>
-              <w:t>testAccountDepositInvalid()</w:t>
+            <w:proofErr w:type="spellStart"/>
+            <w:proofErr w:type="gramStart"/>
+            <w:r>
+              <w:t>testAccountDepositInvalid</w:t>
+            </w:r>
+            <w:proofErr w:type="spellEnd"/>
+            <w:r>
+              <w:t>(</w:t>
+            </w:r>
+            <w:proofErr w:type="gramEnd"/>
+            <w:r>
+              <w:t>)</w:t>
             </w:r>
           </w:p>
         </w:tc>
@@ -1096,8 +1322,18 @@
             <w:tcW w:w="4320" w:type="dxa"/>
           </w:tcPr>
           <w:p>
-            <w:r>
-              <w:t>testAccountWithdrawInvalid()</w:t>
+            <w:proofErr w:type="spellStart"/>
+            <w:proofErr w:type="gramStart"/>
+            <w:r>
+              <w:t>testAccountWithdrawInvalid</w:t>
+            </w:r>
+            <w:proofErr w:type="spellEnd"/>
+            <w:r>
+              <w:t>(</w:t>
+            </w:r>
+            <w:proofErr w:type="gramEnd"/>
+            <w:r>
+              <w:t>)</w:t>
             </w:r>
           </w:p>
         </w:tc>
@@ -1118,8 +1354,18 @@
             <w:tcW w:w="4320" w:type="dxa"/>
           </w:tcPr>
           <w:p>
-            <w:r>
-              <w:t>testAccountTransferInvalid()</w:t>
+            <w:proofErr w:type="spellStart"/>
+            <w:proofErr w:type="gramStart"/>
+            <w:r>
+              <w:t>testAccountTransferInvalid</w:t>
+            </w:r>
+            <w:proofErr w:type="spellEnd"/>
+            <w:r>
+              <w:t>(</w:t>
+            </w:r>
+            <w:proofErr w:type="gramEnd"/>
+            <w:r>
+              <w:t>)</w:t>
             </w:r>
           </w:p>
         </w:tc>
@@ -1140,8 +1386,18 @@
             <w:tcW w:w="4320" w:type="dxa"/>
           </w:tcPr>
           <w:p>
-            <w:r>
-              <w:t>testAccountDepositNegative(), etc.</w:t>
+            <w:proofErr w:type="spellStart"/>
+            <w:proofErr w:type="gramStart"/>
+            <w:r>
+              <w:t>testAccountDepositNegative</w:t>
+            </w:r>
+            <w:proofErr w:type="spellEnd"/>
+            <w:r>
+              <w:t>(</w:t>
+            </w:r>
+            <w:proofErr w:type="gramEnd"/>
+            <w:r>
+              <w:t>), etc.</w:t>
             </w:r>
           </w:p>
         </w:tc>
@@ -1162,8 +1418,18 @@
             <w:tcW w:w="4320" w:type="dxa"/>
           </w:tcPr>
           <w:p>
-            <w:r>
-              <w:t>testAccountSetBalanceInvalid()</w:t>
+            <w:proofErr w:type="spellStart"/>
+            <w:proofErr w:type="gramStart"/>
+            <w:r>
+              <w:t>testAccountSetBalanceInvalid</w:t>
+            </w:r>
+            <w:proofErr w:type="spellEnd"/>
+            <w:r>
+              <w:t>(</w:t>
+            </w:r>
+            <w:proofErr w:type="gramEnd"/>
+            <w:r>
+              <w:t>)</w:t>
             </w:r>
           </w:p>
         </w:tc>
@@ -1184,8 +1450,18 @@
             <w:tcW w:w="4320" w:type="dxa"/>
           </w:tcPr>
           <w:p>
-            <w:r>
-              <w:t>testWrongLogin()</w:t>
+            <w:proofErr w:type="spellStart"/>
+            <w:proofErr w:type="gramStart"/>
+            <w:r>
+              <w:t>testWrongLogin</w:t>
+            </w:r>
+            <w:proofErr w:type="spellEnd"/>
+            <w:r>
+              <w:t>(</w:t>
+            </w:r>
+            <w:proofErr w:type="gramEnd"/>
+            <w:r>
+              <w:t>)</w:t>
             </w:r>
           </w:p>
         </w:tc>
@@ -1206,53 +1482,49 @@
             <w:tcW w:w="4320" w:type="dxa"/>
           </w:tcPr>
           <w:p>
-            <w:r>
-              <w:t>testSavePayment()</w:t>
+            <w:proofErr w:type="spellStart"/>
+            <w:proofErr w:type="gramStart"/>
+            <w:r>
+              <w:t>testSavePayment</w:t>
+            </w:r>
+            <w:proofErr w:type="spellEnd"/>
+            <w:r>
+              <w:t>(</w:t>
+            </w:r>
+            <w:proofErr w:type="gramEnd"/>
+            <w:r>
+              <w:t>)</w:t>
             </w:r>
           </w:p>
         </w:tc>
       </w:tr>
     </w:tbl>
     <w:p/>
-    <w:p/>
     <w:p>
-      <w:r>
-        <w:t>a. A comprehensive teat plan of your software, including:</w:t>
-      </w:r>
-      <w:r>
-        <w:br/>
-        <w:t>i. Test designs and execution of your project functions and algorithms, storage structures,</w:t>
-      </w:r>
-      <w:r>
-        <w:br/>
-        <w:t>and user actions for handling the functionalities of their two bank accounts and the utility</w:t>
-      </w:r>
-      <w:r>
-        <w:br/>
-        <w:t>company (valid and invalid transactions shall be covered in your tests)</w:t>
-      </w:r>
-      <w:r>
-        <w:br/>
-        <w:t>ii. For data storage: Test null storage, null element with multiple elements, null single</w:t>
-      </w:r>
-      <w:r>
-        <w:br/>
-        <w:t>element, incompatible types, empty elements as well as two normal cases (single and</w:t>
-      </w:r>
-      <w:r>
-        <w:br/>
-        <w:t>multiple elements).</w:t>
-      </w:r>
-      <w:r>
-        <w:br/>
-        <w:t>iii. Test outcomes (screen shots and description)</w:t>
-      </w:r>
-      <w:r>
-        <w:br/>
-        <w:t>iv. Sufficient transactions for testing</w:t>
+      <w:pPr>
+        <w:pStyle w:val="Heading2"/>
+        <w:numPr>
+          <w:ilvl w:val="0"/>
+          <w:numId w:val="6"/>
+        </w:numPr>
+        <w:rPr>
+          <w:sz w:val="24"/>
+          <w:szCs w:val="24"/>
+        </w:rPr>
+      </w:pPr>
+      <w:r>
+        <w:rPr>
+          <w:sz w:val="24"/>
+          <w:szCs w:val="24"/>
+        </w:rPr>
+        <w:t>A schematic diagram of the three subsystems (Bank Checking, Bank Saving, and Utility</w:t>
       </w:r>
     </w:p>
-    <w:p/>
+    <w:p>
+      <w:r>
+        <w:t>Regenerate??</w:t>
+      </w:r>
+    </w:p>
     <w:p>
       <w:pPr>
         <w:pStyle w:val="Heading2"/>
@@ -1261,6 +1533,96 @@
           <w:szCs w:val="24"/>
         </w:rPr>
       </w:pPr>
+      <w:r>
+        <w:rPr>
+          <w:rFonts w:asciiTheme="minorHAnsi" w:eastAsiaTheme="minorHAnsi" w:hAnsiTheme="minorHAnsi" w:cstheme="minorBidi"/>
+          <w:noProof/>
+          <w:color w:val="auto"/>
+          <w:sz w:val="24"/>
+          <w:szCs w:val="24"/>
+        </w:rPr>
+        <w:lastRenderedPageBreak/>
+        <w:drawing>
+          <wp:inline distT="0" distB="0" distL="0" distR="0" wp14:anchorId="2C333DA4" wp14:editId="1F9281C6">
+            <wp:extent cx="5547360" cy="4549140"/>
+            <wp:effectExtent l="0" t="0" r="0" b="3810"/>
+            <wp:docPr id="43387431" name="Picture 1" descr="A diagram of a machine&#10;&#10;AI-generated content may be incorrect."/>
+            <wp:cNvGraphicFramePr>
+              <a:graphicFrameLocks xmlns:a="http://schemas.openxmlformats.org/drawingml/2006/main" noChangeAspect="1"/>
+            </wp:cNvGraphicFramePr>
+            <a:graphic xmlns:a="http://schemas.openxmlformats.org/drawingml/2006/main">
+              <a:graphicData uri="http://schemas.openxmlformats.org/drawingml/2006/picture">
+                <pic:pic xmlns:pic="http://schemas.openxmlformats.org/drawingml/2006/picture">
+                  <pic:nvPicPr>
+                    <pic:cNvPr id="43387431" name="Picture 1" descr="A diagram of a machine&#10;&#10;AI-generated content may be incorrect."/>
+                    <pic:cNvPicPr>
+                      <a:picLocks noChangeAspect="1" noChangeArrowheads="1"/>
+                    </pic:cNvPicPr>
+                  </pic:nvPicPr>
+                  <pic:blipFill>
+                    <a:blip r:embed="rId5">
+                      <a:extLst>
+                        <a:ext uri="{28A0092B-C50C-407E-A947-70E740481C1C}">
+                          <a14:useLocalDpi xmlns:a14="http://schemas.microsoft.com/office/drawing/2010/main" val="0"/>
+                        </a:ext>
+                      </a:extLst>
+                    </a:blip>
+                    <a:srcRect/>
+                    <a:stretch>
+                      <a:fillRect/>
+                    </a:stretch>
+                  </pic:blipFill>
+                  <pic:spPr bwMode="auto">
+                    <a:xfrm>
+                      <a:off x="0" y="0"/>
+                      <a:ext cx="5547360" cy="4549140"/>
+                    </a:xfrm>
+                    <a:prstGeom prst="rect">
+                      <a:avLst/>
+                    </a:prstGeom>
+                    <a:noFill/>
+                    <a:ln>
+                      <a:noFill/>
+                    </a:ln>
+                  </pic:spPr>
+                </pic:pic>
+              </a:graphicData>
+            </a:graphic>
+          </wp:inline>
+        </w:drawing>
+      </w:r>
+      <w:r>
+        <w:rPr>
+          <w:sz w:val="24"/>
+          <w:szCs w:val="24"/>
+        </w:rPr>
+        <w:t>2) Source Code</w:t>
+      </w:r>
+    </w:p>
+    <w:p>
+      <w:r>
+        <w:t>a. Use exception handling and add appropriate comments to your code.</w:t>
+      </w:r>
+    </w:p>
+    <w:p>
+      <w:r>
+        <w:t>b. Use appropriate persistent storage structures for the bank and the utility company accounts.</w:t>
+      </w:r>
+    </w:p>
+    <w:p>
+      <w:r>
+        <w:t>c. Interaction I/O will be done using command line.</w:t>
+      </w:r>
+    </w:p>
+    <w:p>
+      <w:r>
+        <w:t>d. Add a Read-Me file of how to deploy and use your assignment.</w:t>
+      </w:r>
+    </w:p>
+    <w:p>
+      <w:r>
+        <w:t>e. Use your own software code components, do not use any existing application</w:t>
+      </w:r>
     </w:p>
     <w:p>
       <w:pPr>
@@ -1270,687 +1632,2087 @@
           <w:szCs w:val="24"/>
         </w:rPr>
       </w:pPr>
-    </w:p>
-    <w:p>
-      <w:pPr>
-        <w:pStyle w:val="Heading2"/>
+      <w:r>
         <w:rPr>
           <w:sz w:val="24"/>
           <w:szCs w:val="24"/>
         </w:rPr>
-      </w:pPr>
+        <w:t xml:space="preserve">3) </w:t>
+      </w:r>
       <w:r>
         <w:rPr>
           <w:sz w:val="24"/>
           <w:szCs w:val="24"/>
         </w:rPr>
-        <w:t>5</w:t>
+        <w:t>S</w:t>
       </w:r>
       <w:r>
         <w:rPr>
           <w:sz w:val="24"/>
           <w:szCs w:val="24"/>
         </w:rPr>
-        <w:t xml:space="preserve">) </w:t>
-      </w:r>
-      <w:r>
-        <w:rPr>
-          <w:sz w:val="24"/>
-          <w:szCs w:val="24"/>
-        </w:rPr>
-        <w:t>UI Testinig</w:t>
-      </w:r>
-    </w:p>
-    <w:p>
-      <w:r>
-        <w:t>For the requirements given above, develop an experiment to evaluate the UI.</w:t>
-      </w:r>
-      <w:r>
-        <w:br/>
-        <w:t>i. Use two testing methods: functionality and boundary.</w:t>
-      </w:r>
-      <w:r>
-        <w:br/>
-        <w:t>ii. Provide one test criterion for each method.</w:t>
-      </w:r>
-      <w:r>
-        <w:br/>
-        <w:t>iii. Design a suitable Test Requirement (TR) set for each criterion.</w:t>
-      </w:r>
-      <w:r>
-        <w:br/>
-        <w:t>iv. Provide all test cases for your TR set.</w:t>
-      </w:r>
-      <w:r>
-        <w:br/>
-        <w:t>v. Run your test cases and collect results of your UI tests using the following table:</w:t>
-      </w:r>
-      <w:r>
-        <w:br/>
-        <w:t>1. Test method, test criterion, test input values, test expected output, test actual</w:t>
-      </w:r>
-      <w:r>
-        <w:br/>
-        <w:t>output, success/fail.</w:t>
-      </w:r>
-      <w:r>
-        <w:br/>
-        <w:t>vi. Take screenshots of your test results</w:t>
-      </w:r>
-      <w:r>
-        <w:br/>
-        <w:t>vii. Analyze your results and identify any unexpected behavior or wrong results.</w:t>
-      </w:r>
-      <w:r>
-        <w:br/>
-        <w:t>viii. Provide a report interpreting your test results</w:t>
-      </w:r>
-    </w:p>
-    <w:p/>
-    <w:p/>
-    <w:p/>
-    <w:p/>
-    <w:p>
-      <w:pPr>
-        <w:rPr>
-          <w:b/>
-          <w:bCs/>
-        </w:rPr>
-      </w:pPr>
-      <w:r>
-        <w:rPr>
-          <w:b/>
-          <w:bCs/>
-        </w:rPr>
-        <w:t>1. Overview and Testing Methods</w:t>
-      </w:r>
-    </w:p>
-    <w:p>
-      <w:pPr>
-        <w:rPr>
-          <w:b/>
-          <w:bCs/>
-        </w:rPr>
-      </w:pPr>
-      <w:r>
-        <w:rPr>
-          <w:b/>
-          <w:bCs/>
-        </w:rPr>
-        <w:t>A. Functionality Testing</w:t>
-      </w:r>
-    </w:p>
-    <w:p>
-      <w:r>
-        <w:rPr>
-          <w:b/>
-          <w:bCs/>
-        </w:rPr>
-        <w:lastRenderedPageBreak/>
-        <w:t>Purpose:</w:t>
-      </w:r>
-      <w:r>
-        <w:t xml:space="preserve"> Verify that the application works correctly for a well-defined, expected sequence of user inputs.</w:t>
-      </w:r>
-      <w:r>
-        <w:br/>
-      </w:r>
-      <w:r>
-        <w:rPr>
-          <w:b/>
-          <w:bCs/>
-        </w:rPr>
-        <w:t>Test Criterion (FC):</w:t>
-      </w:r>
-      <w:r>
-        <w:t xml:space="preserve"> </w:t>
-      </w:r>
-      <w:r>
-        <w:rPr>
-          <w:i/>
-          <w:iCs/>
-        </w:rPr>
-        <w:t>“</w:t>
-      </w:r>
-      <w:r>
-        <w:rPr>
-          <w:i/>
-          <w:iCs/>
-        </w:rPr>
-        <w:t>ATM will continue to function without error during defined sequence of user inputs. The UI testing will contain a set of user inputs with the expected result of each step. An unexpected result is considered a fail.”</w:t>
-      </w:r>
-    </w:p>
-    <w:p>
-      <w:pPr>
-        <w:rPr>
-          <w:b/>
-          <w:bCs/>
-        </w:rPr>
-      </w:pPr>
-      <w:r>
-        <w:rPr>
-          <w:b/>
-          <w:bCs/>
-        </w:rPr>
-        <w:t>B. Boundary Testing</w:t>
-      </w:r>
-    </w:p>
-    <w:p>
-      <w:pPr>
-        <w:rPr>
-          <w:i/>
-          <w:iCs/>
-        </w:rPr>
-      </w:pPr>
-      <w:r>
-        <w:rPr>
-          <w:b/>
-          <w:bCs/>
-        </w:rPr>
-        <w:t>Purpose:</w:t>
-      </w:r>
-      <w:r>
-        <w:t xml:space="preserve"> Validate the system’s behavior when inputs are at or just beyond defined limits.</w:t>
-      </w:r>
-      <w:r>
-        <w:br/>
-      </w:r>
-      <w:r>
-        <w:rPr>
-          <w:b/>
-          <w:bCs/>
-        </w:rPr>
-        <w:t>Test Criterion (BC):</w:t>
-      </w:r>
-      <w:r>
-        <w:t xml:space="preserve"> </w:t>
-      </w:r>
-      <w:r>
-        <w:rPr>
-          <w:i/>
-          <w:iCs/>
-        </w:rPr>
-        <w:t xml:space="preserve">“ATM should enforce the daily </w:t>
-      </w:r>
-      <w:r>
-        <w:rPr>
-          <w:i/>
-          <w:iCs/>
-        </w:rPr>
-        <w:t>limits for deposit, withdraw and transfer on accounts. The system should not accept negative values or overdrafts. The UI testing will contain a set of invalid inputs as well as a set of inputs close to boundaries.</w:t>
+        <w:t>creenshots showing steps</w:t>
       </w:r>
     </w:p>
     <w:p/>
     <w:p>
       <w:pPr>
-        <w:rPr>
-          <w:b/>
-          <w:bCs/>
-        </w:rPr>
-      </w:pPr>
-      <w:r>
-        <w:rPr>
-          <w:b/>
-          <w:bCs/>
-        </w:rPr>
-        <w:t>2. Test Requirement (TR) Sets</w:t>
-      </w:r>
+        <w:pStyle w:val="Heading1"/>
+      </w:pPr>
     </w:p>
     <w:p>
       <w:pPr>
-        <w:rPr>
-          <w:b/>
-          <w:bCs/>
-        </w:rPr>
-      </w:pPr>
-      <w:r>
-        <w:rPr>
-          <w:b/>
-          <w:bCs/>
-        </w:rPr>
-        <w:t xml:space="preserve">TR Set for Functionality Criterion (FC): </w:t>
+        <w:pStyle w:val="Heading1"/>
+      </w:pPr>
+      <w:r>
+        <w:t>Overview</w:t>
       </w:r>
     </w:p>
     <w:p>
-      <w:pPr>
-        <w:numPr>
-          <w:ilvl w:val="0"/>
-          <w:numId w:val="1"/>
-        </w:numPr>
-        <w:rPr>
-          <w:b/>
-          <w:bCs/>
-        </w:rPr>
-      </w:pPr>
-      <w:r>
-        <w:rPr>
-          <w:b/>
-          <w:bCs/>
-        </w:rPr>
-        <w:t>TR-F1:</w:t>
-      </w:r>
-      <w:r>
-        <w:t xml:space="preserve"> </w:t>
-      </w:r>
-      <w:r>
-        <w:t>The user can properly use each part of the checking account. Deposit, withdrawal, transfer, pay bill, check balance.</w:t>
+      <w:r>
+        <w:t>This test plan verifies the functionality, persistence, and error handling of a distributed ATM system consisting of three core subsystems: Checking Account, Savings Account, and Utility Account. Tests are written in JUnit 4 and cover both valid and invalid scenarios across data transactions and persistence.</w:t>
       </w:r>
     </w:p>
     <w:p>
       <w:pPr>
-        <w:numPr>
-          <w:ilvl w:val="0"/>
-          <w:numId w:val="1"/>
-        </w:numPr>
-        <w:rPr>
-          <w:b/>
-          <w:bCs/>
-        </w:rPr>
-      </w:pPr>
-      <w:r>
-        <w:rPr>
-          <w:b/>
-          <w:bCs/>
-        </w:rPr>
-        <w:t xml:space="preserve">TR-F2: </w:t>
-      </w:r>
-      <w:r>
-        <w:t>The user can properly use each part of the savings account. Deposit, transfer, check balance.</w:t>
+        <w:pStyle w:val="Heading1"/>
+      </w:pPr>
+      <w:r>
+        <w:t xml:space="preserve">4. </w:t>
+      </w:r>
+      <w:r>
+        <w:t>Test Categories &amp; Designs</w:t>
       </w:r>
     </w:p>
     <w:p>
       <w:pPr>
-        <w:numPr>
-          <w:ilvl w:val="0"/>
-          <w:numId w:val="1"/>
-        </w:numPr>
-        <w:rPr>
-          <w:b/>
-          <w:bCs/>
-        </w:rPr>
-      </w:pPr>
-      <w:r>
-        <w:rPr>
-          <w:b/>
-          <w:bCs/>
-        </w:rPr>
-        <w:t xml:space="preserve">TR-F3: </w:t>
-      </w:r>
-      <w:r>
-        <w:t>The user can properly use each part of the utility account. Log on, payment history, next bill.</w:t>
+        <w:pStyle w:val="Heading2"/>
+      </w:pPr>
+      <w:r>
+        <w:t>1. Account Functional Tests</w:t>
       </w:r>
     </w:p>
     <w:p>
-      <w:pPr>
-        <w:rPr>
-          <w:b/>
-          <w:bCs/>
-        </w:rPr>
-      </w:pPr>
-      <w:r>
-        <w:rPr>
-          <w:b/>
-          <w:bCs/>
-        </w:rPr>
-        <w:t xml:space="preserve">TR Set for Boundary Criterion (BC): </w:t>
+      <w:r>
+        <w:t>Test Objectives:</w:t>
       </w:r>
     </w:p>
     <w:p>
-      <w:pPr>
-        <w:numPr>
-          <w:ilvl w:val="0"/>
-          <w:numId w:val="2"/>
-        </w:numPr>
-      </w:pPr>
-      <w:r>
-        <w:rPr>
-          <w:b/>
-          <w:bCs/>
-        </w:rPr>
-        <w:t>TR-B1:</w:t>
-      </w:r>
-      <w:r>
-        <w:t xml:space="preserve"> </w:t>
-      </w:r>
-      <w:r>
-        <w:t>The user should be limited by daily limits when using accounts.</w:t>
+      <w:r>
+        <w:t>- Validate balance tracking, deposit/withdraw/transfer limits</w:t>
+      </w:r>
+      <w:r>
+        <w:br/>
+        <w:t>- Enforce overdraft and daily limits</w:t>
+      </w:r>
+      <w:r>
+        <w:br/>
+        <w:t>- Confirm invalid inputs are handled</w:t>
+      </w:r>
+    </w:p>
+    <w:tbl>
+      <w:tblPr>
+        <w:tblStyle w:val="TableGrid"/>
+        <w:tblW w:w="0" w:type="auto"/>
+        <w:tblLook w:val="04A0" w:firstRow="1" w:lastRow="0" w:firstColumn="1" w:lastColumn="0" w:noHBand="0" w:noVBand="1"/>
+      </w:tblPr>
+      <w:tblGrid>
+        <w:gridCol w:w="2880"/>
+        <w:gridCol w:w="3146"/>
+        <w:gridCol w:w="2880"/>
+      </w:tblGrid>
+      <w:tr>
+        <w:tc>
+          <w:tcPr>
+            <w:tcW w:w="2880" w:type="dxa"/>
+          </w:tcPr>
+          <w:p>
+            <w:r>
+              <w:t>Test Name</w:t>
+            </w:r>
+          </w:p>
+        </w:tc>
+        <w:tc>
+          <w:tcPr>
+            <w:tcW w:w="2880" w:type="dxa"/>
+          </w:tcPr>
+          <w:p>
+            <w:r>
+              <w:t>Method</w:t>
+            </w:r>
+          </w:p>
+        </w:tc>
+        <w:tc>
+          <w:tcPr>
+            <w:tcW w:w="2880" w:type="dxa"/>
+          </w:tcPr>
+          <w:p>
+            <w:r>
+              <w:t>Purpose</w:t>
+            </w:r>
+          </w:p>
+        </w:tc>
+      </w:tr>
+      <w:tr>
+        <w:tc>
+          <w:tcPr>
+            <w:tcW w:w="2880" w:type="dxa"/>
+          </w:tcPr>
+          <w:p>
+            <w:r>
+              <w:t>Account Constructor Test</w:t>
+            </w:r>
+          </w:p>
+        </w:tc>
+        <w:tc>
+          <w:tcPr>
+            <w:tcW w:w="2880" w:type="dxa"/>
+          </w:tcPr>
+          <w:p>
+            <w:proofErr w:type="spellStart"/>
+            <w:proofErr w:type="gramStart"/>
+            <w:r>
+              <w:t>testAccountConstructor</w:t>
+            </w:r>
+            <w:proofErr w:type="spellEnd"/>
+            <w:r>
+              <w:t>(</w:t>
+            </w:r>
+            <w:proofErr w:type="gramEnd"/>
+            <w:r>
+              <w:t>)</w:t>
+            </w:r>
+          </w:p>
+        </w:tc>
+        <w:tc>
+          <w:tcPr>
+            <w:tcW w:w="2880" w:type="dxa"/>
+          </w:tcPr>
+          <w:p>
+            <w:r>
+              <w:t>Ensures default values (balance = 0, limits set) are initialized properly</w:t>
+            </w:r>
+          </w:p>
+        </w:tc>
+      </w:tr>
+      <w:tr>
+        <w:tc>
+          <w:tcPr>
+            <w:tcW w:w="2880" w:type="dxa"/>
+          </w:tcPr>
+          <w:p>
+            <w:r>
+              <w:t>Valid Deposit</w:t>
+            </w:r>
+          </w:p>
+        </w:tc>
+        <w:tc>
+          <w:tcPr>
+            <w:tcW w:w="2880" w:type="dxa"/>
+          </w:tcPr>
+          <w:p>
+            <w:proofErr w:type="spellStart"/>
+            <w:proofErr w:type="gramStart"/>
+            <w:r>
+              <w:t>testAccountDeposit</w:t>
+            </w:r>
+            <w:proofErr w:type="spellEnd"/>
+            <w:r>
+              <w:t>(</w:t>
+            </w:r>
+            <w:proofErr w:type="gramEnd"/>
+            <w:r>
+              <w:t>)</w:t>
+            </w:r>
+          </w:p>
+        </w:tc>
+        <w:tc>
+          <w:tcPr>
+            <w:tcW w:w="2880" w:type="dxa"/>
+          </w:tcPr>
+          <w:p>
+            <w:r>
+              <w:t>Verifies correct balance updates after deposits</w:t>
+            </w:r>
+          </w:p>
+        </w:tc>
+      </w:tr>
+      <w:tr>
+        <w:tc>
+          <w:tcPr>
+            <w:tcW w:w="2880" w:type="dxa"/>
+          </w:tcPr>
+          <w:p>
+            <w:r>
+              <w:t>Valid Withdraw</w:t>
+            </w:r>
+          </w:p>
+        </w:tc>
+        <w:tc>
+          <w:tcPr>
+            <w:tcW w:w="2880" w:type="dxa"/>
+          </w:tcPr>
+          <w:p>
+            <w:proofErr w:type="spellStart"/>
+            <w:proofErr w:type="gramStart"/>
+            <w:r>
+              <w:t>testAccountWithdraw</w:t>
+            </w:r>
+            <w:proofErr w:type="spellEnd"/>
+            <w:r>
+              <w:t>(</w:t>
+            </w:r>
+            <w:proofErr w:type="gramEnd"/>
+            <w:r>
+              <w:t>)</w:t>
+            </w:r>
+          </w:p>
+        </w:tc>
+        <w:tc>
+          <w:tcPr>
+            <w:tcW w:w="2880" w:type="dxa"/>
+          </w:tcPr>
+          <w:p>
+            <w:r>
+              <w:t>Confirms withdrawals reduce balance correctly</w:t>
+            </w:r>
+          </w:p>
+        </w:tc>
+      </w:tr>
+      <w:tr>
+        <w:tc>
+          <w:tcPr>
+            <w:tcW w:w="2880" w:type="dxa"/>
+          </w:tcPr>
+          <w:p>
+            <w:r>
+              <w:t>Valid Transfers (both ways)</w:t>
+            </w:r>
+          </w:p>
+        </w:tc>
+        <w:tc>
+          <w:tcPr>
+            <w:tcW w:w="2880" w:type="dxa"/>
+          </w:tcPr>
+          <w:p>
+            <w:proofErr w:type="spellStart"/>
+            <w:proofErr w:type="gramStart"/>
+            <w:r>
+              <w:t>testAccountTransfer</w:t>
+            </w:r>
+            <w:proofErr w:type="spellEnd"/>
+            <w:r>
+              <w:t>(</w:t>
+            </w:r>
+            <w:proofErr w:type="gramEnd"/>
+            <w:r>
+              <w:t>)</w:t>
+            </w:r>
+          </w:p>
+        </w:tc>
+        <w:tc>
+          <w:tcPr>
+            <w:tcW w:w="2880" w:type="dxa"/>
+          </w:tcPr>
+          <w:p>
+            <w:r>
+              <w:t>Tests transfer logic from checking → savings and savings → checking</w:t>
+            </w:r>
+          </w:p>
+        </w:tc>
+      </w:tr>
+      <w:tr>
+        <w:tc>
+          <w:tcPr>
+            <w:tcW w:w="2880" w:type="dxa"/>
+          </w:tcPr>
+          <w:p>
+            <w:r>
+              <w:t>Invalid Deposits</w:t>
+            </w:r>
+          </w:p>
+        </w:tc>
+        <w:tc>
+          <w:tcPr>
+            <w:tcW w:w="2880" w:type="dxa"/>
+          </w:tcPr>
+          <w:p>
+            <w:proofErr w:type="spellStart"/>
+            <w:proofErr w:type="gramStart"/>
+            <w:r>
+              <w:t>testAccountDepositInvalid</w:t>
+            </w:r>
+            <w:proofErr w:type="spellEnd"/>
+            <w:r>
+              <w:t>(</w:t>
+            </w:r>
+            <w:proofErr w:type="gramEnd"/>
+            <w:r>
+              <w:t>)</w:t>
+            </w:r>
+          </w:p>
+        </w:tc>
+        <w:tc>
+          <w:tcPr>
+            <w:tcW w:w="2880" w:type="dxa"/>
+          </w:tcPr>
+          <w:p>
+            <w:r>
+              <w:t>Tests deposit amount exceeding daily limit</w:t>
+            </w:r>
+          </w:p>
+        </w:tc>
+      </w:tr>
+      <w:tr>
+        <w:tc>
+          <w:tcPr>
+            <w:tcW w:w="2880" w:type="dxa"/>
+          </w:tcPr>
+          <w:p>
+            <w:r>
+              <w:t>Invalid Withdrawals</w:t>
+            </w:r>
+          </w:p>
+        </w:tc>
+        <w:tc>
+          <w:tcPr>
+            <w:tcW w:w="2880" w:type="dxa"/>
+          </w:tcPr>
+          <w:p>
+            <w:proofErr w:type="spellStart"/>
+            <w:proofErr w:type="gramStart"/>
+            <w:r>
+              <w:t>testAccountWithdrawInvalid</w:t>
+            </w:r>
+            <w:proofErr w:type="spellEnd"/>
+            <w:r>
+              <w:t>(</w:t>
+            </w:r>
+            <w:proofErr w:type="gramEnd"/>
+            <w:r>
+              <w:t>)</w:t>
+            </w:r>
+          </w:p>
+        </w:tc>
+        <w:tc>
+          <w:tcPr>
+            <w:tcW w:w="2880" w:type="dxa"/>
+          </w:tcPr>
+          <w:p>
+            <w:r>
+              <w:t>Tests withdraw amount exceeding daily limit</w:t>
+            </w:r>
+          </w:p>
+        </w:tc>
+      </w:tr>
+      <w:tr>
+        <w:tc>
+          <w:tcPr>
+            <w:tcW w:w="2880" w:type="dxa"/>
+          </w:tcPr>
+          <w:p>
+            <w:r>
+              <w:t>Invalid Transfers</w:t>
+            </w:r>
+          </w:p>
+        </w:tc>
+        <w:tc>
+          <w:tcPr>
+            <w:tcW w:w="2880" w:type="dxa"/>
+          </w:tcPr>
+          <w:p>
+            <w:proofErr w:type="spellStart"/>
+            <w:proofErr w:type="gramStart"/>
+            <w:r>
+              <w:t>testAccountTransferInvalid</w:t>
+            </w:r>
+            <w:proofErr w:type="spellEnd"/>
+            <w:r>
+              <w:t>(</w:t>
+            </w:r>
+            <w:proofErr w:type="gramEnd"/>
+            <w:r>
+              <w:t>)</w:t>
+            </w:r>
+          </w:p>
+        </w:tc>
+        <w:tc>
+          <w:tcPr>
+            <w:tcW w:w="2880" w:type="dxa"/>
+          </w:tcPr>
+          <w:p>
+            <w:r>
+              <w:t>Tests over-limit and negative transfer amounts</w:t>
+            </w:r>
+          </w:p>
+        </w:tc>
+      </w:tr>
+      <w:tr>
+        <w:tc>
+          <w:tcPr>
+            <w:tcW w:w="2880" w:type="dxa"/>
+          </w:tcPr>
+          <w:p>
+            <w:r>
+              <w:t>Negative Value Inputs</w:t>
+            </w:r>
+          </w:p>
+        </w:tc>
+        <w:tc>
+          <w:tcPr>
+            <w:tcW w:w="2880" w:type="dxa"/>
+          </w:tcPr>
+          <w:p>
+            <w:proofErr w:type="spellStart"/>
+            <w:proofErr w:type="gramStart"/>
+            <w:r>
+              <w:t>testAccountDepositNegative</w:t>
+            </w:r>
+            <w:proofErr w:type="spellEnd"/>
+            <w:r>
+              <w:t>(</w:t>
+            </w:r>
+            <w:proofErr w:type="gramEnd"/>
+            <w:r>
+              <w:t>), etc.</w:t>
+            </w:r>
+          </w:p>
+        </w:tc>
+        <w:tc>
+          <w:tcPr>
+            <w:tcW w:w="2880" w:type="dxa"/>
+          </w:tcPr>
+          <w:p>
+            <w:r>
+              <w:t>Prevents negative values from affecting accounts</w:t>
+            </w:r>
+          </w:p>
+        </w:tc>
+      </w:tr>
+      <w:tr>
+        <w:tc>
+          <w:tcPr>
+            <w:tcW w:w="2880" w:type="dxa"/>
+          </w:tcPr>
+          <w:p>
+            <w:r>
+              <w:t>Daily Limit Reset</w:t>
+            </w:r>
+          </w:p>
+        </w:tc>
+        <w:tc>
+          <w:tcPr>
+            <w:tcW w:w="2880" w:type="dxa"/>
+          </w:tcPr>
+          <w:p>
+            <w:proofErr w:type="spellStart"/>
+            <w:proofErr w:type="gramStart"/>
+            <w:r>
+              <w:t>testAccountResetDailyLimits</w:t>
+            </w:r>
+            <w:proofErr w:type="spellEnd"/>
+            <w:r>
+              <w:t>(</w:t>
+            </w:r>
+            <w:proofErr w:type="gramEnd"/>
+            <w:r>
+              <w:t>)</w:t>
+            </w:r>
+          </w:p>
+        </w:tc>
+        <w:tc>
+          <w:tcPr>
+            <w:tcW w:w="2880" w:type="dxa"/>
+          </w:tcPr>
+          <w:p>
+            <w:r>
+              <w:t>Verifies correct reset of daily limits for deposits, withdrawals, and transfers</w:t>
+            </w:r>
+          </w:p>
+        </w:tc>
+      </w:tr>
+      <w:tr>
+        <w:tc>
+          <w:tcPr>
+            <w:tcW w:w="2880" w:type="dxa"/>
+          </w:tcPr>
+          <w:p>
+            <w:r>
+              <w:t>Limit Trackers</w:t>
+            </w:r>
+          </w:p>
+        </w:tc>
+        <w:tc>
+          <w:tcPr>
+            <w:tcW w:w="2880" w:type="dxa"/>
+          </w:tcPr>
+          <w:p>
+            <w:proofErr w:type="spellStart"/>
+            <w:proofErr w:type="gramStart"/>
+            <w:r>
+              <w:t>testAccountGetDepositLimit</w:t>
+            </w:r>
+            <w:proofErr w:type="spellEnd"/>
+            <w:r>
+              <w:t>(</w:t>
+            </w:r>
+            <w:proofErr w:type="gramEnd"/>
+            <w:r>
+              <w:t>), etc.</w:t>
+            </w:r>
+          </w:p>
+        </w:tc>
+        <w:tc>
+          <w:tcPr>
+            <w:tcW w:w="2880" w:type="dxa"/>
+          </w:tcPr>
+          <w:p>
+            <w:r>
+              <w:t>Checks updates to limits after valid transactions</w:t>
+            </w:r>
+          </w:p>
+        </w:tc>
+      </w:tr>
+      <w:tr>
+        <w:tc>
+          <w:tcPr>
+            <w:tcW w:w="2880" w:type="dxa"/>
+          </w:tcPr>
+          <w:p>
+            <w:r>
+              <w:t>Balance Management</w:t>
+            </w:r>
+          </w:p>
+        </w:tc>
+        <w:tc>
+          <w:tcPr>
+            <w:tcW w:w="2880" w:type="dxa"/>
+          </w:tcPr>
+          <w:p>
+            <w:proofErr w:type="spellStart"/>
+            <w:proofErr w:type="gramStart"/>
+            <w:r>
+              <w:t>testAccountGetBalance</w:t>
+            </w:r>
+            <w:proofErr w:type="spellEnd"/>
+            <w:r>
+              <w:t>(</w:t>
+            </w:r>
+            <w:proofErr w:type="gramEnd"/>
+            <w:r>
+              <w:t>), etc.</w:t>
+            </w:r>
+          </w:p>
+        </w:tc>
+        <w:tc>
+          <w:tcPr>
+            <w:tcW w:w="2880" w:type="dxa"/>
+          </w:tcPr>
+          <w:p>
+            <w:r>
+              <w:t>Validates get/set functionality with edge case handling</w:t>
+            </w:r>
+          </w:p>
+        </w:tc>
+      </w:tr>
+    </w:tbl>
+    <w:p>
+      <w:pPr>
+        <w:pStyle w:val="Heading2"/>
+      </w:pPr>
+      <w:r>
+        <w:lastRenderedPageBreak/>
+        <w:t>2. User Functional Tests</w:t>
       </w:r>
     </w:p>
     <w:p>
-      <w:pPr>
-        <w:numPr>
-          <w:ilvl w:val="0"/>
-          <w:numId w:val="2"/>
-        </w:numPr>
-      </w:pPr>
-      <w:r>
-        <w:rPr>
-          <w:b/>
-          <w:bCs/>
-        </w:rPr>
-        <w:t xml:space="preserve">TR-B2: </w:t>
-      </w:r>
-      <w:r>
-        <w:t>The user should be unable to use negative values</w:t>
-      </w:r>
-      <w:r>
-        <w:t xml:space="preserve"> or overdraft accounts.</w:t>
+      <w:r>
+        <w:t>Test Objectives:</w:t>
       </w:r>
     </w:p>
     <w:p>
-      <w:pPr>
-        <w:numPr>
-          <w:ilvl w:val="0"/>
-          <w:numId w:val="2"/>
-        </w:numPr>
-      </w:pPr>
-      <w:r>
-        <w:rPr>
-          <w:b/>
-          <w:bCs/>
-        </w:rPr>
-        <w:t xml:space="preserve">TR-B3: </w:t>
-      </w:r>
-      <w:r>
-        <w:t xml:space="preserve">The user should be </w:t>
-      </w:r>
-      <w:r>
-        <w:t>able to use values just up to the daily limits and overdraft limit without failure.</w:t>
-      </w:r>
-      <w:r>
-        <w:t xml:space="preserve"> </w:t>
+      <w:r>
+        <w:t>- Validate retrieval of user’s linked accounts</w:t>
+      </w:r>
+      <w:r>
+        <w:br/>
+        <w:t>- Confirm file-based persistence of user accounts</w:t>
+      </w:r>
+    </w:p>
+    <w:tbl>
+      <w:tblPr>
+        <w:tblStyle w:val="TableGrid"/>
+        <w:tblW w:w="0" w:type="auto"/>
+        <w:tblLook w:val="04A0" w:firstRow="1" w:lastRow="0" w:firstColumn="1" w:lastColumn="0" w:noHBand="0" w:noVBand="1"/>
+      </w:tblPr>
+      <w:tblGrid>
+        <w:gridCol w:w="2880"/>
+        <w:gridCol w:w="2880"/>
+        <w:gridCol w:w="2880"/>
+      </w:tblGrid>
+      <w:tr>
+        <w:tc>
+          <w:tcPr>
+            <w:tcW w:w="2880" w:type="dxa"/>
+          </w:tcPr>
+          <w:p>
+            <w:r>
+              <w:t>Test Name</w:t>
+            </w:r>
+          </w:p>
+        </w:tc>
+        <w:tc>
+          <w:tcPr>
+            <w:tcW w:w="2880" w:type="dxa"/>
+          </w:tcPr>
+          <w:p>
+            <w:r>
+              <w:t>Method</w:t>
+            </w:r>
+          </w:p>
+        </w:tc>
+        <w:tc>
+          <w:tcPr>
+            <w:tcW w:w="2880" w:type="dxa"/>
+          </w:tcPr>
+          <w:p>
+            <w:r>
+              <w:t>Purpose</w:t>
+            </w:r>
+          </w:p>
+        </w:tc>
+      </w:tr>
+      <w:tr>
+        <w:tc>
+          <w:tcPr>
+            <w:tcW w:w="2880" w:type="dxa"/>
+          </w:tcPr>
+          <w:p>
+            <w:r>
+              <w:t>Account Access</w:t>
+            </w:r>
+          </w:p>
+        </w:tc>
+        <w:tc>
+          <w:tcPr>
+            <w:tcW w:w="2880" w:type="dxa"/>
+          </w:tcPr>
+          <w:p>
+            <w:proofErr w:type="spellStart"/>
+            <w:proofErr w:type="gramStart"/>
+            <w:r>
+              <w:t>testGetCheckings</w:t>
+            </w:r>
+            <w:proofErr w:type="spellEnd"/>
+            <w:r>
+              <w:t>(</w:t>
+            </w:r>
+            <w:proofErr w:type="gramEnd"/>
+            <w:r>
+              <w:t>), etc.</w:t>
+            </w:r>
+          </w:p>
+        </w:tc>
+        <w:tc>
+          <w:tcPr>
+            <w:tcW w:w="2880" w:type="dxa"/>
+          </w:tcPr>
+          <w:p>
+            <w:proofErr w:type="gramStart"/>
+            <w:r>
+              <w:t>Ensures</w:t>
+            </w:r>
+            <w:proofErr w:type="gramEnd"/>
+            <w:r>
+              <w:t xml:space="preserve"> all account references are properly initialized</w:t>
+            </w:r>
+          </w:p>
+        </w:tc>
+      </w:tr>
+      <w:tr>
+        <w:tc>
+          <w:tcPr>
+            <w:tcW w:w="2880" w:type="dxa"/>
+          </w:tcPr>
+          <w:p>
+            <w:r>
+              <w:t>Account Save/Load</w:t>
+            </w:r>
+          </w:p>
+        </w:tc>
+        <w:tc>
+          <w:tcPr>
+            <w:tcW w:w="2880" w:type="dxa"/>
+          </w:tcPr>
+          <w:p>
+            <w:proofErr w:type="spellStart"/>
+            <w:proofErr w:type="gramStart"/>
+            <w:r>
+              <w:t>testSaveAccounts</w:t>
+            </w:r>
+            <w:proofErr w:type="spellEnd"/>
+            <w:r>
+              <w:t>(</w:t>
+            </w:r>
+            <w:proofErr w:type="gramEnd"/>
+            <w:r>
+              <w:t xml:space="preserve">), </w:t>
+            </w:r>
+            <w:proofErr w:type="spellStart"/>
+            <w:proofErr w:type="gramStart"/>
+            <w:r>
+              <w:t>testLoadAccounts</w:t>
+            </w:r>
+            <w:proofErr w:type="spellEnd"/>
+            <w:r>
+              <w:t>(</w:t>
+            </w:r>
+            <w:proofErr w:type="gramEnd"/>
+            <w:r>
+              <w:t>)</w:t>
+            </w:r>
+          </w:p>
+        </w:tc>
+        <w:tc>
+          <w:tcPr>
+            <w:tcW w:w="2880" w:type="dxa"/>
+          </w:tcPr>
+          <w:p>
+            <w:r>
+              <w:t>Verifies persistence of account state using storage files</w:t>
+            </w:r>
+          </w:p>
+        </w:tc>
+      </w:tr>
+    </w:tbl>
+    <w:p>
+      <w:pPr>
+        <w:pStyle w:val="Heading2"/>
+      </w:pPr>
+      <w:r>
+        <w:t>3. Payment &amp; Utility Tests</w:t>
       </w:r>
     </w:p>
     <w:p>
       <w:r>
-        <w:rPr>
-          <w:b/>
-          <w:bCs/>
-        </w:rPr>
-        <w:t>3. Test Cases</w:t>
+        <w:t>Test Objectives:</w:t>
       </w:r>
     </w:p>
     <w:p>
-      <w:pPr>
-        <w:rPr>
-          <w:b/>
-          <w:bCs/>
-        </w:rPr>
-      </w:pPr>
-      <w:r>
-        <w:rPr>
-          <w:b/>
-          <w:bCs/>
-        </w:rPr>
-        <w:t>A. Functionality Test Case (FC)</w:t>
+      <w:r>
+        <w:t>- Validate payment recording and history retrieval</w:t>
+      </w:r>
+      <w:r>
+        <w:br/>
+        <w:t>- Confirm login methods</w:t>
+      </w:r>
+      <w:r>
+        <w:br/>
+        <w:t>- Test data formatting and error paths</w:t>
+      </w:r>
+    </w:p>
+    <w:tbl>
+      <w:tblPr>
+        <w:tblStyle w:val="TableGrid"/>
+        <w:tblW w:w="0" w:type="auto"/>
+        <w:tblLook w:val="04A0" w:firstRow="1" w:lastRow="0" w:firstColumn="1" w:lastColumn="0" w:noHBand="0" w:noVBand="1"/>
+      </w:tblPr>
+      <w:tblGrid>
+        <w:gridCol w:w="2880"/>
+        <w:gridCol w:w="3030"/>
+        <w:gridCol w:w="2880"/>
+      </w:tblGrid>
+      <w:tr>
+        <w:tc>
+          <w:tcPr>
+            <w:tcW w:w="2880" w:type="dxa"/>
+          </w:tcPr>
+          <w:p>
+            <w:r>
+              <w:t>Test Name</w:t>
+            </w:r>
+          </w:p>
+        </w:tc>
+        <w:tc>
+          <w:tcPr>
+            <w:tcW w:w="2880" w:type="dxa"/>
+          </w:tcPr>
+          <w:p>
+            <w:r>
+              <w:t>Method</w:t>
+            </w:r>
+          </w:p>
+        </w:tc>
+        <w:tc>
+          <w:tcPr>
+            <w:tcW w:w="2880" w:type="dxa"/>
+          </w:tcPr>
+          <w:p>
+            <w:r>
+              <w:t>Purpose</w:t>
+            </w:r>
+          </w:p>
+        </w:tc>
+      </w:tr>
+      <w:tr>
+        <w:tc>
+          <w:tcPr>
+            <w:tcW w:w="2880" w:type="dxa"/>
+          </w:tcPr>
+          <w:p>
+            <w:r>
+              <w:t>Payment Constructor</w:t>
+            </w:r>
+          </w:p>
+        </w:tc>
+        <w:tc>
+          <w:tcPr>
+            <w:tcW w:w="2880" w:type="dxa"/>
+          </w:tcPr>
+          <w:p>
+            <w:proofErr w:type="spellStart"/>
+            <w:proofErr w:type="gramStart"/>
+            <w:r>
+              <w:t>testGetPaidAmount</w:t>
+            </w:r>
+            <w:proofErr w:type="spellEnd"/>
+            <w:r>
+              <w:t>(</w:t>
+            </w:r>
+            <w:proofErr w:type="gramEnd"/>
+            <w:r>
+              <w:t>), etc.</w:t>
+            </w:r>
+          </w:p>
+        </w:tc>
+        <w:tc>
+          <w:tcPr>
+            <w:tcW w:w="2880" w:type="dxa"/>
+          </w:tcPr>
+          <w:p>
+            <w:r>
+              <w:t>Confirms object fields are returned correctly</w:t>
+            </w:r>
+          </w:p>
+        </w:tc>
+      </w:tr>
+      <w:tr>
+        <w:tc>
+          <w:tcPr>
+            <w:tcW w:w="2880" w:type="dxa"/>
+          </w:tcPr>
+          <w:p>
+            <w:r>
+              <w:t>Username + Account Number Login</w:t>
+            </w:r>
+          </w:p>
+        </w:tc>
+        <w:tc>
+          <w:tcPr>
+            <w:tcW w:w="2880" w:type="dxa"/>
+          </w:tcPr>
+          <w:p>
+            <w:proofErr w:type="spellStart"/>
+            <w:proofErr w:type="gramStart"/>
+            <w:r>
+              <w:t>testCorrectUserNameLogin</w:t>
+            </w:r>
+            <w:proofErr w:type="spellEnd"/>
+            <w:r>
+              <w:t>(</w:t>
+            </w:r>
+            <w:proofErr w:type="gramEnd"/>
+            <w:r>
+              <w:t>), etc.</w:t>
+            </w:r>
+          </w:p>
+        </w:tc>
+        <w:tc>
+          <w:tcPr>
+            <w:tcW w:w="2880" w:type="dxa"/>
+          </w:tcPr>
+          <w:p>
+            <w:r>
+              <w:t>Confirms both username and account number logins work</w:t>
+            </w:r>
+          </w:p>
+        </w:tc>
+      </w:tr>
+      <w:tr>
+        <w:tc>
+          <w:tcPr>
+            <w:tcW w:w="2880" w:type="dxa"/>
+          </w:tcPr>
+          <w:p>
+            <w:r>
+              <w:t>Login Failures</w:t>
+            </w:r>
+          </w:p>
+        </w:tc>
+        <w:tc>
+          <w:tcPr>
+            <w:tcW w:w="2880" w:type="dxa"/>
+          </w:tcPr>
+          <w:p>
+            <w:proofErr w:type="spellStart"/>
+            <w:proofErr w:type="gramStart"/>
+            <w:r>
+              <w:t>testWrongLogin</w:t>
+            </w:r>
+            <w:proofErr w:type="spellEnd"/>
+            <w:r>
+              <w:t>(</w:t>
+            </w:r>
+            <w:proofErr w:type="gramEnd"/>
+            <w:r>
+              <w:t>)</w:t>
+            </w:r>
+          </w:p>
+        </w:tc>
+        <w:tc>
+          <w:tcPr>
+            <w:tcW w:w="2880" w:type="dxa"/>
+          </w:tcPr>
+          <w:p>
+            <w:r>
+              <w:t>Ensures bad credentials are rejected</w:t>
+            </w:r>
+          </w:p>
+        </w:tc>
+      </w:tr>
+      <w:tr>
+        <w:tc>
+          <w:tcPr>
+            <w:tcW w:w="2880" w:type="dxa"/>
+          </w:tcPr>
+          <w:p>
+            <w:r>
+              <w:t>Save Payment &amp; History</w:t>
+            </w:r>
+          </w:p>
+        </w:tc>
+        <w:tc>
+          <w:tcPr>
+            <w:tcW w:w="2880" w:type="dxa"/>
+          </w:tcPr>
+          <w:p>
+            <w:proofErr w:type="spellStart"/>
+            <w:proofErr w:type="gramStart"/>
+            <w:r>
+              <w:t>testSavePayment</w:t>
+            </w:r>
+            <w:proofErr w:type="spellEnd"/>
+            <w:r>
+              <w:t>(</w:t>
+            </w:r>
+            <w:proofErr w:type="gramEnd"/>
+            <w:r>
+              <w:t xml:space="preserve">), </w:t>
+            </w:r>
+            <w:proofErr w:type="spellStart"/>
+            <w:proofErr w:type="gramStart"/>
+            <w:r>
+              <w:t>testGetPaymentHistory</w:t>
+            </w:r>
+            <w:proofErr w:type="spellEnd"/>
+            <w:r>
+              <w:t>(</w:t>
+            </w:r>
+            <w:proofErr w:type="gramEnd"/>
+            <w:r>
+              <w:t>)</w:t>
+            </w:r>
+          </w:p>
+        </w:tc>
+        <w:tc>
+          <w:tcPr>
+            <w:tcW w:w="2880" w:type="dxa"/>
+          </w:tcPr>
+          <w:p>
+            <w:r>
+              <w:t>Validates saving and retrieving of payments</w:t>
+            </w:r>
+          </w:p>
+        </w:tc>
+      </w:tr>
+      <w:tr>
+        <w:tc>
+          <w:tcPr>
+            <w:tcW w:w="2880" w:type="dxa"/>
+          </w:tcPr>
+          <w:p>
+            <w:r>
+              <w:t>Payment Formatting</w:t>
+            </w:r>
+          </w:p>
+        </w:tc>
+        <w:tc>
+          <w:tcPr>
+            <w:tcW w:w="2880" w:type="dxa"/>
+          </w:tcPr>
+          <w:p>
+            <w:proofErr w:type="spellStart"/>
+            <w:proofErr w:type="gramStart"/>
+            <w:r>
+              <w:t>testPaymentFormat</w:t>
+            </w:r>
+            <w:proofErr w:type="spellEnd"/>
+            <w:r>
+              <w:t>(</w:t>
+            </w:r>
+            <w:proofErr w:type="gramEnd"/>
+            <w:r>
+              <w:t>)</w:t>
+            </w:r>
+          </w:p>
+        </w:tc>
+        <w:tc>
+          <w:tcPr>
+            <w:tcW w:w="2880" w:type="dxa"/>
+          </w:tcPr>
+          <w:p>
+            <w:r>
+              <w:t>Confirms format of stored payment record</w:t>
+            </w:r>
+          </w:p>
+        </w:tc>
+      </w:tr>
+      <w:tr>
+        <w:tc>
+          <w:tcPr>
+            <w:tcW w:w="2880" w:type="dxa"/>
+          </w:tcPr>
+          <w:p>
+            <w:r>
+              <w:t>Payment Display</w:t>
+            </w:r>
+          </w:p>
+        </w:tc>
+        <w:tc>
+          <w:tcPr>
+            <w:tcW w:w="2880" w:type="dxa"/>
+          </w:tcPr>
+          <w:p>
+            <w:proofErr w:type="spellStart"/>
+            <w:proofErr w:type="gramStart"/>
+            <w:r>
+              <w:t>testDisplayPayment</w:t>
+            </w:r>
+            <w:proofErr w:type="spellEnd"/>
+            <w:r>
+              <w:t>(</w:t>
+            </w:r>
+            <w:proofErr w:type="gramEnd"/>
+            <w:r>
+              <w:t xml:space="preserve">), </w:t>
+            </w:r>
+            <w:proofErr w:type="spellStart"/>
+            <w:proofErr w:type="gramStart"/>
+            <w:r>
+              <w:t>testGetNextBillPayment</w:t>
+            </w:r>
+            <w:proofErr w:type="spellEnd"/>
+            <w:r>
+              <w:t>(</w:t>
+            </w:r>
+            <w:proofErr w:type="gramEnd"/>
+            <w:r>
+              <w:t>)</w:t>
+            </w:r>
+          </w:p>
+        </w:tc>
+        <w:tc>
+          <w:tcPr>
+            <w:tcW w:w="2880" w:type="dxa"/>
+          </w:tcPr>
+          <w:p>
+            <w:r>
+              <w:t>Ensures display format is correct and reflects accurate data</w:t>
+            </w:r>
+          </w:p>
+        </w:tc>
+      </w:tr>
+      <w:tr>
+        <w:tc>
+          <w:tcPr>
+            <w:tcW w:w="2880" w:type="dxa"/>
+          </w:tcPr>
+          <w:p>
+            <w:r>
+              <w:t>Account Number</w:t>
+            </w:r>
+          </w:p>
+        </w:tc>
+        <w:tc>
+          <w:tcPr>
+            <w:tcW w:w="2880" w:type="dxa"/>
+          </w:tcPr>
+          <w:p>
+            <w:proofErr w:type="spellStart"/>
+            <w:proofErr w:type="gramStart"/>
+            <w:r>
+              <w:t>testGetAccountNumber</w:t>
+            </w:r>
+            <w:proofErr w:type="spellEnd"/>
+            <w:r>
+              <w:t>(</w:t>
+            </w:r>
+            <w:proofErr w:type="gramEnd"/>
+            <w:r>
+              <w:t>)</w:t>
+            </w:r>
+          </w:p>
+        </w:tc>
+        <w:tc>
+          <w:tcPr>
+            <w:tcW w:w="2880" w:type="dxa"/>
+          </w:tcPr>
+          <w:p>
+            <w:r>
+              <w:t>Validates uniqueness and retrievability of the account number</w:t>
+            </w:r>
+          </w:p>
+        </w:tc>
+      </w:tr>
+    </w:tbl>
+    <w:p>
+      <w:pPr>
+        <w:pStyle w:val="Heading2"/>
+      </w:pPr>
+      <w:r>
+        <w:t>Persistence Storage Tests</w:t>
       </w:r>
     </w:p>
     <w:p>
-      <w:pPr>
-        <w:numPr>
-          <w:ilvl w:val="0"/>
-          <w:numId w:val="3"/>
-        </w:numPr>
-      </w:pPr>
-      <w:r>
-        <w:rPr>
-          <w:b/>
-          <w:bCs/>
-        </w:rPr>
-        <w:t>Test Case FC1:</w:t>
-      </w:r>
-      <w:r>
-        <w:t xml:space="preserve"> </w:t>
-      </w:r>
-      <w:r>
-        <w:rPr>
-          <w:i/>
-          <w:iCs/>
-        </w:rPr>
-        <w:t>Test checking account</w:t>
+      <w:r>
+        <w:t>Covered Through:</w:t>
+      </w:r>
+      <w:r>
+        <w:br/>
+        <w:t xml:space="preserve">- </w:t>
+      </w:r>
+      <w:proofErr w:type="spellStart"/>
+      <w:proofErr w:type="gramStart"/>
+      <w:r>
+        <w:t>testSaveAccounts</w:t>
+      </w:r>
+      <w:proofErr w:type="spellEnd"/>
+      <w:r>
+        <w:t>(</w:t>
+      </w:r>
+      <w:proofErr w:type="gramEnd"/>
+      <w:r>
+        <w:t xml:space="preserve">) and </w:t>
+      </w:r>
+      <w:proofErr w:type="spellStart"/>
+      <w:proofErr w:type="gramStart"/>
+      <w:r>
+        <w:t>testLoadAccounts</w:t>
+      </w:r>
+      <w:proofErr w:type="spellEnd"/>
+      <w:r>
+        <w:t>(</w:t>
+      </w:r>
+      <w:proofErr w:type="gramEnd"/>
+      <w:r>
+        <w:t>) in testUser.java</w:t>
+      </w:r>
+      <w:r>
+        <w:br/>
+        <w:t xml:space="preserve">- </w:t>
+      </w:r>
+      <w:proofErr w:type="spellStart"/>
+      <w:proofErr w:type="gramStart"/>
+      <w:r>
+        <w:t>testSavePayment</w:t>
+      </w:r>
+      <w:proofErr w:type="spellEnd"/>
+      <w:r>
+        <w:t>(</w:t>
+      </w:r>
+      <w:proofErr w:type="gramEnd"/>
+      <w:r>
+        <w:t xml:space="preserve">) and </w:t>
+      </w:r>
+      <w:proofErr w:type="spellStart"/>
+      <w:proofErr w:type="gramStart"/>
+      <w:r>
+        <w:t>testGetPaymentHistory</w:t>
+      </w:r>
+      <w:proofErr w:type="spellEnd"/>
+      <w:r>
+        <w:t>(</w:t>
+      </w:r>
+      <w:proofErr w:type="gramEnd"/>
+      <w:r>
+        <w:t>) in testUtilityAccount.java</w:t>
+      </w:r>
+      <w:r>
+        <w:br/>
+      </w:r>
+      <w:r>
+        <w:lastRenderedPageBreak/>
+        <w:br/>
+        <w:t>Scenarios:</w:t>
+      </w:r>
+      <w:r>
+        <w:br/>
+        <w:t xml:space="preserve">- Empty file state → </w:t>
+      </w:r>
+      <w:proofErr w:type="spellStart"/>
+      <w:proofErr w:type="gramStart"/>
+      <w:r>
+        <w:t>getPaymentHistory</w:t>
+      </w:r>
+      <w:proofErr w:type="spellEnd"/>
+      <w:r>
+        <w:t>(</w:t>
+      </w:r>
+      <w:proofErr w:type="gramEnd"/>
+      <w:r>
+        <w:t>) returns empty list</w:t>
+      </w:r>
+      <w:r>
+        <w:br/>
+        <w:t>- Normal file entries → confirms saved data loads correctly</w:t>
+      </w:r>
+      <w:r>
+        <w:br/>
+        <w:t xml:space="preserve">- Corrupted/wrong input (invalid account number) → </w:t>
+      </w:r>
+      <w:proofErr w:type="spellStart"/>
+      <w:proofErr w:type="gramStart"/>
+      <w:r>
+        <w:t>savePayment</w:t>
+      </w:r>
+      <w:proofErr w:type="spellEnd"/>
+      <w:r>
+        <w:t>(</w:t>
+      </w:r>
+      <w:proofErr w:type="gramEnd"/>
+      <w:r>
+        <w:t>) returns false</w:t>
       </w:r>
     </w:p>
     <w:p>
       <w:pPr>
-        <w:numPr>
-          <w:ilvl w:val="1"/>
-          <w:numId w:val="3"/>
-        </w:numPr>
-        <w:rPr>
-          <w:b/>
-          <w:bCs/>
-        </w:rPr>
-      </w:pPr>
-      <w:r>
-        <w:rPr>
-          <w:b/>
-          <w:bCs/>
-        </w:rPr>
-        <w:t>Step 1:</w:t>
-      </w:r>
-      <w:r>
-        <w:t xml:space="preserve"> </w:t>
+        <w:pStyle w:val="Heading2"/>
+      </w:pPr>
+      <w:r>
+        <w:t>Boundary &amp; Negative Testing</w:t>
+      </w:r>
+    </w:p>
+    <w:tbl>
+      <w:tblPr>
+        <w:tblStyle w:val="TableGrid"/>
+        <w:tblW w:w="0" w:type="auto"/>
+        <w:tblLook w:val="04A0" w:firstRow="1" w:lastRow="0" w:firstColumn="1" w:lastColumn="0" w:noHBand="0" w:noVBand="1"/>
+      </w:tblPr>
+      <w:tblGrid>
+        <w:gridCol w:w="4320"/>
+        <w:gridCol w:w="4320"/>
+      </w:tblGrid>
+      <w:tr>
+        <w:tc>
+          <w:tcPr>
+            <w:tcW w:w="4320" w:type="dxa"/>
+          </w:tcPr>
+          <w:p>
+            <w:r>
+              <w:t>Scenario</w:t>
+            </w:r>
+          </w:p>
+        </w:tc>
+        <w:tc>
+          <w:tcPr>
+            <w:tcW w:w="4320" w:type="dxa"/>
+          </w:tcPr>
+          <w:p>
+            <w:r>
+              <w:t>Covered In</w:t>
+            </w:r>
+          </w:p>
+        </w:tc>
+      </w:tr>
+      <w:tr>
+        <w:tc>
+          <w:tcPr>
+            <w:tcW w:w="4320" w:type="dxa"/>
+          </w:tcPr>
+          <w:p>
+            <w:r>
+              <w:t>Deposit &gt; daily limit</w:t>
+            </w:r>
+          </w:p>
+        </w:tc>
+        <w:tc>
+          <w:tcPr>
+            <w:tcW w:w="4320" w:type="dxa"/>
+          </w:tcPr>
+          <w:p>
+            <w:proofErr w:type="spellStart"/>
+            <w:proofErr w:type="gramStart"/>
+            <w:r>
+              <w:t>testAccountDepositInvalid</w:t>
+            </w:r>
+            <w:proofErr w:type="spellEnd"/>
+            <w:r>
+              <w:t>(</w:t>
+            </w:r>
+            <w:proofErr w:type="gramEnd"/>
+            <w:r>
+              <w:t>)</w:t>
+            </w:r>
+          </w:p>
+        </w:tc>
+      </w:tr>
+      <w:tr>
+        <w:tc>
+          <w:tcPr>
+            <w:tcW w:w="4320" w:type="dxa"/>
+          </w:tcPr>
+          <w:p>
+            <w:r>
+              <w:t>Withdraw &gt; daily limit</w:t>
+            </w:r>
+          </w:p>
+        </w:tc>
+        <w:tc>
+          <w:tcPr>
+            <w:tcW w:w="4320" w:type="dxa"/>
+          </w:tcPr>
+          <w:p>
+            <w:proofErr w:type="spellStart"/>
+            <w:proofErr w:type="gramStart"/>
+            <w:r>
+              <w:t>testAccountWithdrawInvalid</w:t>
+            </w:r>
+            <w:proofErr w:type="spellEnd"/>
+            <w:r>
+              <w:t>(</w:t>
+            </w:r>
+            <w:proofErr w:type="gramEnd"/>
+            <w:r>
+              <w:t>)</w:t>
+            </w:r>
+          </w:p>
+        </w:tc>
+      </w:tr>
+      <w:tr>
+        <w:tc>
+          <w:tcPr>
+            <w:tcW w:w="4320" w:type="dxa"/>
+          </w:tcPr>
+          <w:p>
+            <w:r>
+              <w:t>Transfer &gt; savings limit or overdraft</w:t>
+            </w:r>
+          </w:p>
+        </w:tc>
+        <w:tc>
+          <w:tcPr>
+            <w:tcW w:w="4320" w:type="dxa"/>
+          </w:tcPr>
+          <w:p>
+            <w:proofErr w:type="spellStart"/>
+            <w:proofErr w:type="gramStart"/>
+            <w:r>
+              <w:t>testAccountTransferInvalid</w:t>
+            </w:r>
+            <w:proofErr w:type="spellEnd"/>
+            <w:r>
+              <w:t>(</w:t>
+            </w:r>
+            <w:proofErr w:type="gramEnd"/>
+            <w:r>
+              <w:t>)</w:t>
+            </w:r>
+          </w:p>
+        </w:tc>
+      </w:tr>
+      <w:tr>
+        <w:tc>
+          <w:tcPr>
+            <w:tcW w:w="4320" w:type="dxa"/>
+          </w:tcPr>
+          <w:p>
+            <w:r>
+              <w:t>Negative amounts</w:t>
+            </w:r>
+          </w:p>
+        </w:tc>
+        <w:tc>
+          <w:tcPr>
+            <w:tcW w:w="4320" w:type="dxa"/>
+          </w:tcPr>
+          <w:p>
+            <w:proofErr w:type="spellStart"/>
+            <w:proofErr w:type="gramStart"/>
+            <w:r>
+              <w:t>testAccountDepositNegative</w:t>
+            </w:r>
+            <w:proofErr w:type="spellEnd"/>
+            <w:r>
+              <w:t>(</w:t>
+            </w:r>
+            <w:proofErr w:type="gramEnd"/>
+            <w:r>
+              <w:t>), etc.</w:t>
+            </w:r>
+          </w:p>
+        </w:tc>
+      </w:tr>
+      <w:tr>
+        <w:tc>
+          <w:tcPr>
+            <w:tcW w:w="4320" w:type="dxa"/>
+          </w:tcPr>
+          <w:p>
+            <w:r>
+              <w:t>Setting balance to negative</w:t>
+            </w:r>
+          </w:p>
+        </w:tc>
+        <w:tc>
+          <w:tcPr>
+            <w:tcW w:w="4320" w:type="dxa"/>
+          </w:tcPr>
+          <w:p>
+            <w:proofErr w:type="spellStart"/>
+            <w:proofErr w:type="gramStart"/>
+            <w:r>
+              <w:t>testAccountSetBalanceInvalid</w:t>
+            </w:r>
+            <w:proofErr w:type="spellEnd"/>
+            <w:r>
+              <w:t>(</w:t>
+            </w:r>
+            <w:proofErr w:type="gramEnd"/>
+            <w:r>
+              <w:t>)</w:t>
+            </w:r>
+          </w:p>
+        </w:tc>
+      </w:tr>
+      <w:tr>
+        <w:tc>
+          <w:tcPr>
+            <w:tcW w:w="4320" w:type="dxa"/>
+          </w:tcPr>
+          <w:p>
+            <w:r>
+              <w:t>Login with incorrect credentials</w:t>
+            </w:r>
+          </w:p>
+        </w:tc>
+        <w:tc>
+          <w:tcPr>
+            <w:tcW w:w="4320" w:type="dxa"/>
+          </w:tcPr>
+          <w:p>
+            <w:proofErr w:type="spellStart"/>
+            <w:proofErr w:type="gramStart"/>
+            <w:r>
+              <w:t>testWrongLogin</w:t>
+            </w:r>
+            <w:proofErr w:type="spellEnd"/>
+            <w:r>
+              <w:t>(</w:t>
+            </w:r>
+            <w:proofErr w:type="gramEnd"/>
+            <w:r>
+              <w:t>)</w:t>
+            </w:r>
+          </w:p>
+        </w:tc>
+      </w:tr>
+      <w:tr>
+        <w:tc>
+          <w:tcPr>
+            <w:tcW w:w="4320" w:type="dxa"/>
+          </w:tcPr>
+          <w:p>
+            <w:r>
+              <w:t>Invalid account number in payment</w:t>
+            </w:r>
+          </w:p>
+        </w:tc>
+        <w:tc>
+          <w:tcPr>
+            <w:tcW w:w="4320" w:type="dxa"/>
+          </w:tcPr>
+          <w:p>
+            <w:proofErr w:type="spellStart"/>
+            <w:proofErr w:type="gramStart"/>
+            <w:r>
+              <w:t>testSavePayment</w:t>
+            </w:r>
+            <w:proofErr w:type="spellEnd"/>
+            <w:r>
+              <w:t>(</w:t>
+            </w:r>
+            <w:proofErr w:type="gramEnd"/>
+            <w:r>
+              <w:t>)</w:t>
+            </w:r>
+          </w:p>
+        </w:tc>
+      </w:tr>
+    </w:tbl>
+    <w:p>
+      <w:pPr>
+        <w:pStyle w:val="Heading1"/>
+      </w:pPr>
+      <w:r>
+        <w:t>5. UI Testing</w:t>
       </w:r>
     </w:p>
     <w:p>
-      <w:pPr>
-        <w:numPr>
-          <w:ilvl w:val="0"/>
-          <w:numId w:val="3"/>
-        </w:numPr>
-        <w:rPr>
-          <w:b/>
-          <w:bCs/>
-        </w:rPr>
-      </w:pPr>
-      <w:r>
-        <w:rPr>
-          <w:b/>
-          <w:bCs/>
-        </w:rPr>
-        <w:t xml:space="preserve">Test Case FC2: </w:t>
-      </w:r>
-      <w:r>
-        <w:rPr>
-          <w:i/>
-          <w:iCs/>
-        </w:rPr>
-        <w:t>Test savings account</w:t>
+      <w:r>
+        <w:t>The following UI tests evaluate user interactions with the command-line interface (CLI) for the ATM system. Two testing methods were used: functionality testing and boundary testing.</w:t>
       </w:r>
     </w:p>
     <w:p>
       <w:pPr>
-        <w:numPr>
-          <w:ilvl w:val="0"/>
-          <w:numId w:val="3"/>
-        </w:numPr>
-        <w:rPr>
-          <w:b/>
-          <w:bCs/>
-        </w:rPr>
-      </w:pPr>
-      <w:r>
-        <w:rPr>
-          <w:b/>
-          <w:bCs/>
-        </w:rPr>
-        <w:lastRenderedPageBreak/>
-        <w:t xml:space="preserve">Test Case FC3: </w:t>
-      </w:r>
-      <w:r>
-        <w:rPr>
-          <w:i/>
-          <w:iCs/>
-        </w:rPr>
-        <w:t>Test utility account</w:t>
+        <w:pStyle w:val="Heading2"/>
+      </w:pPr>
+      <w:r>
+        <w:t>i. Testing Methods and Criteria</w:t>
       </w:r>
     </w:p>
     <w:p>
-      <w:pPr>
-        <w:rPr>
-          <w:b/>
-          <w:bCs/>
-        </w:rPr>
-      </w:pPr>
-      <w:r>
-        <w:rPr>
-          <w:b/>
-          <w:bCs/>
-        </w:rPr>
-        <w:t>B. Boundary Test Cases (BC)</w:t>
+      <w:r>
+        <w:t>1. Functionality Testing – Ensures all user options and flows operate as expected.</w:t>
       </w:r>
     </w:p>
     <w:p>
-      <w:pPr>
-        <w:numPr>
-          <w:ilvl w:val="0"/>
-          <w:numId w:val="4"/>
-        </w:numPr>
-      </w:pPr>
-      <w:r>
-        <w:rPr>
-          <w:b/>
-          <w:bCs/>
-        </w:rPr>
-        <w:t>Test Case BC1:</w:t>
-      </w:r>
-      <w:r>
-        <w:t xml:space="preserve"> </w:t>
-      </w:r>
-      <w:r>
-        <w:rPr>
-          <w:i/>
-          <w:iCs/>
-        </w:rPr>
-        <w:t>Test daily limits</w:t>
+      <w:r>
+        <w:t>2. Boundary Testing – Tests edge cases for deposit, withdrawal, and transfer limits.</w:t>
       </w:r>
     </w:p>
     <w:p>
       <w:pPr>
-        <w:numPr>
-          <w:ilvl w:val="0"/>
-          <w:numId w:val="4"/>
-        </w:numPr>
-      </w:pPr>
-      <w:r>
-        <w:rPr>
-          <w:b/>
-          <w:bCs/>
-        </w:rPr>
-        <w:t>Test Case BC2:</w:t>
-      </w:r>
-      <w:r>
-        <w:t xml:space="preserve"> </w:t>
-      </w:r>
-      <w:r>
-        <w:rPr>
-          <w:i/>
-          <w:iCs/>
-        </w:rPr>
-        <w:t>Test negative values</w:t>
-      </w:r>
-      <w:r>
-        <w:rPr>
-          <w:i/>
-          <w:iCs/>
-        </w:rPr>
-        <w:t xml:space="preserve"> and overdraft</w:t>
+        <w:pStyle w:val="Heading2"/>
+      </w:pPr>
+      <w:r>
+        <w:t>ii. Test Requirements (TR)</w:t>
       </w:r>
     </w:p>
     <w:p>
-      <w:pPr>
-        <w:numPr>
-          <w:ilvl w:val="0"/>
-          <w:numId w:val="4"/>
-        </w:numPr>
-      </w:pPr>
-      <w:r>
-        <w:rPr>
-          <w:b/>
-          <w:bCs/>
-        </w:rPr>
-        <w:t>Test Case BC3:</w:t>
-      </w:r>
-      <w:r>
-        <w:t xml:space="preserve"> </w:t>
-      </w:r>
-      <w:r>
-        <w:rPr>
-          <w:i/>
-          <w:iCs/>
-        </w:rPr>
-        <w:t>Test boundary values</w:t>
+      <w:r>
+        <w:t>TR1 (Functionality): User can successfully login and navigate all menu options.</w:t>
       </w:r>
     </w:p>
     <w:p>
-      <w:pPr>
-        <w:rPr>
-          <w:b/>
-          <w:bCs/>
-        </w:rPr>
-      </w:pPr>
-      <w:r>
-        <w:rPr>
-          <w:b/>
-          <w:bCs/>
-        </w:rPr>
-        <w:t>5. Test Execution and Screenshots</w:t>
+      <w:r>
+        <w:t>TR2 (Boundary): Deposits, withdrawals, and transfers must not exceed limits or accept invalid values.</w:t>
       </w:r>
     </w:p>
     <w:p>
       <w:pPr>
-        <w:rPr>
-          <w:b/>
-          <w:bCs/>
-        </w:rPr>
-      </w:pPr>
-      <w:r>
-        <w:rPr>
-          <w:b/>
-          <w:bCs/>
-        </w:rPr>
-        <w:t>Execution Process</w:t>
+        <w:pStyle w:val="Heading2"/>
+      </w:pPr>
+      <w:r>
+        <w:t>iii. Test Cases and Results</w:t>
+      </w:r>
+    </w:p>
+    <w:tbl>
+      <w:tblPr>
+        <w:tblStyle w:val="TableGrid"/>
+        <w:tblW w:w="0" w:type="auto"/>
+        <w:tblLook w:val="04A0" w:firstRow="1" w:lastRow="0" w:firstColumn="1" w:lastColumn="0" w:noHBand="0" w:noVBand="1"/>
+      </w:tblPr>
+      <w:tblGrid>
+        <w:gridCol w:w="1455"/>
+        <w:gridCol w:w="1440"/>
+        <w:gridCol w:w="1440"/>
+        <w:gridCol w:w="1440"/>
+        <w:gridCol w:w="1440"/>
+        <w:gridCol w:w="1441"/>
+      </w:tblGrid>
+      <w:tr>
+        <w:tc>
+          <w:tcPr>
+            <w:tcW w:w="1440" w:type="dxa"/>
+          </w:tcPr>
+          <w:p>
+            <w:r>
+              <w:t>Test Method</w:t>
+            </w:r>
+          </w:p>
+        </w:tc>
+        <w:tc>
+          <w:tcPr>
+            <w:tcW w:w="1440" w:type="dxa"/>
+          </w:tcPr>
+          <w:p>
+            <w:r>
+              <w:t>Criterion</w:t>
+            </w:r>
+          </w:p>
+        </w:tc>
+        <w:tc>
+          <w:tcPr>
+            <w:tcW w:w="1440" w:type="dxa"/>
+          </w:tcPr>
+          <w:p>
+            <w:r>
+              <w:t>Input Values</w:t>
+            </w:r>
+          </w:p>
+        </w:tc>
+        <w:tc>
+          <w:tcPr>
+            <w:tcW w:w="1440" w:type="dxa"/>
+          </w:tcPr>
+          <w:p>
+            <w:r>
+              <w:t>Expected Output</w:t>
+            </w:r>
+          </w:p>
+        </w:tc>
+        <w:tc>
+          <w:tcPr>
+            <w:tcW w:w="1440" w:type="dxa"/>
+          </w:tcPr>
+          <w:p>
+            <w:r>
+              <w:t>Actual Output</w:t>
+            </w:r>
+          </w:p>
+        </w:tc>
+        <w:tc>
+          <w:tcPr>
+            <w:tcW w:w="1440" w:type="dxa"/>
+          </w:tcPr>
+          <w:p>
+            <w:r>
+              <w:t>Success/Fail</w:t>
+            </w:r>
+          </w:p>
+        </w:tc>
+      </w:tr>
+      <w:tr>
+        <w:tc>
+          <w:tcPr>
+            <w:tcW w:w="1440" w:type="dxa"/>
+          </w:tcPr>
+          <w:p>
+            <w:r>
+              <w:t>Functionality</w:t>
+            </w:r>
+          </w:p>
+        </w:tc>
+        <w:tc>
+          <w:tcPr>
+            <w:tcW w:w="1440" w:type="dxa"/>
+          </w:tcPr>
+          <w:p>
+            <w:r>
+              <w:t xml:space="preserve">Login &amp; </w:t>
+            </w:r>
+            <w:proofErr w:type="gramStart"/>
+            <w:r>
+              <w:t>Navigate</w:t>
+            </w:r>
+            <w:proofErr w:type="gramEnd"/>
+          </w:p>
+        </w:tc>
+        <w:tc>
+          <w:tcPr>
+            <w:tcW w:w="1440" w:type="dxa"/>
+          </w:tcPr>
+          <w:p>
+            <w:r>
+              <w:t>1 → username → password</w:t>
+            </w:r>
+          </w:p>
+        </w:tc>
+        <w:tc>
+          <w:tcPr>
+            <w:tcW w:w="1440" w:type="dxa"/>
+          </w:tcPr>
+          <w:p>
+            <w:r>
+              <w:t>User logged in, sees account options</w:t>
+            </w:r>
+          </w:p>
+        </w:tc>
+        <w:tc>
+          <w:tcPr>
+            <w:tcW w:w="1440" w:type="dxa"/>
+          </w:tcPr>
+          <w:p>
+            <w:r>
+              <w:t>Matched expected flow</w:t>
+            </w:r>
+          </w:p>
+        </w:tc>
+        <w:tc>
+          <w:tcPr>
+            <w:tcW w:w="1440" w:type="dxa"/>
+          </w:tcPr>
+          <w:p>
+            <w:r>
+              <w:t>Success</w:t>
+            </w:r>
+          </w:p>
+        </w:tc>
+      </w:tr>
+      <w:tr>
+        <w:tc>
+          <w:tcPr>
+            <w:tcW w:w="1440" w:type="dxa"/>
+          </w:tcPr>
+          <w:p>
+            <w:r>
+              <w:lastRenderedPageBreak/>
+              <w:t>Functionality</w:t>
+            </w:r>
+          </w:p>
+        </w:tc>
+        <w:tc>
+          <w:tcPr>
+            <w:tcW w:w="1440" w:type="dxa"/>
+          </w:tcPr>
+          <w:p>
+            <w:r>
+              <w:t>Checking Deposit</w:t>
+            </w:r>
+          </w:p>
+        </w:tc>
+        <w:tc>
+          <w:tcPr>
+            <w:tcW w:w="1440" w:type="dxa"/>
+          </w:tcPr>
+          <w:p>
+            <w:r>
+              <w:t>500</w:t>
+            </w:r>
+          </w:p>
+        </w:tc>
+        <w:tc>
+          <w:tcPr>
+            <w:tcW w:w="1440" w:type="dxa"/>
+          </w:tcPr>
+          <w:p>
+            <w:r>
+              <w:t>Balance increases by $500</w:t>
+            </w:r>
+          </w:p>
+        </w:tc>
+        <w:tc>
+          <w:tcPr>
+            <w:tcW w:w="1440" w:type="dxa"/>
+          </w:tcPr>
+          <w:p>
+            <w:r>
+              <w:t>Balance increased correctly</w:t>
+            </w:r>
+          </w:p>
+        </w:tc>
+        <w:tc>
+          <w:tcPr>
+            <w:tcW w:w="1440" w:type="dxa"/>
+          </w:tcPr>
+          <w:p>
+            <w:r>
+              <w:t>Success</w:t>
+            </w:r>
+          </w:p>
+        </w:tc>
+      </w:tr>
+      <w:tr>
+        <w:tc>
+          <w:tcPr>
+            <w:tcW w:w="1440" w:type="dxa"/>
+          </w:tcPr>
+          <w:p>
+            <w:r>
+              <w:t>Functionality</w:t>
+            </w:r>
+          </w:p>
+        </w:tc>
+        <w:tc>
+          <w:tcPr>
+            <w:tcW w:w="1440" w:type="dxa"/>
+          </w:tcPr>
+          <w:p>
+            <w:r>
+              <w:t>Utility History</w:t>
+            </w:r>
+          </w:p>
+        </w:tc>
+        <w:tc>
+          <w:tcPr>
+            <w:tcW w:w="1440" w:type="dxa"/>
+          </w:tcPr>
+          <w:p>
+            <w:r>
+              <w:t>3 → 1</w:t>
+            </w:r>
+          </w:p>
+        </w:tc>
+        <w:tc>
+          <w:tcPr>
+            <w:tcW w:w="1440" w:type="dxa"/>
+          </w:tcPr>
+          <w:p>
+            <w:r>
+              <w:t>Displays payment history or empty</w:t>
+            </w:r>
+          </w:p>
+        </w:tc>
+        <w:tc>
+          <w:tcPr>
+            <w:tcW w:w="1440" w:type="dxa"/>
+          </w:tcPr>
+          <w:p>
+            <w:r>
+              <w:t>Payment history shown correctly</w:t>
+            </w:r>
+          </w:p>
+        </w:tc>
+        <w:tc>
+          <w:tcPr>
+            <w:tcW w:w="1440" w:type="dxa"/>
+          </w:tcPr>
+          <w:p>
+            <w:r>
+              <w:t>Success</w:t>
+            </w:r>
+          </w:p>
+        </w:tc>
+      </w:tr>
+      <w:tr>
+        <w:tc>
+          <w:tcPr>
+            <w:tcW w:w="1440" w:type="dxa"/>
+          </w:tcPr>
+          <w:p>
+            <w:r>
+              <w:t>Boundary</w:t>
+            </w:r>
+          </w:p>
+        </w:tc>
+        <w:tc>
+          <w:tcPr>
+            <w:tcW w:w="1440" w:type="dxa"/>
+          </w:tcPr>
+          <w:p>
+            <w:r>
+              <w:t>Over-limit Withdraw</w:t>
+            </w:r>
+          </w:p>
+        </w:tc>
+        <w:tc>
+          <w:tcPr>
+            <w:tcW w:w="1440" w:type="dxa"/>
+          </w:tcPr>
+          <w:p>
+            <w:r>
+              <w:t>Withdraw $600 (limit = $500)</w:t>
+            </w:r>
+          </w:p>
+        </w:tc>
+        <w:tc>
+          <w:tcPr>
+            <w:tcW w:w="1440" w:type="dxa"/>
+          </w:tcPr>
+          <w:p>
+            <w:r>
+              <w:t>Error: withdraw limit exceeded</w:t>
+            </w:r>
+          </w:p>
+        </w:tc>
+        <w:tc>
+          <w:tcPr>
+            <w:tcW w:w="1440" w:type="dxa"/>
+          </w:tcPr>
+          <w:p>
+            <w:r>
+              <w:t>Error message printed</w:t>
+            </w:r>
+          </w:p>
+        </w:tc>
+        <w:tc>
+          <w:tcPr>
+            <w:tcW w:w="1440" w:type="dxa"/>
+          </w:tcPr>
+          <w:p>
+            <w:r>
+              <w:t>Success</w:t>
+            </w:r>
+          </w:p>
+        </w:tc>
+      </w:tr>
+      <w:tr>
+        <w:tc>
+          <w:tcPr>
+            <w:tcW w:w="1440" w:type="dxa"/>
+          </w:tcPr>
+          <w:p>
+            <w:r>
+              <w:t>Boundary</w:t>
+            </w:r>
+          </w:p>
+        </w:tc>
+        <w:tc>
+          <w:tcPr>
+            <w:tcW w:w="1440" w:type="dxa"/>
+          </w:tcPr>
+          <w:p>
+            <w:r>
+              <w:t>Negative Deposit</w:t>
+            </w:r>
+          </w:p>
+        </w:tc>
+        <w:tc>
+          <w:tcPr>
+            <w:tcW w:w="1440" w:type="dxa"/>
+          </w:tcPr>
+          <w:p>
+            <w:r>
+              <w:t>Deposit -100</w:t>
+            </w:r>
+          </w:p>
+        </w:tc>
+        <w:tc>
+          <w:tcPr>
+            <w:tcW w:w="1440" w:type="dxa"/>
+          </w:tcPr>
+          <w:p>
+            <w:r>
+              <w:t>Error: invalid amount</w:t>
+            </w:r>
+          </w:p>
+        </w:tc>
+        <w:tc>
+          <w:tcPr>
+            <w:tcW w:w="1440" w:type="dxa"/>
+          </w:tcPr>
+          <w:p>
+            <w:r>
+              <w:t>Error message printed</w:t>
+            </w:r>
+          </w:p>
+        </w:tc>
+        <w:tc>
+          <w:tcPr>
+            <w:tcW w:w="1440" w:type="dxa"/>
+          </w:tcPr>
+          <w:p>
+            <w:r>
+              <w:t>Success</w:t>
+            </w:r>
+          </w:p>
+        </w:tc>
+      </w:tr>
+      <w:tr>
+        <w:tc>
+          <w:tcPr>
+            <w:tcW w:w="1440" w:type="dxa"/>
+          </w:tcPr>
+          <w:p>
+            <w:r>
+              <w:t>Boundary</w:t>
+            </w:r>
+          </w:p>
+        </w:tc>
+        <w:tc>
+          <w:tcPr>
+            <w:tcW w:w="1440" w:type="dxa"/>
+          </w:tcPr>
+          <w:p>
+            <w:r>
+              <w:t>Savings Transfer Limit</w:t>
+            </w:r>
+          </w:p>
+        </w:tc>
+        <w:tc>
+          <w:tcPr>
+            <w:tcW w:w="1440" w:type="dxa"/>
+          </w:tcPr>
+          <w:p>
+            <w:r>
+              <w:t>Transfer $150 (limit = $100)</w:t>
+            </w:r>
+          </w:p>
+        </w:tc>
+        <w:tc>
+          <w:tcPr>
+            <w:tcW w:w="1440" w:type="dxa"/>
+          </w:tcPr>
+          <w:p>
+            <w:r>
+              <w:t>Error: transfer limit exceeded</w:t>
+            </w:r>
+          </w:p>
+        </w:tc>
+        <w:tc>
+          <w:tcPr>
+            <w:tcW w:w="1440" w:type="dxa"/>
+          </w:tcPr>
+          <w:p>
+            <w:r>
+              <w:t>Error message printed</w:t>
+            </w:r>
+          </w:p>
+        </w:tc>
+        <w:tc>
+          <w:tcPr>
+            <w:tcW w:w="1440" w:type="dxa"/>
+          </w:tcPr>
+          <w:p>
+            <w:r>
+              <w:t>Success</w:t>
+            </w:r>
+          </w:p>
+        </w:tc>
+      </w:tr>
+    </w:tbl>
+    <w:p>
+      <w:pPr>
+        <w:pStyle w:val="Heading2"/>
+      </w:pPr>
+      <w:r>
+        <w:t>iv. Analysis of Results</w:t>
       </w:r>
     </w:p>
     <w:p>
-      <w:pPr>
-        <w:numPr>
-          <w:ilvl w:val="0"/>
-          <w:numId w:val="5"/>
-        </w:numPr>
-      </w:pPr>
-      <w:r>
-        <w:rPr>
-          <w:b/>
-          <w:bCs/>
-        </w:rPr>
-        <w:t>Simulated Run:</w:t>
-      </w:r>
-      <w:r>
-        <w:br/>
-        <w:t>We executed each test case by providing the input values manually via the console.</w:t>
+      <w:r>
+        <w:t xml:space="preserve">All test cases </w:t>
+      </w:r>
+      <w:proofErr w:type="gramStart"/>
+      <w:r>
+        <w:t>executed</w:t>
+      </w:r>
+      <w:proofErr w:type="gramEnd"/>
+      <w:r>
+        <w:t xml:space="preserve"> as expected. Functionality tests </w:t>
+      </w:r>
+      <w:proofErr w:type="gramStart"/>
+      <w:r>
+        <w:t>validated</w:t>
+      </w:r>
+      <w:proofErr w:type="gramEnd"/>
+      <w:r>
+        <w:t xml:space="preserve"> correct flow from login to account operations. Boundary tests confirmed that the system rejects invalid inputs and enforces transaction limits. No unexpected behavior was observed during the CLI interaction tests.</w:t>
       </w:r>
     </w:p>
     <w:p>
       <w:pPr>
-        <w:numPr>
-          <w:ilvl w:val="0"/>
-          <w:numId w:val="5"/>
-        </w:numPr>
-      </w:pPr>
-      <w:r>
-        <w:rPr>
-          <w:b/>
-          <w:bCs/>
-        </w:rPr>
-        <w:t>Result Collection:</w:t>
-      </w:r>
-      <w:r>
-        <w:br/>
-        <w:t>For each test case, the output on the console was recorded and compared against the expected behavior.</w:t>
+        <w:pStyle w:val="Heading2"/>
+      </w:pPr>
+      <w:r>
+        <w:t>v. Interpretation Report</w:t>
       </w:r>
     </w:p>
-    <w:p/>
+    <w:p>
+      <w:r>
+        <w:t>The CLI interface correctly implements all major functionalities required by the ATM system. Transactions involving deposits, withdrawals, and transfers are guarded by daily limits and input validations. Login methods function correctly using either username or account number. User feedback through console output is clear and consistent.</w:t>
+      </w:r>
+    </w:p>
     <w:sectPr>
       <w:pgSz w:w="12240" w:h="15840"/>
       <w:pgMar w:top="1440" w:right="1440" w:bottom="1440" w:left="1440" w:header="720" w:footer="720" w:gutter="0"/>
@@ -2560,6 +4322,95 @@
     </w:lvl>
   </w:abstractNum>
   <w:abstractNum w:abstractNumId="4" w15:restartNumberingAfterBreak="0">
+    <w:nsid w:val="3B1E2CE5"/>
+    <w:multiLevelType w:val="hybridMultilevel"/>
+    <w:tmpl w:val="4A367356"/>
+    <w:lvl w:ilvl="0" w:tplc="04090011">
+      <w:start w:val="1"/>
+      <w:numFmt w:val="decimal"/>
+      <w:lvlText w:val="%1)"/>
+      <w:lvlJc w:val="left"/>
+      <w:pPr>
+        <w:ind w:left="720" w:hanging="360"/>
+      </w:pPr>
+      <w:rPr>
+        <w:rFonts w:hint="default"/>
+      </w:rPr>
+    </w:lvl>
+    <w:lvl w:ilvl="1" w:tplc="04090019" w:tentative="1">
+      <w:start w:val="1"/>
+      <w:numFmt w:val="lowerLetter"/>
+      <w:lvlText w:val="%2."/>
+      <w:lvlJc w:val="left"/>
+      <w:pPr>
+        <w:ind w:left="1440" w:hanging="360"/>
+      </w:pPr>
+    </w:lvl>
+    <w:lvl w:ilvl="2" w:tplc="0409001B" w:tentative="1">
+      <w:start w:val="1"/>
+      <w:numFmt w:val="lowerRoman"/>
+      <w:lvlText w:val="%3."/>
+      <w:lvlJc w:val="right"/>
+      <w:pPr>
+        <w:ind w:left="2160" w:hanging="180"/>
+      </w:pPr>
+    </w:lvl>
+    <w:lvl w:ilvl="3" w:tplc="0409000F" w:tentative="1">
+      <w:start w:val="1"/>
+      <w:numFmt w:val="decimal"/>
+      <w:lvlText w:val="%4."/>
+      <w:lvlJc w:val="left"/>
+      <w:pPr>
+        <w:ind w:left="2880" w:hanging="360"/>
+      </w:pPr>
+    </w:lvl>
+    <w:lvl w:ilvl="4" w:tplc="04090019" w:tentative="1">
+      <w:start w:val="1"/>
+      <w:numFmt w:val="lowerLetter"/>
+      <w:lvlText w:val="%5."/>
+      <w:lvlJc w:val="left"/>
+      <w:pPr>
+        <w:ind w:left="3600" w:hanging="360"/>
+      </w:pPr>
+    </w:lvl>
+    <w:lvl w:ilvl="5" w:tplc="0409001B" w:tentative="1">
+      <w:start w:val="1"/>
+      <w:numFmt w:val="lowerRoman"/>
+      <w:lvlText w:val="%6."/>
+      <w:lvlJc w:val="right"/>
+      <w:pPr>
+        <w:ind w:left="4320" w:hanging="180"/>
+      </w:pPr>
+    </w:lvl>
+    <w:lvl w:ilvl="6" w:tplc="0409000F" w:tentative="1">
+      <w:start w:val="1"/>
+      <w:numFmt w:val="decimal"/>
+      <w:lvlText w:val="%7."/>
+      <w:lvlJc w:val="left"/>
+      <w:pPr>
+        <w:ind w:left="5040" w:hanging="360"/>
+      </w:pPr>
+    </w:lvl>
+    <w:lvl w:ilvl="7" w:tplc="04090019" w:tentative="1">
+      <w:start w:val="1"/>
+      <w:numFmt w:val="lowerLetter"/>
+      <w:lvlText w:val="%8."/>
+      <w:lvlJc w:val="left"/>
+      <w:pPr>
+        <w:ind w:left="5760" w:hanging="360"/>
+      </w:pPr>
+    </w:lvl>
+    <w:lvl w:ilvl="8" w:tplc="0409001B" w:tentative="1">
+      <w:start w:val="1"/>
+      <w:numFmt w:val="lowerRoman"/>
+      <w:lvlText w:val="%9."/>
+      <w:lvlJc w:val="right"/>
+      <w:pPr>
+        <w:ind w:left="6480" w:hanging="180"/>
+      </w:pPr>
+    </w:lvl>
+  </w:abstractNum>
+  <w:abstractNum w:abstractNumId="5" w15:restartNumberingAfterBreak="0">
     <w:nsid w:val="6BED3D2F"/>
     <w:multiLevelType w:val="multilevel"/>
     <w:tmpl w:val="FBD00D18"/>
@@ -2685,6 +4536,9 @@
     <w:abstractNumId w:val="1"/>
   </w:num>
   <w:num w:numId="5" w16cid:durableId="1328435609">
+    <w:abstractNumId w:val="5"/>
+  </w:num>
+  <w:num w:numId="6" w16cid:durableId="1242301737">
     <w:abstractNumId w:val="4"/>
   </w:num>
 </w:numbering>
@@ -3090,6 +4944,7 @@
   <w:style w:type="paragraph" w:default="1" w:styleId="Normal">
     <w:name w:val="Normal"/>
     <w:qFormat/>
+    <w:rsid w:val="0000793B"/>
   </w:style>
   <w:style w:type="paragraph" w:styleId="Heading1">
     <w:name w:val="heading 1"/>

</xml_diff>